<commit_message>
update() can now take a pre-determined tableau
</commit_message>
<xml_diff>
--- a/Combo/manual.docx
+++ b/Combo/manual.docx
@@ -1,6 +1,6 @@
 
 <file path=word/document.xml><?xml version="1.0" encoding="utf-8"?>
-<w:document xmlns:wpc="http://schemas.microsoft.com/office/word/2010/wordprocessingCanvas" xmlns:cx="http://schemas.microsoft.com/office/drawing/2014/chartex" xmlns:cx1="http://schemas.microsoft.com/office/drawing/2015/9/8/chartex" xmlns:cx2="http://schemas.microsoft.com/office/drawing/2015/10/21/chartex" xmlns:cx3="http://schemas.microsoft.com/office/drawing/2016/5/9/chartex" xmlns:cx4="http://schemas.microsoft.com/office/drawing/2016/5/10/chartex" xmlns:cx5="http://schemas.microsoft.com/office/drawing/2016/5/11/chartex" xmlns:cx6="http://schemas.microsoft.com/office/drawing/2016/5/12/chartex" xmlns:cx7="http://schemas.microsoft.com/office/drawing/2016/5/13/chartex" xmlns:cx8="http://schemas.microsoft.com/office/drawing/2016/5/14/chartex" xmlns:mc="http://schemas.openxmlformats.org/markup-compatibility/2006" xmlns:aink="http://schemas.microsoft.com/office/drawing/2016/ink" xmlns:am3d="http://schemas.microsoft.com/office/drawing/2017/model3d" xmlns:o="urn:schemas-microsoft-com:office:office" xmlns:r="http://schemas.openxmlformats.org/officeDocument/2006/relationships" xmlns:m="http://schemas.openxmlformats.org/officeDocument/2006/math" xmlns:v="urn:schemas-microsoft-com:vml" xmlns:wp14="http://schemas.microsoft.com/office/word/2010/wordprocessingDrawing" xmlns:wp="http://schemas.openxmlformats.org/drawingml/2006/wordprocessingDrawing" xmlns:w10="urn:schemas-microsoft-com:office:word" xmlns:w="http://schemas.openxmlformats.org/wordprocessingml/2006/main" xmlns:w14="http://schemas.microsoft.com/office/word/2010/wordml" xmlns:w15="http://schemas.microsoft.com/office/word/2012/wordml" xmlns:w16cex="http://schemas.microsoft.com/office/word/2018/wordml/cex" xmlns:w16cid="http://schemas.microsoft.com/office/word/2016/wordml/cid" xmlns:w16="http://schemas.microsoft.com/office/word/2018/wordml" xmlns:w16sdtdh="http://schemas.microsoft.com/office/word/2020/wordml/sdtdatahash" xmlns:w16se="http://schemas.microsoft.com/office/word/2015/wordml/symex" xmlns:wpg="http://schemas.microsoft.com/office/word/2010/wordprocessingGroup" xmlns:wpi="http://schemas.microsoft.com/office/word/2010/wordprocessingInk" xmlns:wne="http://schemas.microsoft.com/office/word/2006/wordml" xmlns:wps="http://schemas.microsoft.com/office/word/2010/wordprocessingShape" mc:Ignorable="w14 w15 w16se w16cid w16 w16cex w16sdtdh wp14">
+<w:document xmlns:wpc="http://schemas.microsoft.com/office/word/2010/wordprocessingCanvas" xmlns:cx="http://schemas.microsoft.com/office/drawing/2014/chartex" xmlns:cx1="http://schemas.microsoft.com/office/drawing/2015/9/8/chartex" xmlns:cx2="http://schemas.microsoft.com/office/drawing/2015/10/21/chartex" xmlns:cx3="http://schemas.microsoft.com/office/drawing/2016/5/9/chartex" xmlns:cx4="http://schemas.microsoft.com/office/drawing/2016/5/10/chartex" xmlns:cx5="http://schemas.microsoft.com/office/drawing/2016/5/11/chartex" xmlns:cx6="http://schemas.microsoft.com/office/drawing/2016/5/12/chartex" xmlns:cx7="http://schemas.microsoft.com/office/drawing/2016/5/13/chartex" xmlns:cx8="http://schemas.microsoft.com/office/drawing/2016/5/14/chartex" xmlns:mc="http://schemas.openxmlformats.org/markup-compatibility/2006" xmlns:aink="http://schemas.microsoft.com/office/drawing/2016/ink" xmlns:am3d="http://schemas.microsoft.com/office/drawing/2017/model3d" xmlns:o="urn:schemas-microsoft-com:office:office" xmlns:r="http://schemas.openxmlformats.org/officeDocument/2006/relationships" xmlns:m="http://schemas.openxmlformats.org/officeDocument/2006/math" xmlns:v="urn:schemas-microsoft-com:vml" xmlns:wp14="http://schemas.microsoft.com/office/word/2010/wordprocessingDrawing" xmlns:wp="http://schemas.openxmlformats.org/drawingml/2006/wordprocessingDrawing" xmlns:w10="urn:schemas-microsoft-com:office:word" xmlns:w="http://schemas.openxmlformats.org/wordprocessingml/2006/main" xmlns:w14="http://schemas.microsoft.com/office/word/2010/wordml" xmlns:w15="http://schemas.microsoft.com/office/word/2012/wordml" xmlns:w16cid="http://schemas.microsoft.com/office/word/2016/wordml/cid" xmlns:w16se="http://schemas.microsoft.com/office/word/2015/wordml/symex" xmlns:wpg="http://schemas.microsoft.com/office/word/2010/wordprocessingGroup" xmlns:wpi="http://schemas.microsoft.com/office/word/2010/wordprocessingInk" xmlns:wne="http://schemas.microsoft.com/office/word/2006/wordml" xmlns:wps="http://schemas.microsoft.com/office/word/2010/wordprocessingShape" mc:Ignorable="w14 w15 w16se w16cid wp14">
   <w:body>
     <w:p>
       <w:pPr>
@@ -286,7 +286,7 @@
                     </wp:anchor>
                   </w:drawing>
                 </mc:Choice>
-                <mc:Fallback>
+                <mc:Fallback xmlns:w16sdtdh="http://schemas.microsoft.com/office/word/2020/wordml/sdtdatahash" xmlns:w16="http://schemas.microsoft.com/office/word/2018/wordml" xmlns:w16cex="http://schemas.microsoft.com/office/word/2018/wordml/cex">
                   <w:pict>
                     <v:shapetype w14:anchorId="45A23D26" id="_x0000_t34" coordsize="21600,21600" o:spt="34" o:oned="t" adj="10800" path="m,l@0,0@0,21600,21600,21600e" filled="f">
                       <v:stroke joinstyle="miter"/>
@@ -299,7 +299,7 @@
                       </v:handles>
                       <o:lock v:ext="edit" shapetype="t"/>
                     </v:shapetype>
-                    <v:shape id="Elbow Connector 1" o:spid="_x0000_s1026" type="#_x0000_t34" style="position:absolute;margin-left:51.1pt;margin-top:6.1pt;width:167.5pt;height:9.5pt;flip:x;z-index:251659264;visibility:visible;mso-wrap-style:square;mso-wrap-distance-left:9pt;mso-wrap-distance-top:0;mso-wrap-distance-right:9pt;mso-wrap-distance-bottom:0;mso-position-horizontal:absolute;mso-position-horizontal-relative:text;mso-position-vertical:absolute;mso-position-vertical-relative:text" o:gfxdata="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" adj="21503" strokecolor="black [3213]" strokeweight=".5pt"/>
+                    <v:shape id="Elbow Connector 1" o:spid="_x0000_s1026" type="#_x0000_t34" style="position:absolute;margin-left:51.1pt;margin-top:6.1pt;width:167.5pt;height:9.5pt;flip:x;z-index:251659264;visibility:visible;mso-wrap-style:square;mso-wrap-distance-left:9pt;mso-wrap-distance-top:0;mso-wrap-distance-right:9pt;mso-wrap-distance-bottom:0;mso-position-horizontal:absolute;mso-position-horizontal-relative:text;mso-position-vertical:absolute;mso-position-vertical-relative:text" o:gfxdata="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" adj="21503" strokecolor="black [3213]" strokeweight=".5pt"/>
                   </w:pict>
                 </mc:Fallback>
               </mc:AlternateContent>
@@ -401,9 +401,9 @@
                     </wp:anchor>
                   </w:drawing>
                 </mc:Choice>
-                <mc:Fallback>
+                <mc:Fallback xmlns:w16sdtdh="http://schemas.microsoft.com/office/word/2020/wordml/sdtdatahash" xmlns:w16="http://schemas.microsoft.com/office/word/2018/wordml" xmlns:w16cex="http://schemas.microsoft.com/office/word/2018/wordml/cex">
                   <w:pict>
-                    <v:shape w14:anchorId="0DCFFA58" id="Elbow Connector 2" o:spid="_x0000_s1026" type="#_x0000_t34" style="position:absolute;margin-left:237.05pt;margin-top:6.1pt;width:165pt;height:9.5pt;z-index:251660288;visibility:visible;mso-wrap-style:square;mso-wrap-distance-left:9pt;mso-wrap-distance-top:0;mso-wrap-distance-right:9pt;mso-wrap-distance-bottom:0;mso-position-horizontal:absolute;mso-position-horizontal-relative:text;mso-position-vertical:absolute;mso-position-vertical-relative:text" o:gfxdata="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" adj="21535" strokecolor="black [3213]" strokeweight=".5pt"/>
+                    <v:shape w14:anchorId="0DCFFA58" id="Elbow Connector 2" o:spid="_x0000_s1026" type="#_x0000_t34" style="position:absolute;margin-left:237.05pt;margin-top:6.1pt;width:165pt;height:9.5pt;z-index:251660288;visibility:visible;mso-wrap-style:square;mso-wrap-distance-left:9pt;mso-wrap-distance-top:0;mso-wrap-distance-right:9pt;mso-wrap-distance-bottom:0;mso-position-horizontal:absolute;mso-position-horizontal-relative:text;mso-position-vertical:absolute;mso-position-vertical-relative:text" o:gfxdata="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" adj="21535" strokecolor="black [3213]" strokeweight=".5pt"/>
                   </w:pict>
                 </mc:Fallback>
               </mc:AlternateContent>
@@ -10211,116 +10211,145 @@
           <w:bCs/>
         </w:rPr>
       </w:pPr>
-    </w:p>
-    <w:p>
-      <w:pPr>
-        <w:rPr>
-          <w:rFonts w:cstheme="majorBidi"/>
-          <w:bCs/>
-        </w:rPr>
-      </w:pPr>
-    </w:p>
-    <w:p>
-      <w:pPr>
-        <w:rPr>
-          <w:rFonts w:cstheme="majorBidi"/>
-          <w:bCs/>
-        </w:rPr>
-      </w:pPr>
-    </w:p>
-    <w:p>
-      <w:pPr>
-        <w:rPr>
-          <w:rFonts w:cstheme="majorBidi"/>
-          <w:bCs/>
-        </w:rPr>
-      </w:pPr>
-    </w:p>
-    <w:p>
-      <w:pPr>
-        <w:rPr>
-          <w:rFonts w:cstheme="majorBidi"/>
-          <w:bCs/>
-        </w:rPr>
-      </w:pPr>
-    </w:p>
-    <w:p>
-      <w:pPr>
-        <w:rPr>
-          <w:rFonts w:cstheme="majorBidi"/>
-          <w:bCs/>
-        </w:rPr>
-      </w:pPr>
-    </w:p>
-    <w:p>
-      <w:pPr>
-        <w:rPr>
-          <w:rFonts w:cstheme="majorBidi"/>
-          <w:bCs/>
-        </w:rPr>
-      </w:pPr>
-    </w:p>
-    <w:p>
-      <w:pPr>
-        <w:rPr>
-          <w:rFonts w:cstheme="majorBidi"/>
-          <w:bCs/>
-        </w:rPr>
-      </w:pPr>
-    </w:p>
-    <w:p>
-      <w:pPr>
-        <w:rPr>
-          <w:rFonts w:cstheme="majorBidi"/>
-          <w:bCs/>
-        </w:rPr>
-      </w:pPr>
-    </w:p>
-    <w:p>
-      <w:pPr>
-        <w:rPr>
-          <w:rFonts w:cstheme="majorBidi"/>
-          <w:bCs/>
-        </w:rPr>
-      </w:pPr>
-    </w:p>
-    <w:p>
-      <w:pPr>
-        <w:rPr>
-          <w:rFonts w:cstheme="majorBidi"/>
-          <w:bCs/>
-        </w:rPr>
-      </w:pPr>
-    </w:p>
-    <w:p>
-      <w:pPr>
-        <w:rPr>
-          <w:rFonts w:cstheme="majorBidi"/>
-          <w:bCs/>
-        </w:rPr>
-      </w:pPr>
-    </w:p>
-    <w:p>
-      <w:pPr>
-        <w:rPr>
-          <w:rFonts w:cstheme="majorBidi"/>
-          <w:bCs/>
-        </w:rPr>
-      </w:pPr>
-    </w:p>
-    <w:p>
-      <w:pPr>
-        <w:rPr>
-          <w:rFonts w:cstheme="majorBidi"/>
-          <w:bCs/>
-        </w:rPr>
-      </w:pPr>
-      <w:r>
-        <w:rPr>
-          <w:rFonts w:cstheme="majorBidi"/>
-          <w:bCs/>
-        </w:rPr>
-        <w:lastRenderedPageBreak/>
+      <w:r>
+        <w:rPr>
+          <w:rFonts w:cstheme="majorBidi"/>
+          <w:bCs/>
+        </w:rPr>
+        <w:t>_____________</w:t>
+      </w:r>
+    </w:p>
+    <w:p>
+      <w:pPr>
+        <w:rPr>
+          <w:rFonts w:cstheme="majorBidi"/>
+          <w:bCs/>
+        </w:rPr>
+      </w:pPr>
+      <w:r>
+        <w:rPr>
+          <w:rFonts w:cstheme="majorBidi"/>
+          <w:bCs/>
+        </w:rPr>
+        <w:t xml:space="preserve">Note that if you provide a </w:t>
+      </w:r>
+      <w:r>
+        <w:rPr>
+          <w:rFonts w:cstheme="majorBidi"/>
+          <w:bCs/>
+        </w:rPr>
+        <w:t>tableau with candidates, some of your sampler entries may be zero</w:t>
+      </w:r>
+      <w:r>
+        <w:rPr>
+          <w:rFonts w:cstheme="majorBidi"/>
+          <w:bCs/>
+        </w:rPr>
+        <w:t xml:space="preserve"> (perhaps a lot of them)</w:t>
+      </w:r>
+      <w:bookmarkStart w:id="0" w:name="_GoBack"/>
+      <w:bookmarkEnd w:id="0"/>
+    </w:p>
+    <w:p>
+      <w:pPr>
+        <w:rPr>
+          <w:rFonts w:cstheme="majorBidi"/>
+          <w:bCs/>
+        </w:rPr>
+      </w:pPr>
+    </w:p>
+    <w:p>
+      <w:pPr>
+        <w:rPr>
+          <w:rFonts w:cstheme="majorBidi"/>
+          <w:bCs/>
+        </w:rPr>
+      </w:pPr>
+    </w:p>
+    <w:p>
+      <w:pPr>
+        <w:rPr>
+          <w:rFonts w:cstheme="majorBidi"/>
+          <w:bCs/>
+        </w:rPr>
+      </w:pPr>
+    </w:p>
+    <w:p>
+      <w:pPr>
+        <w:rPr>
+          <w:rFonts w:cstheme="majorBidi"/>
+          <w:bCs/>
+        </w:rPr>
+      </w:pPr>
+    </w:p>
+    <w:p>
+      <w:pPr>
+        <w:rPr>
+          <w:rFonts w:cstheme="majorBidi"/>
+          <w:bCs/>
+        </w:rPr>
+      </w:pPr>
+    </w:p>
+    <w:p>
+      <w:pPr>
+        <w:rPr>
+          <w:rFonts w:cstheme="majorBidi"/>
+          <w:bCs/>
+        </w:rPr>
+      </w:pPr>
+    </w:p>
+    <w:p>
+      <w:pPr>
+        <w:rPr>
+          <w:rFonts w:cstheme="majorBidi"/>
+          <w:bCs/>
+        </w:rPr>
+      </w:pPr>
+    </w:p>
+    <w:p>
+      <w:pPr>
+        <w:rPr>
+          <w:rFonts w:cstheme="majorBidi"/>
+          <w:bCs/>
+        </w:rPr>
+      </w:pPr>
+    </w:p>
+    <w:p>
+      <w:pPr>
+        <w:rPr>
+          <w:rFonts w:cstheme="majorBidi"/>
+          <w:bCs/>
+        </w:rPr>
+      </w:pPr>
+    </w:p>
+    <w:p>
+      <w:pPr>
+        <w:rPr>
+          <w:rFonts w:cstheme="majorBidi"/>
+          <w:bCs/>
+        </w:rPr>
+      </w:pPr>
+    </w:p>
+    <w:p>
+      <w:pPr>
+        <w:rPr>
+          <w:rFonts w:cstheme="majorBidi"/>
+          <w:bCs/>
+        </w:rPr>
+      </w:pPr>
+    </w:p>
+    <w:p>
+      <w:pPr>
+        <w:rPr>
+          <w:rFonts w:cstheme="majorBidi"/>
+          <w:bCs/>
+        </w:rPr>
+      </w:pPr>
+      <w:r>
+        <w:rPr>
+          <w:rFonts w:cstheme="majorBidi"/>
+          <w:bCs/>
+        </w:rPr>
         <w:t>Calculating the Gradient:</w:t>
       </w:r>
     </w:p>
@@ -12131,7 +12160,6 @@
           <w:rFonts w:cstheme="majorBidi"/>
           <w:bCs/>
         </w:rPr>
-        <w:lastRenderedPageBreak/>
         <w:t xml:space="preserve">Now, for each candidate, we have a number of observations of that candidate, perhaps from a corpus or an experiment, and those observations together are our data.  Each observation of each candidate has a likelihood of appearing equal to its predicted probability.  So, </w:t>
       </w:r>
       <w:r>
@@ -15050,13 +15078,7 @@
                 <w:rPr>
                   <w:rFonts w:ascii="Cambria Math" w:hAnsi="Cambria Math" w:cstheme="majorBidi"/>
                 </w:rPr>
-                <m:t>*</m:t>
-              </m:r>
-              <m:r>
-                <w:rPr>
-                  <w:rFonts w:ascii="Cambria Math" w:hAnsi="Cambria Math" w:cstheme="majorBidi"/>
-                </w:rPr>
-                <m:t>log</m:t>
+                <m:t>*log</m:t>
               </m:r>
               <m:d>
                 <m:dPr>
@@ -17406,19 +17428,7 @@
                             <w:rPr>
                               <w:rFonts w:ascii="Cambria Math" w:eastAsiaTheme="minorEastAsia" w:hAnsi="Cambria Math" w:cstheme="majorBidi"/>
                             </w:rPr>
-                            <m:t>1,</m:t>
-                          </m:r>
-                          <m:r>
-                            <w:rPr>
-                              <w:rFonts w:ascii="Cambria Math" w:eastAsiaTheme="minorEastAsia" w:hAnsi="Cambria Math" w:cstheme="majorBidi"/>
-                            </w:rPr>
-                            <m:t>2</m:t>
-                          </m:r>
-                          <m:r>
-                            <w:rPr>
-                              <w:rFonts w:ascii="Cambria Math" w:eastAsiaTheme="minorEastAsia" w:hAnsi="Cambria Math" w:cstheme="majorBidi"/>
-                            </w:rPr>
-                            <m:t>,1</m:t>
+                            <m:t>1,2,1</m:t>
                           </m:r>
                         </m:sub>
                       </m:sSub>
@@ -17478,19 +17488,7 @@
                             <w:rPr>
                               <w:rFonts w:ascii="Cambria Math" w:eastAsiaTheme="minorEastAsia" w:hAnsi="Cambria Math" w:cstheme="majorBidi"/>
                             </w:rPr>
-                            <m:t>1,</m:t>
-                          </m:r>
-                          <m:r>
-                            <w:rPr>
-                              <w:rFonts w:ascii="Cambria Math" w:eastAsiaTheme="minorEastAsia" w:hAnsi="Cambria Math" w:cstheme="majorBidi"/>
-                            </w:rPr>
-                            <m:t>2</m:t>
-                          </m:r>
-                          <m:r>
-                            <w:rPr>
-                              <w:rFonts w:ascii="Cambria Math" w:eastAsiaTheme="minorEastAsia" w:hAnsi="Cambria Math" w:cstheme="majorBidi"/>
-                            </w:rPr>
-                            <m:t>,2</m:t>
+                            <m:t>1,2,2</m:t>
                           </m:r>
                         </m:sub>
                       </m:sSub>
@@ -17550,19 +17548,7 @@
                             <w:rPr>
                               <w:rFonts w:ascii="Cambria Math" w:eastAsiaTheme="minorEastAsia" w:hAnsi="Cambria Math" w:cstheme="majorBidi"/>
                             </w:rPr>
-                            <m:t>1,</m:t>
-                          </m:r>
-                          <m:r>
-                            <w:rPr>
-                              <w:rFonts w:ascii="Cambria Math" w:eastAsiaTheme="minorEastAsia" w:hAnsi="Cambria Math" w:cstheme="majorBidi"/>
-                            </w:rPr>
-                            <m:t>2</m:t>
-                          </m:r>
-                          <m:r>
-                            <w:rPr>
-                              <w:rFonts w:ascii="Cambria Math" w:eastAsiaTheme="minorEastAsia" w:hAnsi="Cambria Math" w:cstheme="majorBidi"/>
-                            </w:rPr>
-                            <m:t>,n</m:t>
+                            <m:t>1,2,n</m:t>
                           </m:r>
                         </m:sub>
                       </m:sSub>
@@ -17662,19 +17648,7 @@
                             <w:rPr>
                               <w:rFonts w:ascii="Cambria Math" w:eastAsiaTheme="minorEastAsia" w:hAnsi="Cambria Math" w:cstheme="majorBidi"/>
                             </w:rPr>
-                            <m:t>1,</m:t>
-                          </m:r>
-                          <m:r>
-                            <w:rPr>
-                              <w:rFonts w:ascii="Cambria Math" w:eastAsiaTheme="minorEastAsia" w:hAnsi="Cambria Math" w:cstheme="majorBidi"/>
-                            </w:rPr>
-                            <m:t>m</m:t>
-                          </m:r>
-                          <m:r>
-                            <w:rPr>
-                              <w:rFonts w:ascii="Cambria Math" w:eastAsiaTheme="minorEastAsia" w:hAnsi="Cambria Math" w:cstheme="majorBidi"/>
-                            </w:rPr>
-                            <m:t>,1</m:t>
+                            <m:t>1,m,1</m:t>
                           </m:r>
                         </m:sub>
                       </m:sSub>
@@ -17734,19 +17708,7 @@
                             <w:rPr>
                               <w:rFonts w:ascii="Cambria Math" w:eastAsiaTheme="minorEastAsia" w:hAnsi="Cambria Math" w:cstheme="majorBidi"/>
                             </w:rPr>
-                            <m:t>1,</m:t>
-                          </m:r>
-                          <m:r>
-                            <w:rPr>
-                              <w:rFonts w:ascii="Cambria Math" w:eastAsiaTheme="minorEastAsia" w:hAnsi="Cambria Math" w:cstheme="majorBidi"/>
-                            </w:rPr>
-                            <m:t>m</m:t>
-                          </m:r>
-                          <m:r>
-                            <w:rPr>
-                              <w:rFonts w:ascii="Cambria Math" w:eastAsiaTheme="minorEastAsia" w:hAnsi="Cambria Math" w:cstheme="majorBidi"/>
-                            </w:rPr>
-                            <m:t>,2</m:t>
+                            <m:t>1,m,2</m:t>
                           </m:r>
                         </m:sub>
                       </m:sSub>
@@ -17806,19 +17768,7 @@
                             <w:rPr>
                               <w:rFonts w:ascii="Cambria Math" w:eastAsiaTheme="minorEastAsia" w:hAnsi="Cambria Math" w:cstheme="majorBidi"/>
                             </w:rPr>
-                            <m:t>1,</m:t>
-                          </m:r>
-                          <m:r>
-                            <w:rPr>
-                              <w:rFonts w:ascii="Cambria Math" w:eastAsiaTheme="minorEastAsia" w:hAnsi="Cambria Math" w:cstheme="majorBidi"/>
-                            </w:rPr>
-                            <m:t>m</m:t>
-                          </m:r>
-                          <m:r>
-                            <w:rPr>
-                              <w:rFonts w:ascii="Cambria Math" w:eastAsiaTheme="minorEastAsia" w:hAnsi="Cambria Math" w:cstheme="majorBidi"/>
-                            </w:rPr>
-                            <m:t>,n</m:t>
+                            <m:t>1,m,n</m:t>
                           </m:r>
                         </m:sub>
                       </m:sSub>
@@ -17855,13 +17805,7 @@
                 <w:rPr>
                   <w:rFonts w:ascii="Cambria Math" w:eastAsiaTheme="minorEastAsia" w:hAnsi="Cambria Math" w:cstheme="majorBidi"/>
                 </w:rPr>
-                <m:t>+</m:t>
-              </m:r>
-              <m:r>
-                <w:rPr>
-                  <w:rFonts w:ascii="Cambria Math" w:eastAsiaTheme="minorEastAsia" w:hAnsi="Cambria Math" w:cstheme="majorBidi"/>
-                </w:rPr>
-                <m:t>(-obs</m:t>
+                <m:t>+(-obs</m:t>
               </m:r>
             </m:e>
             <m:sub>
@@ -17869,13 +17813,7 @@
                 <w:rPr>
                   <w:rFonts w:ascii="Cambria Math" w:eastAsiaTheme="minorEastAsia" w:hAnsi="Cambria Math" w:cstheme="majorBidi"/>
                 </w:rPr>
-                <m:t>1,</m:t>
-              </m:r>
-              <m:r>
-                <w:rPr>
-                  <w:rFonts w:ascii="Cambria Math" w:eastAsiaTheme="minorEastAsia" w:hAnsi="Cambria Math" w:cstheme="majorBidi"/>
-                </w:rPr>
-                <m:t>2</m:t>
+                <m:t>1,2</m:t>
               </m:r>
             </m:sub>
           </m:sSub>
@@ -17929,19 +17867,7 @@
                 <w:rPr>
                   <w:rFonts w:ascii="Cambria Math" w:eastAsiaTheme="minorEastAsia" w:hAnsi="Cambria Math" w:cstheme="majorBidi"/>
                 </w:rPr>
-                <m:t>1,</m:t>
-              </m:r>
-              <m:r>
-                <w:rPr>
-                  <w:rFonts w:ascii="Cambria Math" w:eastAsiaTheme="minorEastAsia" w:hAnsi="Cambria Math" w:cstheme="majorBidi"/>
-                </w:rPr>
-                <m:t>2</m:t>
-              </m:r>
-              <m:r>
-                <w:rPr>
-                  <w:rFonts w:ascii="Cambria Math" w:eastAsiaTheme="minorEastAsia" w:hAnsi="Cambria Math" w:cstheme="majorBidi"/>
-                </w:rPr>
-                <m:t>,1</m:t>
+                <m:t>1,2,1</m:t>
               </m:r>
             </m:sub>
           </m:sSub>
@@ -17974,13 +17900,7 @@
                 <w:rPr>
                   <w:rFonts w:ascii="Cambria Math" w:eastAsiaTheme="minorEastAsia" w:hAnsi="Cambria Math" w:cstheme="majorBidi"/>
                 </w:rPr>
-                <m:t>1,</m:t>
-              </m:r>
-              <m:r>
-                <w:rPr>
-                  <w:rFonts w:ascii="Cambria Math" w:eastAsiaTheme="minorEastAsia" w:hAnsi="Cambria Math" w:cstheme="majorBidi"/>
-                </w:rPr>
-                <m:t>2</m:t>
+                <m:t>1,2</m:t>
               </m:r>
             </m:sub>
           </m:sSub>
@@ -18034,19 +17954,7 @@
                 <w:rPr>
                   <w:rFonts w:ascii="Cambria Math" w:eastAsiaTheme="minorEastAsia" w:hAnsi="Cambria Math" w:cstheme="majorBidi"/>
                 </w:rPr>
-                <m:t>1,</m:t>
-              </m:r>
-              <m:r>
-                <w:rPr>
-                  <w:rFonts w:ascii="Cambria Math" w:eastAsiaTheme="minorEastAsia" w:hAnsi="Cambria Math" w:cstheme="majorBidi"/>
-                </w:rPr>
-                <m:t>2</m:t>
-              </m:r>
-              <m:r>
-                <w:rPr>
-                  <w:rFonts w:ascii="Cambria Math" w:eastAsiaTheme="minorEastAsia" w:hAnsi="Cambria Math" w:cstheme="majorBidi"/>
-                </w:rPr>
-                <m:t>,2</m:t>
+                <m:t>1,2,2</m:t>
               </m:r>
             </m:sub>
           </m:sSub>
@@ -18079,13 +17987,7 @@
                 <w:rPr>
                   <w:rFonts w:ascii="Cambria Math" w:eastAsiaTheme="minorEastAsia" w:hAnsi="Cambria Math" w:cstheme="majorBidi"/>
                 </w:rPr>
-                <m:t>1,</m:t>
-              </m:r>
-              <m:r>
-                <w:rPr>
-                  <w:rFonts w:ascii="Cambria Math" w:eastAsiaTheme="minorEastAsia" w:hAnsi="Cambria Math" w:cstheme="majorBidi"/>
-                </w:rPr>
-                <m:t>2</m:t>
+                <m:t>1,2</m:t>
               </m:r>
             </m:sub>
           </m:sSub>
@@ -18139,19 +18041,7 @@
                 <w:rPr>
                   <w:rFonts w:ascii="Cambria Math" w:eastAsiaTheme="minorEastAsia" w:hAnsi="Cambria Math" w:cstheme="majorBidi"/>
                 </w:rPr>
-                <m:t>1,</m:t>
-              </m:r>
-              <m:r>
-                <w:rPr>
-                  <w:rFonts w:ascii="Cambria Math" w:eastAsiaTheme="minorEastAsia" w:hAnsi="Cambria Math" w:cstheme="majorBidi"/>
-                </w:rPr>
-                <m:t>2</m:t>
-              </m:r>
-              <m:r>
-                <w:rPr>
-                  <w:rFonts w:ascii="Cambria Math" w:eastAsiaTheme="minorEastAsia" w:hAnsi="Cambria Math" w:cstheme="majorBidi"/>
-                </w:rPr>
-                <m:t>,n</m:t>
+                <m:t>1,2,n</m:t>
               </m:r>
             </m:sub>
           </m:sSub>
@@ -18184,13 +18074,7 @@
                 <w:rPr>
                   <w:rFonts w:ascii="Cambria Math" w:eastAsiaTheme="minorEastAsia" w:hAnsi="Cambria Math" w:cstheme="majorBidi"/>
                 </w:rPr>
-                <m:t>1,</m:t>
-              </m:r>
-              <m:r>
-                <w:rPr>
-                  <w:rFonts w:ascii="Cambria Math" w:eastAsiaTheme="minorEastAsia" w:hAnsi="Cambria Math" w:cstheme="majorBidi"/>
-                </w:rPr>
-                <m:t>2</m:t>
+                <m:t>1,2</m:t>
               </m:r>
             </m:sub>
           </m:sSub>
@@ -18894,13 +18778,7 @@
                 <w:rPr>
                   <w:rFonts w:ascii="Cambria Math" w:eastAsiaTheme="minorEastAsia" w:hAnsi="Cambria Math" w:cstheme="majorBidi"/>
                 </w:rPr>
-                <m:t>…+</m:t>
-              </m:r>
-              <m:r>
-                <w:rPr>
-                  <w:rFonts w:ascii="Cambria Math" w:eastAsiaTheme="minorEastAsia" w:hAnsi="Cambria Math" w:cstheme="majorBidi"/>
-                </w:rPr>
-                <m:t>(-obs</m:t>
+                <m:t>…+(-obs</m:t>
               </m:r>
             </m:e>
             <m:sub>
@@ -18908,19 +18786,7 @@
                 <w:rPr>
                   <w:rFonts w:ascii="Cambria Math" w:eastAsiaTheme="minorEastAsia" w:hAnsi="Cambria Math" w:cstheme="majorBidi"/>
                 </w:rPr>
-                <m:t>2</m:t>
-              </m:r>
-              <m:r>
-                <w:rPr>
-                  <w:rFonts w:ascii="Cambria Math" w:eastAsiaTheme="minorEastAsia" w:hAnsi="Cambria Math" w:cstheme="majorBidi"/>
-                </w:rPr>
-                <m:t>,</m:t>
-              </m:r>
-              <m:r>
-                <w:rPr>
-                  <w:rFonts w:ascii="Cambria Math" w:eastAsiaTheme="minorEastAsia" w:hAnsi="Cambria Math" w:cstheme="majorBidi"/>
-                </w:rPr>
-                <m:t>1</m:t>
+                <m:t>2,1</m:t>
               </m:r>
             </m:sub>
           </m:sSub>
@@ -18974,25 +18840,7 @@
                 <w:rPr>
                   <w:rFonts w:ascii="Cambria Math" w:eastAsiaTheme="minorEastAsia" w:hAnsi="Cambria Math" w:cstheme="majorBidi"/>
                 </w:rPr>
-                <m:t>2</m:t>
-              </m:r>
-              <m:r>
-                <w:rPr>
-                  <w:rFonts w:ascii="Cambria Math" w:eastAsiaTheme="minorEastAsia" w:hAnsi="Cambria Math" w:cstheme="majorBidi"/>
-                </w:rPr>
-                <m:t>,</m:t>
-              </m:r>
-              <m:r>
-                <w:rPr>
-                  <w:rFonts w:ascii="Cambria Math" w:eastAsiaTheme="minorEastAsia" w:hAnsi="Cambria Math" w:cstheme="majorBidi"/>
-                </w:rPr>
-                <m:t>1</m:t>
-              </m:r>
-              <m:r>
-                <w:rPr>
-                  <w:rFonts w:ascii="Cambria Math" w:eastAsiaTheme="minorEastAsia" w:hAnsi="Cambria Math" w:cstheme="majorBidi"/>
-                </w:rPr>
-                <m:t>,1</m:t>
+                <m:t>2,1,1</m:t>
               </m:r>
             </m:sub>
           </m:sSub>
@@ -19025,19 +18873,7 @@
                 <w:rPr>
                   <w:rFonts w:ascii="Cambria Math" w:eastAsiaTheme="minorEastAsia" w:hAnsi="Cambria Math" w:cstheme="majorBidi"/>
                 </w:rPr>
-                <m:t>2</m:t>
-              </m:r>
-              <m:r>
-                <w:rPr>
-                  <w:rFonts w:ascii="Cambria Math" w:eastAsiaTheme="minorEastAsia" w:hAnsi="Cambria Math" w:cstheme="majorBidi"/>
-                </w:rPr>
-                <m:t>,</m:t>
-              </m:r>
-              <m:r>
-                <w:rPr>
-                  <w:rFonts w:ascii="Cambria Math" w:eastAsiaTheme="minorEastAsia" w:hAnsi="Cambria Math" w:cstheme="majorBidi"/>
-                </w:rPr>
-                <m:t>1</m:t>
+                <m:t>2,1</m:t>
               </m:r>
             </m:sub>
           </m:sSub>
@@ -19091,25 +18927,7 @@
                 <w:rPr>
                   <w:rFonts w:ascii="Cambria Math" w:eastAsiaTheme="minorEastAsia" w:hAnsi="Cambria Math" w:cstheme="majorBidi"/>
                 </w:rPr>
-                <m:t>2</m:t>
-              </m:r>
-              <m:r>
-                <w:rPr>
-                  <w:rFonts w:ascii="Cambria Math" w:eastAsiaTheme="minorEastAsia" w:hAnsi="Cambria Math" w:cstheme="majorBidi"/>
-                </w:rPr>
-                <m:t>,</m:t>
-              </m:r>
-              <m:r>
-                <w:rPr>
-                  <w:rFonts w:ascii="Cambria Math" w:eastAsiaTheme="minorEastAsia" w:hAnsi="Cambria Math" w:cstheme="majorBidi"/>
-                </w:rPr>
-                <m:t>1</m:t>
-              </m:r>
-              <m:r>
-                <w:rPr>
-                  <w:rFonts w:ascii="Cambria Math" w:eastAsiaTheme="minorEastAsia" w:hAnsi="Cambria Math" w:cstheme="majorBidi"/>
-                </w:rPr>
-                <m:t>,2</m:t>
+                <m:t>2,1,2</m:t>
               </m:r>
             </m:sub>
           </m:sSub>
@@ -19142,19 +18960,7 @@
                 <w:rPr>
                   <w:rFonts w:ascii="Cambria Math" w:eastAsiaTheme="minorEastAsia" w:hAnsi="Cambria Math" w:cstheme="majorBidi"/>
                 </w:rPr>
-                <m:t>2</m:t>
-              </m:r>
-              <m:r>
-                <w:rPr>
-                  <w:rFonts w:ascii="Cambria Math" w:eastAsiaTheme="minorEastAsia" w:hAnsi="Cambria Math" w:cstheme="majorBidi"/>
-                </w:rPr>
-                <m:t>,</m:t>
-              </m:r>
-              <m:r>
-                <w:rPr>
-                  <w:rFonts w:ascii="Cambria Math" w:eastAsiaTheme="minorEastAsia" w:hAnsi="Cambria Math" w:cstheme="majorBidi"/>
-                </w:rPr>
-                <m:t>1</m:t>
+                <m:t>2,1</m:t>
               </m:r>
             </m:sub>
           </m:sSub>
@@ -19208,25 +19014,7 @@
                 <w:rPr>
                   <w:rFonts w:ascii="Cambria Math" w:eastAsiaTheme="minorEastAsia" w:hAnsi="Cambria Math" w:cstheme="majorBidi"/>
                 </w:rPr>
-                <m:t>2</m:t>
-              </m:r>
-              <m:r>
-                <w:rPr>
-                  <w:rFonts w:ascii="Cambria Math" w:eastAsiaTheme="minorEastAsia" w:hAnsi="Cambria Math" w:cstheme="majorBidi"/>
-                </w:rPr>
-                <m:t>,</m:t>
-              </m:r>
-              <m:r>
-                <w:rPr>
-                  <w:rFonts w:ascii="Cambria Math" w:eastAsiaTheme="minorEastAsia" w:hAnsi="Cambria Math" w:cstheme="majorBidi"/>
-                </w:rPr>
-                <m:t>1</m:t>
-              </m:r>
-              <m:r>
-                <w:rPr>
-                  <w:rFonts w:ascii="Cambria Math" w:eastAsiaTheme="minorEastAsia" w:hAnsi="Cambria Math" w:cstheme="majorBidi"/>
-                </w:rPr>
-                <m:t>,n</m:t>
+                <m:t>2,1,n</m:t>
               </m:r>
             </m:sub>
           </m:sSub>
@@ -19259,19 +19047,7 @@
                 <w:rPr>
                   <w:rFonts w:ascii="Cambria Math" w:eastAsiaTheme="minorEastAsia" w:hAnsi="Cambria Math" w:cstheme="majorBidi"/>
                 </w:rPr>
-                <m:t>2</m:t>
-              </m:r>
-              <m:r>
-                <w:rPr>
-                  <w:rFonts w:ascii="Cambria Math" w:eastAsiaTheme="minorEastAsia" w:hAnsi="Cambria Math" w:cstheme="majorBidi"/>
-                </w:rPr>
-                <m:t>,</m:t>
-              </m:r>
-              <m:r>
-                <w:rPr>
-                  <w:rFonts w:ascii="Cambria Math" w:eastAsiaTheme="minorEastAsia" w:hAnsi="Cambria Math" w:cstheme="majorBidi"/>
-                </w:rPr>
-                <m:t>1</m:t>
+                <m:t>2,1</m:t>
               </m:r>
             </m:sub>
           </m:sSub>
@@ -19378,13 +19154,7 @@
                             <w:rPr>
                               <w:rFonts w:ascii="Cambria Math" w:eastAsiaTheme="minorEastAsia" w:hAnsi="Cambria Math" w:cstheme="majorBidi"/>
                             </w:rPr>
-                            <m:t>2</m:t>
-                          </m:r>
-                          <m:r>
-                            <w:rPr>
-                              <w:rFonts w:ascii="Cambria Math" w:eastAsiaTheme="minorEastAsia" w:hAnsi="Cambria Math" w:cstheme="majorBidi"/>
-                            </w:rPr>
-                            <m:t>,1,1</m:t>
+                            <m:t>2,1,1</m:t>
                           </m:r>
                         </m:sub>
                       </m:sSub>
@@ -19444,13 +19214,7 @@
                             <w:rPr>
                               <w:rFonts w:ascii="Cambria Math" w:eastAsiaTheme="minorEastAsia" w:hAnsi="Cambria Math" w:cstheme="majorBidi"/>
                             </w:rPr>
-                            <m:t>2</m:t>
-                          </m:r>
-                          <m:r>
-                            <w:rPr>
-                              <w:rFonts w:ascii="Cambria Math" w:eastAsiaTheme="minorEastAsia" w:hAnsi="Cambria Math" w:cstheme="majorBidi"/>
-                            </w:rPr>
-                            <m:t>,1,2</m:t>
+                            <m:t>2,1,2</m:t>
                           </m:r>
                         </m:sub>
                       </m:sSub>
@@ -19510,13 +19274,7 @@
                             <w:rPr>
                               <w:rFonts w:ascii="Cambria Math" w:eastAsiaTheme="minorEastAsia" w:hAnsi="Cambria Math" w:cstheme="majorBidi"/>
                             </w:rPr>
-                            <m:t>2</m:t>
-                          </m:r>
-                          <m:r>
-                            <w:rPr>
-                              <w:rFonts w:ascii="Cambria Math" w:eastAsiaTheme="minorEastAsia" w:hAnsi="Cambria Math" w:cstheme="majorBidi"/>
-                            </w:rPr>
-                            <m:t>,1,n</m:t>
+                            <m:t>2,1,n</m:t>
                           </m:r>
                         </m:sub>
                       </m:sSub>
@@ -19616,13 +19374,7 @@
                             <w:rPr>
                               <w:rFonts w:ascii="Cambria Math" w:eastAsiaTheme="minorEastAsia" w:hAnsi="Cambria Math" w:cstheme="majorBidi"/>
                             </w:rPr>
-                            <m:t>2</m:t>
-                          </m:r>
-                          <m:r>
-                            <w:rPr>
-                              <w:rFonts w:ascii="Cambria Math" w:eastAsiaTheme="minorEastAsia" w:hAnsi="Cambria Math" w:cstheme="majorBidi"/>
-                            </w:rPr>
-                            <m:t>,2,1</m:t>
+                            <m:t>2,2,1</m:t>
                           </m:r>
                         </m:sub>
                       </m:sSub>
@@ -19682,13 +19434,7 @@
                             <w:rPr>
                               <w:rFonts w:ascii="Cambria Math" w:eastAsiaTheme="minorEastAsia" w:hAnsi="Cambria Math" w:cstheme="majorBidi"/>
                             </w:rPr>
-                            <m:t>2</m:t>
-                          </m:r>
-                          <m:r>
-                            <w:rPr>
-                              <w:rFonts w:ascii="Cambria Math" w:eastAsiaTheme="minorEastAsia" w:hAnsi="Cambria Math" w:cstheme="majorBidi"/>
-                            </w:rPr>
-                            <m:t>,2,2</m:t>
+                            <m:t>2,2,2</m:t>
                           </m:r>
                         </m:sub>
                       </m:sSub>
@@ -19748,13 +19494,7 @@
                             <w:rPr>
                               <w:rFonts w:ascii="Cambria Math" w:eastAsiaTheme="minorEastAsia" w:hAnsi="Cambria Math" w:cstheme="majorBidi"/>
                             </w:rPr>
-                            <m:t>2</m:t>
-                          </m:r>
-                          <m:r>
-                            <w:rPr>
-                              <w:rFonts w:ascii="Cambria Math" w:eastAsiaTheme="minorEastAsia" w:hAnsi="Cambria Math" w:cstheme="majorBidi"/>
-                            </w:rPr>
-                            <m:t>,2,n</m:t>
+                            <m:t>2,2,n</m:t>
                           </m:r>
                         </m:sub>
                       </m:sSub>
@@ -19854,13 +19594,7 @@
                             <w:rPr>
                               <w:rFonts w:ascii="Cambria Math" w:eastAsiaTheme="minorEastAsia" w:hAnsi="Cambria Math" w:cstheme="majorBidi"/>
                             </w:rPr>
-                            <m:t>2</m:t>
-                          </m:r>
-                          <m:r>
-                            <w:rPr>
-                              <w:rFonts w:ascii="Cambria Math" w:eastAsiaTheme="minorEastAsia" w:hAnsi="Cambria Math" w:cstheme="majorBidi"/>
-                            </w:rPr>
-                            <m:t>,m,1</m:t>
+                            <m:t>2,m,1</m:t>
                           </m:r>
                         </m:sub>
                       </m:sSub>
@@ -19920,13 +19654,7 @@
                             <w:rPr>
                               <w:rFonts w:ascii="Cambria Math" w:eastAsiaTheme="minorEastAsia" w:hAnsi="Cambria Math" w:cstheme="majorBidi"/>
                             </w:rPr>
-                            <m:t>2</m:t>
-                          </m:r>
-                          <m:r>
-                            <w:rPr>
-                              <w:rFonts w:ascii="Cambria Math" w:eastAsiaTheme="minorEastAsia" w:hAnsi="Cambria Math" w:cstheme="majorBidi"/>
-                            </w:rPr>
-                            <m:t>,m,2</m:t>
+                            <m:t>2,m,2</m:t>
                           </m:r>
                         </m:sub>
                       </m:sSub>
@@ -19986,13 +19714,7 @@
                             <w:rPr>
                               <w:rFonts w:ascii="Cambria Math" w:eastAsiaTheme="minorEastAsia" w:hAnsi="Cambria Math" w:cstheme="majorBidi"/>
                             </w:rPr>
-                            <m:t>2</m:t>
-                          </m:r>
-                          <m:r>
-                            <w:rPr>
-                              <w:rFonts w:ascii="Cambria Math" w:eastAsiaTheme="minorEastAsia" w:hAnsi="Cambria Math" w:cstheme="majorBidi"/>
-                            </w:rPr>
-                            <m:t>,m,n</m:t>
+                            <m:t>2,m,n</m:t>
                           </m:r>
                         </m:sub>
                       </m:sSub>
@@ -20062,19 +19784,7 @@
                 <w:rPr>
                   <w:rFonts w:ascii="Cambria Math" w:eastAsiaTheme="minorEastAsia" w:hAnsi="Cambria Math" w:cstheme="majorBidi"/>
                 </w:rPr>
-                <m:t>r</m:t>
-              </m:r>
-              <m:r>
-                <w:rPr>
-                  <w:rFonts w:ascii="Cambria Math" w:eastAsiaTheme="minorEastAsia" w:hAnsi="Cambria Math" w:cstheme="majorBidi"/>
-                </w:rPr>
-                <m:t>,</m:t>
-              </m:r>
-              <m:r>
-                <w:rPr>
-                  <w:rFonts w:ascii="Cambria Math" w:eastAsiaTheme="minorEastAsia" w:hAnsi="Cambria Math" w:cstheme="majorBidi"/>
-                </w:rPr>
-                <m:t>m</m:t>
+                <m:t>r,m</m:t>
               </m:r>
             </m:sub>
           </m:sSub>
@@ -20128,25 +19838,7 @@
                 <w:rPr>
                   <w:rFonts w:ascii="Cambria Math" w:eastAsiaTheme="minorEastAsia" w:hAnsi="Cambria Math" w:cstheme="majorBidi"/>
                 </w:rPr>
-                <m:t>r</m:t>
-              </m:r>
-              <m:r>
-                <w:rPr>
-                  <w:rFonts w:ascii="Cambria Math" w:eastAsiaTheme="minorEastAsia" w:hAnsi="Cambria Math" w:cstheme="majorBidi"/>
-                </w:rPr>
-                <m:t>,</m:t>
-              </m:r>
-              <m:r>
-                <w:rPr>
-                  <w:rFonts w:ascii="Cambria Math" w:eastAsiaTheme="minorEastAsia" w:hAnsi="Cambria Math" w:cstheme="majorBidi"/>
-                </w:rPr>
-                <m:t>m,</m:t>
-              </m:r>
-              <m:r>
-                <w:rPr>
-                  <w:rFonts w:ascii="Cambria Math" w:eastAsiaTheme="minorEastAsia" w:hAnsi="Cambria Math" w:cstheme="majorBidi"/>
-                </w:rPr>
-                <m:t>1</m:t>
+                <m:t>r,m,1</m:t>
               </m:r>
             </m:sub>
           </m:sSub>
@@ -20179,19 +19871,7 @@
                 <w:rPr>
                   <w:rFonts w:ascii="Cambria Math" w:eastAsiaTheme="minorEastAsia" w:hAnsi="Cambria Math" w:cstheme="majorBidi"/>
                 </w:rPr>
-                <m:t>r</m:t>
-              </m:r>
-              <m:r>
-                <w:rPr>
-                  <w:rFonts w:ascii="Cambria Math" w:eastAsiaTheme="minorEastAsia" w:hAnsi="Cambria Math" w:cstheme="majorBidi"/>
-                </w:rPr>
-                <m:t>,</m:t>
-              </m:r>
-              <m:r>
-                <w:rPr>
-                  <w:rFonts w:ascii="Cambria Math" w:eastAsiaTheme="minorEastAsia" w:hAnsi="Cambria Math" w:cstheme="majorBidi"/>
-                </w:rPr>
-                <m:t>m</m:t>
+                <m:t>r,m</m:t>
               </m:r>
             </m:sub>
           </m:sSub>
@@ -20245,25 +19925,7 @@
                 <w:rPr>
                   <w:rFonts w:ascii="Cambria Math" w:eastAsiaTheme="minorEastAsia" w:hAnsi="Cambria Math" w:cstheme="majorBidi"/>
                 </w:rPr>
-                <m:t>r</m:t>
-              </m:r>
-              <m:r>
-                <w:rPr>
-                  <w:rFonts w:ascii="Cambria Math" w:eastAsiaTheme="minorEastAsia" w:hAnsi="Cambria Math" w:cstheme="majorBidi"/>
-                </w:rPr>
-                <m:t>,</m:t>
-              </m:r>
-              <m:r>
-                <w:rPr>
-                  <w:rFonts w:ascii="Cambria Math" w:eastAsiaTheme="minorEastAsia" w:hAnsi="Cambria Math" w:cstheme="majorBidi"/>
-                </w:rPr>
-                <m:t>m</m:t>
-              </m:r>
-              <m:r>
-                <w:rPr>
-                  <w:rFonts w:ascii="Cambria Math" w:eastAsiaTheme="minorEastAsia" w:hAnsi="Cambria Math" w:cstheme="majorBidi"/>
-                </w:rPr>
-                <m:t>,2</m:t>
+                <m:t>r,m,2</m:t>
               </m:r>
             </m:sub>
           </m:sSub>
@@ -20296,19 +19958,7 @@
                 <w:rPr>
                   <w:rFonts w:ascii="Cambria Math" w:eastAsiaTheme="minorEastAsia" w:hAnsi="Cambria Math" w:cstheme="majorBidi"/>
                 </w:rPr>
-                <m:t>r</m:t>
-              </m:r>
-              <m:r>
-                <w:rPr>
-                  <w:rFonts w:ascii="Cambria Math" w:eastAsiaTheme="minorEastAsia" w:hAnsi="Cambria Math" w:cstheme="majorBidi"/>
-                </w:rPr>
-                <m:t>,</m:t>
-              </m:r>
-              <m:r>
-                <w:rPr>
-                  <w:rFonts w:ascii="Cambria Math" w:eastAsiaTheme="minorEastAsia" w:hAnsi="Cambria Math" w:cstheme="majorBidi"/>
-                </w:rPr>
-                <m:t>m</m:t>
+                <m:t>r,m</m:t>
               </m:r>
             </m:sub>
           </m:sSub>
@@ -20362,25 +20012,7 @@
                 <w:rPr>
                   <w:rFonts w:ascii="Cambria Math" w:eastAsiaTheme="minorEastAsia" w:hAnsi="Cambria Math" w:cstheme="majorBidi"/>
                 </w:rPr>
-                <m:t>r</m:t>
-              </m:r>
-              <m:r>
-                <w:rPr>
-                  <w:rFonts w:ascii="Cambria Math" w:eastAsiaTheme="minorEastAsia" w:hAnsi="Cambria Math" w:cstheme="majorBidi"/>
-                </w:rPr>
-                <m:t>,</m:t>
-              </m:r>
-              <m:r>
-                <w:rPr>
-                  <w:rFonts w:ascii="Cambria Math" w:eastAsiaTheme="minorEastAsia" w:hAnsi="Cambria Math" w:cstheme="majorBidi"/>
-                </w:rPr>
-                <m:t>m</m:t>
-              </m:r>
-              <m:r>
-                <w:rPr>
-                  <w:rFonts w:ascii="Cambria Math" w:eastAsiaTheme="minorEastAsia" w:hAnsi="Cambria Math" w:cstheme="majorBidi"/>
-                </w:rPr>
-                <m:t>,n</m:t>
+                <m:t>r,m,n</m:t>
               </m:r>
             </m:sub>
           </m:sSub>
@@ -20413,19 +20045,7 @@
                 <w:rPr>
                   <w:rFonts w:ascii="Cambria Math" w:eastAsiaTheme="minorEastAsia" w:hAnsi="Cambria Math" w:cstheme="majorBidi"/>
                 </w:rPr>
-                <m:t>r</m:t>
-              </m:r>
-              <m:r>
-                <w:rPr>
-                  <w:rFonts w:ascii="Cambria Math" w:eastAsiaTheme="minorEastAsia" w:hAnsi="Cambria Math" w:cstheme="majorBidi"/>
-                </w:rPr>
-                <m:t>,</m:t>
-              </m:r>
-              <m:r>
-                <w:rPr>
-                  <w:rFonts w:ascii="Cambria Math" w:eastAsiaTheme="minorEastAsia" w:hAnsi="Cambria Math" w:cstheme="majorBidi"/>
-                </w:rPr>
-                <m:t>m</m:t>
+                <m:t>r,m</m:t>
               </m:r>
             </m:sub>
           </m:sSub>
@@ -20532,13 +20152,7 @@
                             <w:rPr>
                               <w:rFonts w:ascii="Cambria Math" w:eastAsiaTheme="minorEastAsia" w:hAnsi="Cambria Math" w:cstheme="majorBidi"/>
                             </w:rPr>
-                            <m:t>r</m:t>
-                          </m:r>
-                          <m:r>
-                            <w:rPr>
-                              <w:rFonts w:ascii="Cambria Math" w:eastAsiaTheme="minorEastAsia" w:hAnsi="Cambria Math" w:cstheme="majorBidi"/>
-                            </w:rPr>
-                            <m:t>,1,1</m:t>
+                            <m:t>r,1,1</m:t>
                           </m:r>
                         </m:sub>
                       </m:sSub>
@@ -20598,13 +20212,7 @@
                             <w:rPr>
                               <w:rFonts w:ascii="Cambria Math" w:eastAsiaTheme="minorEastAsia" w:hAnsi="Cambria Math" w:cstheme="majorBidi"/>
                             </w:rPr>
-                            <m:t>r</m:t>
-                          </m:r>
-                          <m:r>
-                            <w:rPr>
-                              <w:rFonts w:ascii="Cambria Math" w:eastAsiaTheme="minorEastAsia" w:hAnsi="Cambria Math" w:cstheme="majorBidi"/>
-                            </w:rPr>
-                            <m:t>,1,2</m:t>
+                            <m:t>r,1,2</m:t>
                           </m:r>
                         </m:sub>
                       </m:sSub>
@@ -20664,13 +20272,7 @@
                             <w:rPr>
                               <w:rFonts w:ascii="Cambria Math" w:eastAsiaTheme="minorEastAsia" w:hAnsi="Cambria Math" w:cstheme="majorBidi"/>
                             </w:rPr>
-                            <m:t>r</m:t>
-                          </m:r>
-                          <m:r>
-                            <w:rPr>
-                              <w:rFonts w:ascii="Cambria Math" w:eastAsiaTheme="minorEastAsia" w:hAnsi="Cambria Math" w:cstheme="majorBidi"/>
-                            </w:rPr>
-                            <m:t>,1,n</m:t>
+                            <m:t>r,1,n</m:t>
                           </m:r>
                         </m:sub>
                       </m:sSub>
@@ -20770,13 +20372,7 @@
                             <w:rPr>
                               <w:rFonts w:ascii="Cambria Math" w:eastAsiaTheme="minorEastAsia" w:hAnsi="Cambria Math" w:cstheme="majorBidi"/>
                             </w:rPr>
-                            <m:t>r</m:t>
-                          </m:r>
-                          <m:r>
-                            <w:rPr>
-                              <w:rFonts w:ascii="Cambria Math" w:eastAsiaTheme="minorEastAsia" w:hAnsi="Cambria Math" w:cstheme="majorBidi"/>
-                            </w:rPr>
-                            <m:t>,2,1</m:t>
+                            <m:t>r,2,1</m:t>
                           </m:r>
                         </m:sub>
                       </m:sSub>
@@ -20836,13 +20432,7 @@
                             <w:rPr>
                               <w:rFonts w:ascii="Cambria Math" w:eastAsiaTheme="minorEastAsia" w:hAnsi="Cambria Math" w:cstheme="majorBidi"/>
                             </w:rPr>
-                            <m:t>r</m:t>
-                          </m:r>
-                          <m:r>
-                            <w:rPr>
-                              <w:rFonts w:ascii="Cambria Math" w:eastAsiaTheme="minorEastAsia" w:hAnsi="Cambria Math" w:cstheme="majorBidi"/>
-                            </w:rPr>
-                            <m:t>,2,2</m:t>
+                            <m:t>r,2,2</m:t>
                           </m:r>
                         </m:sub>
                       </m:sSub>
@@ -20902,13 +20492,7 @@
                             <w:rPr>
                               <w:rFonts w:ascii="Cambria Math" w:eastAsiaTheme="minorEastAsia" w:hAnsi="Cambria Math" w:cstheme="majorBidi"/>
                             </w:rPr>
-                            <m:t>r</m:t>
-                          </m:r>
-                          <m:r>
-                            <w:rPr>
-                              <w:rFonts w:ascii="Cambria Math" w:eastAsiaTheme="minorEastAsia" w:hAnsi="Cambria Math" w:cstheme="majorBidi"/>
-                            </w:rPr>
-                            <m:t>,2,n</m:t>
+                            <m:t>r,2,n</m:t>
                           </m:r>
                         </m:sub>
                       </m:sSub>
@@ -21008,13 +20592,7 @@
                             <w:rPr>
                               <w:rFonts w:ascii="Cambria Math" w:eastAsiaTheme="minorEastAsia" w:hAnsi="Cambria Math" w:cstheme="majorBidi"/>
                             </w:rPr>
-                            <m:t>r</m:t>
-                          </m:r>
-                          <m:r>
-                            <w:rPr>
-                              <w:rFonts w:ascii="Cambria Math" w:eastAsiaTheme="minorEastAsia" w:hAnsi="Cambria Math" w:cstheme="majorBidi"/>
-                            </w:rPr>
-                            <m:t>,m,1</m:t>
+                            <m:t>r,m,1</m:t>
                           </m:r>
                         </m:sub>
                       </m:sSub>
@@ -21074,13 +20652,7 @@
                             <w:rPr>
                               <w:rFonts w:ascii="Cambria Math" w:eastAsiaTheme="minorEastAsia" w:hAnsi="Cambria Math" w:cstheme="majorBidi"/>
                             </w:rPr>
-                            <m:t>r</m:t>
-                          </m:r>
-                          <m:r>
-                            <w:rPr>
-                              <w:rFonts w:ascii="Cambria Math" w:eastAsiaTheme="minorEastAsia" w:hAnsi="Cambria Math" w:cstheme="majorBidi"/>
-                            </w:rPr>
-                            <m:t>,m,2</m:t>
+                            <m:t>r,m,2</m:t>
                           </m:r>
                         </m:sub>
                       </m:sSub>
@@ -21140,13 +20712,7 @@
                             <w:rPr>
                               <w:rFonts w:ascii="Cambria Math" w:eastAsiaTheme="minorEastAsia" w:hAnsi="Cambria Math" w:cstheme="majorBidi"/>
                             </w:rPr>
-                            <m:t>r</m:t>
-                          </m:r>
-                          <m:r>
-                            <w:rPr>
-                              <w:rFonts w:ascii="Cambria Math" w:eastAsiaTheme="minorEastAsia" w:hAnsi="Cambria Math" w:cstheme="majorBidi"/>
-                            </w:rPr>
-                            <m:t>,m,n</m:t>
+                            <m:t>r,m,n</m:t>
                           </m:r>
                         </m:sub>
                       </m:sSub>
@@ -21830,25 +21396,7 @@
                         <w:rPr>
                           <w:rFonts w:ascii="Cambria Math" w:eastAsiaTheme="minorEastAsia" w:hAnsi="Cambria Math" w:cstheme="majorBidi"/>
                         </w:rPr>
-                        <m:t>i</m:t>
-                      </m:r>
-                      <m:r>
-                        <w:rPr>
-                          <w:rFonts w:ascii="Cambria Math" w:eastAsiaTheme="minorEastAsia" w:hAnsi="Cambria Math" w:cstheme="majorBidi"/>
-                        </w:rPr>
-                        <m:t>,</m:t>
-                      </m:r>
-                      <m:r>
-                        <w:rPr>
-                          <w:rFonts w:ascii="Cambria Math" w:eastAsiaTheme="minorEastAsia" w:hAnsi="Cambria Math" w:cstheme="majorBidi"/>
-                        </w:rPr>
-                        <m:t>1</m:t>
-                      </m:r>
-                      <m:r>
-                        <w:rPr>
-                          <w:rFonts w:ascii="Cambria Math" w:eastAsiaTheme="minorEastAsia" w:hAnsi="Cambria Math" w:cstheme="majorBidi"/>
-                        </w:rPr>
-                        <m:t>,1</m:t>
+                        <m:t>i,1,1</m:t>
                       </m:r>
                     </m:sub>
                   </m:sSub>
@@ -21908,25 +21456,7 @@
                         <w:rPr>
                           <w:rFonts w:ascii="Cambria Math" w:eastAsiaTheme="minorEastAsia" w:hAnsi="Cambria Math" w:cstheme="majorBidi"/>
                         </w:rPr>
-                        <m:t>i</m:t>
-                      </m:r>
-                      <m:r>
-                        <w:rPr>
-                          <w:rFonts w:ascii="Cambria Math" w:eastAsiaTheme="minorEastAsia" w:hAnsi="Cambria Math" w:cstheme="majorBidi"/>
-                        </w:rPr>
-                        <m:t>,</m:t>
-                      </m:r>
-                      <m:r>
-                        <w:rPr>
-                          <w:rFonts w:ascii="Cambria Math" w:eastAsiaTheme="minorEastAsia" w:hAnsi="Cambria Math" w:cstheme="majorBidi"/>
-                        </w:rPr>
-                        <m:t>1</m:t>
-                      </m:r>
-                      <m:r>
-                        <w:rPr>
-                          <w:rFonts w:ascii="Cambria Math" w:eastAsiaTheme="minorEastAsia" w:hAnsi="Cambria Math" w:cstheme="majorBidi"/>
-                        </w:rPr>
-                        <m:t>,2</m:t>
+                        <m:t>i,1,2</m:t>
                       </m:r>
                     </m:sub>
                   </m:sSub>
@@ -21986,25 +21516,7 @@
                         <w:rPr>
                           <w:rFonts w:ascii="Cambria Math" w:eastAsiaTheme="minorEastAsia" w:hAnsi="Cambria Math" w:cstheme="majorBidi"/>
                         </w:rPr>
-                        <m:t>i</m:t>
-                      </m:r>
-                      <m:r>
-                        <w:rPr>
-                          <w:rFonts w:ascii="Cambria Math" w:eastAsiaTheme="minorEastAsia" w:hAnsi="Cambria Math" w:cstheme="majorBidi"/>
-                        </w:rPr>
-                        <m:t>,</m:t>
-                      </m:r>
-                      <m:r>
-                        <w:rPr>
-                          <w:rFonts w:ascii="Cambria Math" w:eastAsiaTheme="minorEastAsia" w:hAnsi="Cambria Math" w:cstheme="majorBidi"/>
-                        </w:rPr>
-                        <m:t>1</m:t>
-                      </m:r>
-                      <m:r>
-                        <w:rPr>
-                          <w:rFonts w:ascii="Cambria Math" w:eastAsiaTheme="minorEastAsia" w:hAnsi="Cambria Math" w:cstheme="majorBidi"/>
-                        </w:rPr>
-                        <m:t>,n</m:t>
+                        <m:t>i,1,n</m:t>
                       </m:r>
                     </m:sub>
                   </m:sSub>
@@ -22104,25 +21616,7 @@
                         <w:rPr>
                           <w:rFonts w:ascii="Cambria Math" w:eastAsiaTheme="minorEastAsia" w:hAnsi="Cambria Math" w:cstheme="majorBidi"/>
                         </w:rPr>
-                        <m:t>i</m:t>
-                      </m:r>
-                      <m:r>
-                        <w:rPr>
-                          <w:rFonts w:ascii="Cambria Math" w:eastAsiaTheme="minorEastAsia" w:hAnsi="Cambria Math" w:cstheme="majorBidi"/>
-                        </w:rPr>
-                        <m:t>,</m:t>
-                      </m:r>
-                      <m:r>
-                        <w:rPr>
-                          <w:rFonts w:ascii="Cambria Math" w:eastAsiaTheme="minorEastAsia" w:hAnsi="Cambria Math" w:cstheme="majorBidi"/>
-                        </w:rPr>
-                        <m:t>2</m:t>
-                      </m:r>
-                      <m:r>
-                        <w:rPr>
-                          <w:rFonts w:ascii="Cambria Math" w:eastAsiaTheme="minorEastAsia" w:hAnsi="Cambria Math" w:cstheme="majorBidi"/>
-                        </w:rPr>
-                        <m:t>,1</m:t>
+                        <m:t>i,2,1</m:t>
                       </m:r>
                     </m:sub>
                   </m:sSub>
@@ -22182,25 +21676,7 @@
                         <w:rPr>
                           <w:rFonts w:ascii="Cambria Math" w:eastAsiaTheme="minorEastAsia" w:hAnsi="Cambria Math" w:cstheme="majorBidi"/>
                         </w:rPr>
-                        <m:t>i</m:t>
-                      </m:r>
-                      <m:r>
-                        <w:rPr>
-                          <w:rFonts w:ascii="Cambria Math" w:eastAsiaTheme="minorEastAsia" w:hAnsi="Cambria Math" w:cstheme="majorBidi"/>
-                        </w:rPr>
-                        <m:t>,</m:t>
-                      </m:r>
-                      <m:r>
-                        <w:rPr>
-                          <w:rFonts w:ascii="Cambria Math" w:eastAsiaTheme="minorEastAsia" w:hAnsi="Cambria Math" w:cstheme="majorBidi"/>
-                        </w:rPr>
-                        <m:t>2</m:t>
-                      </m:r>
-                      <m:r>
-                        <w:rPr>
-                          <w:rFonts w:ascii="Cambria Math" w:eastAsiaTheme="minorEastAsia" w:hAnsi="Cambria Math" w:cstheme="majorBidi"/>
-                        </w:rPr>
-                        <m:t>,2</m:t>
+                        <m:t>i,2,2</m:t>
                       </m:r>
                     </m:sub>
                   </m:sSub>
@@ -22260,25 +21736,7 @@
                         <w:rPr>
                           <w:rFonts w:ascii="Cambria Math" w:eastAsiaTheme="minorEastAsia" w:hAnsi="Cambria Math" w:cstheme="majorBidi"/>
                         </w:rPr>
-                        <m:t>i</m:t>
-                      </m:r>
-                      <m:r>
-                        <w:rPr>
-                          <w:rFonts w:ascii="Cambria Math" w:eastAsiaTheme="minorEastAsia" w:hAnsi="Cambria Math" w:cstheme="majorBidi"/>
-                        </w:rPr>
-                        <m:t>,</m:t>
-                      </m:r>
-                      <m:r>
-                        <w:rPr>
-                          <w:rFonts w:ascii="Cambria Math" w:eastAsiaTheme="minorEastAsia" w:hAnsi="Cambria Math" w:cstheme="majorBidi"/>
-                        </w:rPr>
-                        <m:t>2</m:t>
-                      </m:r>
-                      <m:r>
-                        <w:rPr>
-                          <w:rFonts w:ascii="Cambria Math" w:eastAsiaTheme="minorEastAsia" w:hAnsi="Cambria Math" w:cstheme="majorBidi"/>
-                        </w:rPr>
-                        <m:t>,n</m:t>
+                        <m:t>i,2,n</m:t>
                       </m:r>
                     </m:sub>
                   </m:sSub>
@@ -22378,25 +21836,7 @@
                         <w:rPr>
                           <w:rFonts w:ascii="Cambria Math" w:eastAsiaTheme="minorEastAsia" w:hAnsi="Cambria Math" w:cstheme="majorBidi"/>
                         </w:rPr>
-                        <m:t>i</m:t>
-                      </m:r>
-                      <m:r>
-                        <w:rPr>
-                          <w:rFonts w:ascii="Cambria Math" w:eastAsiaTheme="minorEastAsia" w:hAnsi="Cambria Math" w:cstheme="majorBidi"/>
-                        </w:rPr>
-                        <m:t>,</m:t>
-                      </m:r>
-                      <m:r>
-                        <w:rPr>
-                          <w:rFonts w:ascii="Cambria Math" w:eastAsiaTheme="minorEastAsia" w:hAnsi="Cambria Math" w:cstheme="majorBidi"/>
-                        </w:rPr>
-                        <m:t>m</m:t>
-                      </m:r>
-                      <m:r>
-                        <w:rPr>
-                          <w:rFonts w:ascii="Cambria Math" w:eastAsiaTheme="minorEastAsia" w:hAnsi="Cambria Math" w:cstheme="majorBidi"/>
-                        </w:rPr>
-                        <m:t>,1</m:t>
+                        <m:t>i,m,1</m:t>
                       </m:r>
                     </m:sub>
                   </m:sSub>
@@ -22456,25 +21896,7 @@
                         <w:rPr>
                           <w:rFonts w:ascii="Cambria Math" w:eastAsiaTheme="minorEastAsia" w:hAnsi="Cambria Math" w:cstheme="majorBidi"/>
                         </w:rPr>
-                        <m:t>i</m:t>
-                      </m:r>
-                      <m:r>
-                        <w:rPr>
-                          <w:rFonts w:ascii="Cambria Math" w:eastAsiaTheme="minorEastAsia" w:hAnsi="Cambria Math" w:cstheme="majorBidi"/>
-                        </w:rPr>
-                        <m:t>,</m:t>
-                      </m:r>
-                      <m:r>
-                        <w:rPr>
-                          <w:rFonts w:ascii="Cambria Math" w:eastAsiaTheme="minorEastAsia" w:hAnsi="Cambria Math" w:cstheme="majorBidi"/>
-                        </w:rPr>
-                        <m:t>m</m:t>
-                      </m:r>
-                      <m:r>
-                        <w:rPr>
-                          <w:rFonts w:ascii="Cambria Math" w:eastAsiaTheme="minorEastAsia" w:hAnsi="Cambria Math" w:cstheme="majorBidi"/>
-                        </w:rPr>
-                        <m:t>,2</m:t>
+                        <m:t>i,m,2</m:t>
                       </m:r>
                     </m:sub>
                   </m:sSub>
@@ -22534,25 +21956,7 @@
                         <w:rPr>
                           <w:rFonts w:ascii="Cambria Math" w:eastAsiaTheme="minorEastAsia" w:hAnsi="Cambria Math" w:cstheme="majorBidi"/>
                         </w:rPr>
-                        <m:t>i</m:t>
-                      </m:r>
-                      <m:r>
-                        <w:rPr>
-                          <w:rFonts w:ascii="Cambria Math" w:eastAsiaTheme="minorEastAsia" w:hAnsi="Cambria Math" w:cstheme="majorBidi"/>
-                        </w:rPr>
-                        <m:t>,</m:t>
-                      </m:r>
-                      <m:r>
-                        <w:rPr>
-                          <w:rFonts w:ascii="Cambria Math" w:eastAsiaTheme="minorEastAsia" w:hAnsi="Cambria Math" w:cstheme="majorBidi"/>
-                        </w:rPr>
-                        <m:t>m</m:t>
-                      </m:r>
-                      <m:r>
-                        <w:rPr>
-                          <w:rFonts w:ascii="Cambria Math" w:eastAsiaTheme="minorEastAsia" w:hAnsi="Cambria Math" w:cstheme="majorBidi"/>
-                        </w:rPr>
-                        <m:t>,n</m:t>
+                        <m:t>i,m,n</m:t>
                       </m:r>
                     </m:sub>
                   </m:sSub>
@@ -22889,13 +22293,7 @@
               <w:rPr>
                 <w:rFonts w:ascii="Cambria Math" w:eastAsiaTheme="minorEastAsia" w:hAnsi="Cambria Math" w:cstheme="majorBidi"/>
               </w:rPr>
-              <m:t>-(</m:t>
-            </m:r>
-            <m:r>
-              <w:rPr>
-                <w:rFonts w:ascii="Cambria Math" w:eastAsiaTheme="minorEastAsia" w:hAnsi="Cambria Math" w:cstheme="majorBidi"/>
-              </w:rPr>
-              <m:t>w</m:t>
+              <m:t>-(w</m:t>
             </m:r>
           </m:e>
           <m:sub>
@@ -23631,19 +23029,7 @@
                         <w:rPr>
                           <w:rFonts w:ascii="Cambria Math" w:eastAsiaTheme="minorEastAsia" w:hAnsi="Cambria Math" w:cstheme="majorBidi"/>
                         </w:rPr>
-                        <m:t>i,</m:t>
-                      </m:r>
-                      <m:r>
-                        <w:rPr>
-                          <w:rFonts w:ascii="Cambria Math" w:eastAsiaTheme="minorEastAsia" w:hAnsi="Cambria Math" w:cstheme="majorBidi"/>
-                        </w:rPr>
-                        <m:t>2</m:t>
-                      </m:r>
-                      <m:r>
-                        <w:rPr>
-                          <w:rFonts w:ascii="Cambria Math" w:eastAsiaTheme="minorEastAsia" w:hAnsi="Cambria Math" w:cstheme="majorBidi"/>
-                        </w:rPr>
-                        <m:t>,1</m:t>
+                        <m:t>i,2,1</m:t>
                       </m:r>
                     </m:sub>
                   </m:sSub>
@@ -23703,19 +23089,7 @@
                         <w:rPr>
                           <w:rFonts w:ascii="Cambria Math" w:eastAsiaTheme="minorEastAsia" w:hAnsi="Cambria Math" w:cstheme="majorBidi"/>
                         </w:rPr>
-                        <m:t>i,</m:t>
-                      </m:r>
-                      <m:r>
-                        <w:rPr>
-                          <w:rFonts w:ascii="Cambria Math" w:eastAsiaTheme="minorEastAsia" w:hAnsi="Cambria Math" w:cstheme="majorBidi"/>
-                        </w:rPr>
-                        <m:t>2,</m:t>
-                      </m:r>
-                      <m:r>
-                        <w:rPr>
-                          <w:rFonts w:ascii="Cambria Math" w:eastAsiaTheme="minorEastAsia" w:hAnsi="Cambria Math" w:cstheme="majorBidi"/>
-                        </w:rPr>
-                        <m:t>2</m:t>
+                        <m:t>i,2,2</m:t>
                       </m:r>
                     </m:sub>
                   </m:sSub>
@@ -23775,19 +23149,7 @@
                         <w:rPr>
                           <w:rFonts w:ascii="Cambria Math" w:eastAsiaTheme="minorEastAsia" w:hAnsi="Cambria Math" w:cstheme="majorBidi"/>
                         </w:rPr>
-                        <m:t>i,</m:t>
-                      </m:r>
-                      <m:r>
-                        <w:rPr>
-                          <w:rFonts w:ascii="Cambria Math" w:eastAsiaTheme="minorEastAsia" w:hAnsi="Cambria Math" w:cstheme="majorBidi"/>
-                        </w:rPr>
-                        <m:t>2</m:t>
-                      </m:r>
-                      <m:r>
-                        <w:rPr>
-                          <w:rFonts w:ascii="Cambria Math" w:eastAsiaTheme="minorEastAsia" w:hAnsi="Cambria Math" w:cstheme="majorBidi"/>
-                        </w:rPr>
-                        <m:t>,n</m:t>
+                        <m:t>i,2,n</m:t>
                       </m:r>
                     </m:sub>
                   </m:sSub>
@@ -24532,7 +23894,7 @@
 </file>
 
 <file path=word/numbering.xml><?xml version="1.0" encoding="utf-8"?>
-<w:numbering xmlns:wpc="http://schemas.microsoft.com/office/word/2010/wordprocessingCanvas" xmlns:cx="http://schemas.microsoft.com/office/drawing/2014/chartex" xmlns:cx1="http://schemas.microsoft.com/office/drawing/2015/9/8/chartex" xmlns:cx2="http://schemas.microsoft.com/office/drawing/2015/10/21/chartex" xmlns:cx3="http://schemas.microsoft.com/office/drawing/2016/5/9/chartex" xmlns:cx4="http://schemas.microsoft.com/office/drawing/2016/5/10/chartex" xmlns:cx5="http://schemas.microsoft.com/office/drawing/2016/5/11/chartex" xmlns:cx6="http://schemas.microsoft.com/office/drawing/2016/5/12/chartex" xmlns:cx7="http://schemas.microsoft.com/office/drawing/2016/5/13/chartex" xmlns:cx8="http://schemas.microsoft.com/office/drawing/2016/5/14/chartex" xmlns:mc="http://schemas.openxmlformats.org/markup-compatibility/2006" xmlns:aink="http://schemas.microsoft.com/office/drawing/2016/ink" xmlns:am3d="http://schemas.microsoft.com/office/drawing/2017/model3d" xmlns:o="urn:schemas-microsoft-com:office:office" xmlns:r="http://schemas.openxmlformats.org/officeDocument/2006/relationships" xmlns:m="http://schemas.openxmlformats.org/officeDocument/2006/math" xmlns:v="urn:schemas-microsoft-com:vml" xmlns:wp14="http://schemas.microsoft.com/office/word/2010/wordprocessingDrawing" xmlns:wp="http://schemas.openxmlformats.org/drawingml/2006/wordprocessingDrawing" xmlns:w10="urn:schemas-microsoft-com:office:word" xmlns:w="http://schemas.openxmlformats.org/wordprocessingml/2006/main" xmlns:w14="http://schemas.microsoft.com/office/word/2010/wordml" xmlns:w15="http://schemas.microsoft.com/office/word/2012/wordml" xmlns:w16cex="http://schemas.microsoft.com/office/word/2018/wordml/cex" xmlns:w16cid="http://schemas.microsoft.com/office/word/2016/wordml/cid" xmlns:w16="http://schemas.microsoft.com/office/word/2018/wordml" xmlns:w16sdtdh="http://schemas.microsoft.com/office/word/2020/wordml/sdtdatahash" xmlns:w16se="http://schemas.microsoft.com/office/word/2015/wordml/symex" xmlns:wpg="http://schemas.microsoft.com/office/word/2010/wordprocessingGroup" xmlns:wpi="http://schemas.microsoft.com/office/word/2010/wordprocessingInk" xmlns:wne="http://schemas.microsoft.com/office/word/2006/wordml" xmlns:wps="http://schemas.microsoft.com/office/word/2010/wordprocessingShape" mc:Ignorable="w14 w15 w16se w16cid w16 w16cex w16sdtdh wp14">
+<w:numbering xmlns:wpc="http://schemas.microsoft.com/office/word/2010/wordprocessingCanvas" xmlns:cx="http://schemas.microsoft.com/office/drawing/2014/chartex" xmlns:cx1="http://schemas.microsoft.com/office/drawing/2015/9/8/chartex" xmlns:cx2="http://schemas.microsoft.com/office/drawing/2015/10/21/chartex" xmlns:cx3="http://schemas.microsoft.com/office/drawing/2016/5/9/chartex" xmlns:cx4="http://schemas.microsoft.com/office/drawing/2016/5/10/chartex" xmlns:cx5="http://schemas.microsoft.com/office/drawing/2016/5/11/chartex" xmlns:cx6="http://schemas.microsoft.com/office/drawing/2016/5/12/chartex" xmlns:cx7="http://schemas.microsoft.com/office/drawing/2016/5/13/chartex" xmlns:cx8="http://schemas.microsoft.com/office/drawing/2016/5/14/chartex" xmlns:mc="http://schemas.openxmlformats.org/markup-compatibility/2006" xmlns:aink="http://schemas.microsoft.com/office/drawing/2016/ink" xmlns:am3d="http://schemas.microsoft.com/office/drawing/2017/model3d" xmlns:o="urn:schemas-microsoft-com:office:office" xmlns:r="http://schemas.openxmlformats.org/officeDocument/2006/relationships" xmlns:m="http://schemas.openxmlformats.org/officeDocument/2006/math" xmlns:v="urn:schemas-microsoft-com:vml" xmlns:wp14="http://schemas.microsoft.com/office/word/2010/wordprocessingDrawing" xmlns:wp="http://schemas.openxmlformats.org/drawingml/2006/wordprocessingDrawing" xmlns:w10="urn:schemas-microsoft-com:office:word" xmlns:w="http://schemas.openxmlformats.org/wordprocessingml/2006/main" xmlns:w14="http://schemas.microsoft.com/office/word/2010/wordml" xmlns:w15="http://schemas.microsoft.com/office/word/2012/wordml" xmlns:w16cid="http://schemas.microsoft.com/office/word/2016/wordml/cid" xmlns:w16se="http://schemas.microsoft.com/office/word/2015/wordml/symex" xmlns:wpg="http://schemas.microsoft.com/office/word/2010/wordprocessingGroup" xmlns:wpi="http://schemas.microsoft.com/office/word/2010/wordprocessingInk" xmlns:wne="http://schemas.microsoft.com/office/word/2006/wordml" xmlns:wps="http://schemas.microsoft.com/office/word/2010/wordprocessingShape" mc:Ignorable="w14 w15 w16se w16cid wp14">
   <w:abstractNum w:abstractNumId="0" w15:restartNumberingAfterBreak="0">
     <w:nsid w:val="119C4B1A"/>
     <w:multiLevelType w:val="hybridMultilevel"/>
@@ -25206,7 +24568,7 @@
 </file>
 
 <file path=word/styles.xml><?xml version="1.0" encoding="utf-8"?>
-<w:styles xmlns:mc="http://schemas.openxmlformats.org/markup-compatibility/2006" xmlns:r="http://schemas.openxmlformats.org/officeDocument/2006/relationships" xmlns:w="http://schemas.openxmlformats.org/wordprocessingml/2006/main" xmlns:w14="http://schemas.microsoft.com/office/word/2010/wordml" xmlns:w15="http://schemas.microsoft.com/office/word/2012/wordml" xmlns:w16cex="http://schemas.microsoft.com/office/word/2018/wordml/cex" xmlns:w16cid="http://schemas.microsoft.com/office/word/2016/wordml/cid" xmlns:w16="http://schemas.microsoft.com/office/word/2018/wordml" xmlns:w16sdtdh="http://schemas.microsoft.com/office/word/2020/wordml/sdtdatahash" xmlns:w16se="http://schemas.microsoft.com/office/word/2015/wordml/symex" mc:Ignorable="w14 w15 w16se w16cid w16 w16cex w16sdtdh">
+<w:styles xmlns:mc="http://schemas.openxmlformats.org/markup-compatibility/2006" xmlns:r="http://schemas.openxmlformats.org/officeDocument/2006/relationships" xmlns:w="http://schemas.openxmlformats.org/wordprocessingml/2006/main" xmlns:w14="http://schemas.microsoft.com/office/word/2010/wordml" xmlns:w15="http://schemas.microsoft.com/office/word/2012/wordml" xmlns:w16cid="http://schemas.microsoft.com/office/word/2016/wordml/cid" xmlns:w16se="http://schemas.microsoft.com/office/word/2015/wordml/symex" mc:Ignorable="w14 w15 w16se w16cid">
   <w:docDefaults>
     <w:rPrDefault>
       <w:rPr>
@@ -25218,7 +24580,7 @@
     </w:rPrDefault>
     <w:pPrDefault/>
   </w:docDefaults>
-  <w:latentStyles w:defLockedState="0" w:defUIPriority="99" w:defSemiHidden="0" w:defUnhideWhenUsed="0" w:defQFormat="0" w:count="376">
+  <w:latentStyles w:defLockedState="0" w:defUIPriority="99" w:defSemiHidden="0" w:defUnhideWhenUsed="0" w:defQFormat="0" w:count="375">
     <w:lsdException w:name="Normal" w:uiPriority="0" w:qFormat="1"/>
     <w:lsdException w:name="heading 1" w:uiPriority="9" w:qFormat="1"/>
     <w:lsdException w:name="heading 2" w:semiHidden="1" w:uiPriority="9" w:unhideWhenUsed="1" w:qFormat="1"/>
@@ -25594,7 +24956,6 @@
     <w:lsdException w:name="Smart Hyperlink" w:semiHidden="1" w:unhideWhenUsed="1"/>
     <w:lsdException w:name="Hashtag" w:semiHidden="1" w:unhideWhenUsed="1"/>
     <w:lsdException w:name="Unresolved Mention" w:semiHidden="1" w:unhideWhenUsed="1"/>
-    <w:lsdException w:name="Smart Link" w:semiHidden="1" w:unhideWhenUsed="1"/>
   </w:latentStyles>
   <w:style w:type="paragraph" w:default="1" w:styleId="Normal">
     <w:name w:val="Normal"/>

</xml_diff>

<commit_message>
more infrastructure for pseudoPFCs
</commit_message>
<xml_diff>
--- a/Combo/manual.docx
+++ b/Combo/manual.docx
@@ -31,7 +31,19 @@
         <w:rPr>
           <w:rFonts w:cstheme="majorBidi"/>
         </w:rPr>
-        <w:t>4 January</w:t>
+        <w:t>7</w:t>
+      </w:r>
+      <w:r>
+        <w:rPr>
+          <w:rFonts w:cstheme="majorBidi"/>
+        </w:rPr>
+        <w:t xml:space="preserve"> </w:t>
+      </w:r>
+      <w:r>
+        <w:rPr>
+          <w:rFonts w:cstheme="majorBidi"/>
+        </w:rPr>
+        <w:t>February</w:t>
       </w:r>
       <w:r>
         <w:rPr>
@@ -286,7 +298,7 @@
                     </wp:anchor>
                   </w:drawing>
                 </mc:Choice>
-                <mc:Fallback xmlns:w16sdtdh="http://schemas.microsoft.com/office/word/2020/wordml/sdtdatahash" xmlns:w16="http://schemas.microsoft.com/office/word/2018/wordml" xmlns:w16cex="http://schemas.microsoft.com/office/word/2018/wordml/cex">
+                <mc:Fallback xmlns:w16cex="http://schemas.microsoft.com/office/word/2018/wordml/cex" xmlns:w16="http://schemas.microsoft.com/office/word/2018/wordml" xmlns:w16sdtdh="http://schemas.microsoft.com/office/word/2020/wordml/sdtdatahash">
                   <w:pict>
                     <v:shapetype w14:anchorId="45A23D26" id="_x0000_t34" coordsize="21600,21600" o:spt="34" o:oned="t" adj="10800" path="m,l@0,0@0,21600,21600,21600e" filled="f">
                       <v:stroke joinstyle="miter"/>
@@ -401,7 +413,7 @@
                     </wp:anchor>
                   </w:drawing>
                 </mc:Choice>
-                <mc:Fallback xmlns:w16sdtdh="http://schemas.microsoft.com/office/word/2020/wordml/sdtdatahash" xmlns:w16="http://schemas.microsoft.com/office/word/2018/wordml" xmlns:w16cex="http://schemas.microsoft.com/office/word/2018/wordml/cex">
+                <mc:Fallback xmlns:w16cex="http://schemas.microsoft.com/office/word/2018/wordml/cex" xmlns:w16="http://schemas.microsoft.com/office/word/2018/wordml" xmlns:w16sdtdh="http://schemas.microsoft.com/office/word/2020/wordml/sdtdatahash">
                   <w:pict>
                     <v:shape w14:anchorId="0DCFFA58" id="Elbow Connector 2" o:spid="_x0000_s1026" type="#_x0000_t34" style="position:absolute;margin-left:237.05pt;margin-top:6.1pt;width:165pt;height:9.5pt;z-index:251660288;visibility:visible;mso-wrap-style:square;mso-wrap-distance-left:9pt;mso-wrap-distance-top:0;mso-wrap-distance-right:9pt;mso-wrap-distance-bottom:0;mso-position-horizontal:absolute;mso-position-horizontal-relative:text;mso-position-vertical:absolute;mso-position-vertical-relative:text" o:gfxdata="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" adj="21535" strokecolor="black [3213]" strokeweight=".5pt"/>
                   </w:pict>
@@ -10247,56 +10259,158 @@
         </w:rPr>
         <w:t xml:space="preserve"> (perhaps a lot of them)</w:t>
       </w:r>
+    </w:p>
+    <w:p>
+      <w:pPr>
+        <w:rPr>
+          <w:rFonts w:cstheme="majorBidi"/>
+          <w:bCs/>
+        </w:rPr>
+      </w:pPr>
+    </w:p>
+    <w:p>
+      <w:pPr>
+        <w:rPr>
+          <w:rFonts w:cstheme="majorBidi"/>
+          <w:bCs/>
+        </w:rPr>
+      </w:pPr>
+    </w:p>
+    <w:p>
+      <w:pPr>
+        <w:rPr>
+          <w:rFonts w:cstheme="majorBidi"/>
+          <w:bCs/>
+        </w:rPr>
+      </w:pPr>
+    </w:p>
+    <w:p>
+      <w:pPr>
+        <w:rPr>
+          <w:rFonts w:cstheme="majorBidi"/>
+          <w:bCs/>
+        </w:rPr>
+      </w:pPr>
+    </w:p>
+    <w:p>
+      <w:pPr>
+        <w:rPr>
+          <w:rFonts w:cstheme="majorBidi"/>
+          <w:bCs/>
+        </w:rPr>
+      </w:pPr>
+    </w:p>
+    <w:p>
+      <w:pPr>
+        <w:rPr>
+          <w:rFonts w:cstheme="majorBidi"/>
+          <w:bCs/>
+        </w:rPr>
+      </w:pPr>
+    </w:p>
+    <w:p>
+      <w:pPr>
+        <w:rPr>
+          <w:rFonts w:cstheme="majorBidi"/>
+          <w:bCs/>
+        </w:rPr>
+      </w:pPr>
+    </w:p>
+    <w:p>
+      <w:pPr>
+        <w:rPr>
+          <w:rFonts w:cstheme="majorBidi"/>
+          <w:bCs/>
+        </w:rPr>
+      </w:pPr>
+    </w:p>
+    <w:p>
+      <w:pPr>
+        <w:rPr>
+          <w:rFonts w:cstheme="majorBidi"/>
+          <w:bCs/>
+        </w:rPr>
+      </w:pPr>
+    </w:p>
+    <w:p>
+      <w:pPr>
+        <w:rPr>
+          <w:rFonts w:cstheme="majorBidi"/>
+          <w:bCs/>
+        </w:rPr>
+      </w:pPr>
+    </w:p>
+    <w:p>
+      <w:pPr>
+        <w:rPr>
+          <w:rFonts w:cstheme="majorBidi"/>
+          <w:bCs/>
+        </w:rPr>
+      </w:pPr>
+      <w:r>
+        <w:rPr>
+          <w:rFonts w:cstheme="majorBidi"/>
+          <w:bCs/>
+        </w:rPr>
+        <w:lastRenderedPageBreak/>
+        <w:t>Candidate Generation function:</w:t>
+      </w:r>
+    </w:p>
+    <w:p>
+      <w:pPr>
+        <w:rPr>
+          <w:rFonts w:cstheme="majorBidi"/>
+          <w:bCs/>
+        </w:rPr>
+      </w:pPr>
+    </w:p>
+    <w:p>
+      <w:pPr>
+        <w:rPr>
+          <w:rFonts w:cstheme="majorBidi"/>
+          <w:bCs/>
+        </w:rPr>
+      </w:pPr>
+      <w:r>
+        <w:rPr>
+          <w:rFonts w:cstheme="majorBidi"/>
+          <w:bCs/>
+        </w:rPr>
+        <w:t xml:space="preserve">In order to generate candidates, we traverse a </w:t>
+      </w:r>
+      <w:r>
+        <w:rPr>
+          <w:rFonts w:cstheme="majorBidi"/>
+          <w:bCs/>
+        </w:rPr>
+        <w:t>tree:</w:t>
+      </w:r>
+    </w:p>
+    <w:p>
+      <w:pPr>
+        <w:rPr>
+          <w:rFonts w:cstheme="majorBidi"/>
+          <w:bCs/>
+        </w:rPr>
+      </w:pPr>
+    </w:p>
+    <w:p>
+      <w:pPr>
+        <w:rPr>
+          <w:rFonts w:cstheme="majorBidi"/>
+          <w:bCs/>
+        </w:rPr>
+      </w:pPr>
+    </w:p>
+    <w:p>
+      <w:pPr>
+        <w:rPr>
+          <w:rFonts w:cstheme="majorBidi"/>
+          <w:bCs/>
+        </w:rPr>
+      </w:pPr>
       <w:bookmarkStart w:id="0" w:name="_GoBack"/>
       <w:bookmarkEnd w:id="0"/>
-    </w:p>
-    <w:p>
-      <w:pPr>
-        <w:rPr>
-          <w:rFonts w:cstheme="majorBidi"/>
-          <w:bCs/>
-        </w:rPr>
-      </w:pPr>
-    </w:p>
-    <w:p>
-      <w:pPr>
-        <w:rPr>
-          <w:rFonts w:cstheme="majorBidi"/>
-          <w:bCs/>
-        </w:rPr>
-      </w:pPr>
-    </w:p>
-    <w:p>
-      <w:pPr>
-        <w:rPr>
-          <w:rFonts w:cstheme="majorBidi"/>
-          <w:bCs/>
-        </w:rPr>
-      </w:pPr>
-    </w:p>
-    <w:p>
-      <w:pPr>
-        <w:rPr>
-          <w:rFonts w:cstheme="majorBidi"/>
-          <w:bCs/>
-        </w:rPr>
-      </w:pPr>
-    </w:p>
-    <w:p>
-      <w:pPr>
-        <w:rPr>
-          <w:rFonts w:cstheme="majorBidi"/>
-          <w:bCs/>
-        </w:rPr>
-      </w:pPr>
-    </w:p>
-    <w:p>
-      <w:pPr>
-        <w:rPr>
-          <w:rFonts w:cstheme="majorBidi"/>
-          <w:bCs/>
-        </w:rPr>
-      </w:pPr>
     </w:p>
     <w:p>
       <w:pPr>
@@ -14391,7 +14505,15 @@
           <w:rFonts w:cstheme="majorBidi"/>
           <w:bCs/>
         </w:rPr>
-        <w:t xml:space="preserve">You should use observed probabilities, and therefore cross entropy, when you want to fit to type frequency only, and you don't want any input's distribution to be more important than another's.  You should use observed counts, and therefore likelihood, when you want to fit to token and type frequency.  With observed counts, inputs with fewer total observations will contribute less to the likelihood calculation, and therefore </w:t>
+        <w:t xml:space="preserve">You should use observed probabilities, and therefore cross entropy, when you want to fit to type frequency only, and you don't want any input's distribution to be more important than another's.  You should use observed counts, and therefore likelihood, when you want to fit to token and type </w:t>
+      </w:r>
+      <w:r>
+        <w:rPr>
+          <w:rFonts w:cstheme="majorBidi"/>
+          <w:bCs/>
+        </w:rPr>
+        <w:lastRenderedPageBreak/>
+        <w:t xml:space="preserve">frequency.  With observed counts, inputs with fewer total observations will contribute less to the likelihood calculation, and therefore </w:t>
       </w:r>
       <w:r>
         <w:rPr>

</xml_diff>

<commit_message>
pseudo PFC learning works now
</commit_message>
<xml_diff>
--- a/Combo/manual.docx
+++ b/Combo/manual.docx
@@ -31,7 +31,7 @@
         <w:rPr>
           <w:rFonts w:cstheme="majorBidi"/>
         </w:rPr>
-        <w:t>7</w:t>
+        <w:t>10</w:t>
       </w:r>
       <w:r>
         <w:rPr>
@@ -10383,8 +10383,4194 @@
           <w:rFonts w:cstheme="majorBidi"/>
           <w:bCs/>
         </w:rPr>
-        <w:t>tree:</w:t>
-      </w:r>
+        <w:t>tree</w:t>
+      </w:r>
+      <w:r>
+        <w:rPr>
+          <w:rFonts w:cstheme="majorBidi"/>
+          <w:bCs/>
+        </w:rPr>
+        <w:t>, that begins with the faithful candidate.  (Note that in GSR’s there are multiple faithful candidates)</w:t>
+      </w:r>
+    </w:p>
+    <w:p>
+      <w:pPr>
+        <w:rPr>
+          <w:rFonts w:cstheme="majorBidi"/>
+          <w:bCs/>
+        </w:rPr>
+      </w:pPr>
+    </w:p>
+    <w:p>
+      <w:pPr>
+        <w:rPr>
+          <w:rFonts w:cstheme="majorBidi"/>
+          <w:bCs/>
+        </w:rPr>
+      </w:pPr>
+      <w:r>
+        <w:rPr>
+          <w:rFonts w:cstheme="majorBidi"/>
+          <w:bCs/>
+        </w:rPr>
+        <w:t>Daughters of each node are computed via operations, which must be defined by the user of the program.  Here is an example (part of) a tree, with the following operations;</w:t>
+      </w:r>
+    </w:p>
+    <w:p>
+      <w:pPr>
+        <w:rPr>
+          <w:rFonts w:cstheme="majorBidi"/>
+          <w:bCs/>
+        </w:rPr>
+      </w:pPr>
+    </w:p>
+    <w:p>
+      <w:pPr>
+        <w:rPr>
+          <w:rFonts w:cstheme="majorBidi"/>
+          <w:bCs/>
+        </w:rPr>
+      </w:pPr>
+      <w:r>
+        <w:rPr>
+          <w:rFonts w:cstheme="majorBidi"/>
+          <w:bCs/>
+        </w:rPr>
+        <w:t>Delete a single segment</w:t>
+      </w:r>
+    </w:p>
+    <w:p>
+      <w:pPr>
+        <w:rPr>
+          <w:rFonts w:ascii="Times New Roman" w:hAnsi="Times New Roman" w:cs="Times New Roman"/>
+          <w:bCs/>
+        </w:rPr>
+      </w:pPr>
+      <w:r>
+        <w:rPr>
+          <w:rFonts w:cstheme="majorBidi"/>
+          <w:bCs/>
+        </w:rPr>
+        <w:t>Add a glottal stop [</w:t>
+      </w:r>
+      <w:r>
+        <w:rPr>
+          <w:rFonts w:ascii="Times New Roman" w:hAnsi="Times New Roman" w:cs="Times New Roman"/>
+          <w:bCs/>
+        </w:rPr>
+        <w:t>ʔ]</w:t>
+      </w:r>
+    </w:p>
+    <w:p>
+      <w:pPr>
+        <w:rPr>
+          <w:rFonts w:cstheme="majorBidi"/>
+          <w:bCs/>
+        </w:rPr>
+      </w:pPr>
+      <w:r>
+        <w:rPr>
+          <w:rFonts w:cstheme="majorBidi"/>
+          <w:bCs/>
+          <w:noProof/>
+        </w:rPr>
+        <mc:AlternateContent>
+          <mc:Choice Requires="wps">
+            <w:drawing>
+              <wp:anchor distT="45720" distB="45720" distL="114300" distR="114300" simplePos="0" relativeHeight="251662336" behindDoc="0" locked="0" layoutInCell="1" allowOverlap="1" wp14:anchorId="6EAEFB7F" wp14:editId="0B2E1414">
+                <wp:simplePos x="0" y="0"/>
+                <wp:positionH relativeFrom="margin">
+                  <wp:posOffset>2714625</wp:posOffset>
+                </wp:positionH>
+                <wp:positionV relativeFrom="paragraph">
+                  <wp:posOffset>12700</wp:posOffset>
+                </wp:positionV>
+                <wp:extent cx="621665" cy="292100"/>
+                <wp:effectExtent l="0" t="0" r="6985" b="0"/>
+                <wp:wrapNone/>
+                <wp:docPr id="217" name="Text Box 2"/>
+                <wp:cNvGraphicFramePr>
+                  <a:graphicFrameLocks xmlns:a="http://schemas.openxmlformats.org/drawingml/2006/main"/>
+                </wp:cNvGraphicFramePr>
+                <a:graphic xmlns:a="http://schemas.openxmlformats.org/drawingml/2006/main">
+                  <a:graphicData uri="http://schemas.microsoft.com/office/word/2010/wordprocessingShape">
+                    <wps:wsp>
+                      <wps:cNvSpPr txBox="1">
+                        <a:spLocks noChangeArrowheads="1"/>
+                      </wps:cNvSpPr>
+                      <wps:spPr bwMode="auto">
+                        <a:xfrm>
+                          <a:off x="0" y="0"/>
+                          <a:ext cx="621665" cy="292100"/>
+                        </a:xfrm>
+                        <a:prstGeom prst="rect">
+                          <a:avLst/>
+                        </a:prstGeom>
+                        <a:solidFill>
+                          <a:srgbClr val="FFFFFF"/>
+                        </a:solidFill>
+                        <a:ln w="9525">
+                          <a:noFill/>
+                          <a:miter lim="800000"/>
+                          <a:headEnd/>
+                          <a:tailEnd/>
+                        </a:ln>
+                      </wps:spPr>
+                      <wps:txbx>
+                        <w:txbxContent>
+                          <w:p>
+                            <w:pPr>
+                              <w:jc w:val="center"/>
+                              <w:rPr>
+                                <w:rFonts w:ascii="Times New Roman" w:hAnsi="Times New Roman" w:cs="Times New Roman"/>
+                              </w:rPr>
+                            </w:pPr>
+                            <w:r>
+                              <w:rPr>
+                                <w:rFonts w:ascii="Times New Roman" w:hAnsi="Times New Roman" w:cs="Times New Roman"/>
+                              </w:rPr>
+                              <w:t>pʌdəl</w:t>
+                            </w:r>
+                          </w:p>
+                        </w:txbxContent>
+                      </wps:txbx>
+                      <wps:bodyPr rot="0" vert="horz" wrap="square" lIns="91440" tIns="45720" rIns="91440" bIns="45720" anchor="t" anchorCtr="0">
+                        <a:noAutofit/>
+                      </wps:bodyPr>
+                    </wps:wsp>
+                  </a:graphicData>
+                </a:graphic>
+                <wp14:sizeRelH relativeFrom="margin">
+                  <wp14:pctWidth>0</wp14:pctWidth>
+                </wp14:sizeRelH>
+                <wp14:sizeRelV relativeFrom="margin">
+                  <wp14:pctHeight>0</wp14:pctHeight>
+                </wp14:sizeRelV>
+              </wp:anchor>
+            </w:drawing>
+          </mc:Choice>
+          <mc:Fallback>
+            <w:pict>
+              <v:shapetype w14:anchorId="6EAEFB7F" id="_x0000_t202" coordsize="21600,21600" o:spt="202" path="m,l,21600r21600,l21600,xe">
+                <v:stroke joinstyle="miter"/>
+                <v:path gradientshapeok="t" o:connecttype="rect"/>
+              </v:shapetype>
+              <v:shape id="Text Box 2" o:spid="_x0000_s1026" type="#_x0000_t202" style="position:absolute;margin-left:213.75pt;margin-top:1pt;width:48.95pt;height:23pt;z-index:251662336;visibility:visible;mso-wrap-style:square;mso-width-percent:0;mso-height-percent:0;mso-wrap-distance-left:9pt;mso-wrap-distance-top:3.6pt;mso-wrap-distance-right:9pt;mso-wrap-distance-bottom:3.6pt;mso-position-horizontal:absolute;mso-position-horizontal-relative:margin;mso-position-vertical:absolute;mso-position-vertical-relative:text;mso-width-percent:0;mso-height-percent:0;mso-width-relative:margin;mso-height-relative:margin;v-text-anchor:top" o:gfxdata="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" stroked="f">
+                <v:textbox>
+                  <w:txbxContent>
+                    <w:p>
+                      <w:pPr>
+                        <w:jc w:val="center"/>
+                        <w:rPr>
+                          <w:rFonts w:ascii="Times New Roman" w:hAnsi="Times New Roman" w:cs="Times New Roman"/>
+                        </w:rPr>
+                      </w:pPr>
+                      <w:r>
+                        <w:rPr>
+                          <w:rFonts w:ascii="Times New Roman" w:hAnsi="Times New Roman" w:cs="Times New Roman"/>
+                        </w:rPr>
+                        <w:t>pʌdəl</w:t>
+                      </w:r>
+                    </w:p>
+                  </w:txbxContent>
+                </v:textbox>
+                <w10:wrap anchorx="margin"/>
+              </v:shape>
+            </w:pict>
+          </mc:Fallback>
+        </mc:AlternateContent>
+      </w:r>
+      <w:r>
+        <w:rPr>
+          <w:rFonts w:cstheme="majorBidi"/>
+          <w:bCs/>
+        </w:rPr>
+        <w:t>Change</w:t>
+      </w:r>
+      <w:r>
+        <w:rPr>
+          <w:rFonts w:cstheme="majorBidi"/>
+          <w:bCs/>
+        </w:rPr>
+        <w:t xml:space="preserve"> a single feature</w:t>
+      </w:r>
+    </w:p>
+    <w:p>
+      <w:pPr>
+        <w:rPr>
+          <w:rFonts w:cstheme="majorBidi"/>
+          <w:bCs/>
+        </w:rPr>
+      </w:pPr>
+      <w:r>
+        <w:rPr>
+          <w:rFonts w:cstheme="majorBidi"/>
+          <w:bCs/>
+          <w:noProof/>
+        </w:rPr>
+        <mc:AlternateContent>
+          <mc:Choice Requires="wps">
+            <w:drawing>
+              <wp:anchor distT="0" distB="0" distL="114300" distR="114300" simplePos="0" relativeHeight="251697152" behindDoc="0" locked="0" layoutInCell="1" allowOverlap="1" wp14:anchorId="0733A590" wp14:editId="22B16568">
+                <wp:simplePos x="0" y="0"/>
+                <wp:positionH relativeFrom="column">
+                  <wp:posOffset>3000374</wp:posOffset>
+                </wp:positionH>
+                <wp:positionV relativeFrom="paragraph">
+                  <wp:posOffset>91439</wp:posOffset>
+                </wp:positionV>
+                <wp:extent cx="400050" cy="1031875"/>
+                <wp:effectExtent l="0" t="0" r="19050" b="15875"/>
+                <wp:wrapNone/>
+                <wp:docPr id="40" name="Straight Connector 40"/>
+                <wp:cNvGraphicFramePr/>
+                <a:graphic xmlns:a="http://schemas.openxmlformats.org/drawingml/2006/main">
+                  <a:graphicData uri="http://schemas.microsoft.com/office/word/2010/wordprocessingShape">
+                    <wps:wsp>
+                      <wps:cNvCnPr/>
+                      <wps:spPr>
+                        <a:xfrm flipH="1" flipV="1">
+                          <a:off x="0" y="0"/>
+                          <a:ext cx="400050" cy="1031875"/>
+                        </a:xfrm>
+                        <a:prstGeom prst="line">
+                          <a:avLst/>
+                        </a:prstGeom>
+                      </wps:spPr>
+                      <wps:style>
+                        <a:lnRef idx="1">
+                          <a:schemeClr val="dk1"/>
+                        </a:lnRef>
+                        <a:fillRef idx="0">
+                          <a:schemeClr val="dk1"/>
+                        </a:fillRef>
+                        <a:effectRef idx="0">
+                          <a:schemeClr val="dk1"/>
+                        </a:effectRef>
+                        <a:fontRef idx="minor">
+                          <a:schemeClr val="tx1"/>
+                        </a:fontRef>
+                      </wps:style>
+                      <wps:bodyPr/>
+                    </wps:wsp>
+                  </a:graphicData>
+                </a:graphic>
+                <wp14:sizeRelH relativeFrom="margin">
+                  <wp14:pctWidth>0</wp14:pctWidth>
+                </wp14:sizeRelH>
+                <wp14:sizeRelV relativeFrom="margin">
+                  <wp14:pctHeight>0</wp14:pctHeight>
+                </wp14:sizeRelV>
+              </wp:anchor>
+            </w:drawing>
+          </mc:Choice>
+          <mc:Fallback>
+            <w:pict>
+              <v:line w14:anchorId="7A951EE4" id="Straight Connector 40" o:spid="_x0000_s1026" style="position:absolute;flip:x y;z-index:251697152;visibility:visible;mso-wrap-style:square;mso-width-percent:0;mso-height-percent:0;mso-wrap-distance-left:9pt;mso-wrap-distance-top:0;mso-wrap-distance-right:9pt;mso-wrap-distance-bottom:0;mso-position-horizontal:absolute;mso-position-horizontal-relative:text;mso-position-vertical:absolute;mso-position-vertical-relative:text;mso-width-percent:0;mso-height-percent:0;mso-width-relative:margin;mso-height-relative:margin" from="236.25pt,7.2pt" to="267.75pt,88.45pt" o:gfxdata="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" strokecolor="black [3200]" strokeweight=".5pt">
+                <v:stroke joinstyle="miter"/>
+              </v:line>
+            </w:pict>
+          </mc:Fallback>
+        </mc:AlternateContent>
+      </w:r>
+      <w:r>
+        <w:rPr>
+          <w:rFonts w:cstheme="majorBidi"/>
+          <w:bCs/>
+          <w:noProof/>
+        </w:rPr>
+        <mc:AlternateContent>
+          <mc:Choice Requires="wps">
+            <w:drawing>
+              <wp:anchor distT="0" distB="0" distL="114300" distR="114300" simplePos="0" relativeHeight="251698176" behindDoc="0" locked="0" layoutInCell="1" allowOverlap="1" wp14:anchorId="66568B3C" wp14:editId="2759D9F7">
+                <wp:simplePos x="0" y="0"/>
+                <wp:positionH relativeFrom="column">
+                  <wp:posOffset>3009899</wp:posOffset>
+                </wp:positionH>
+                <wp:positionV relativeFrom="paragraph">
+                  <wp:posOffset>100965</wp:posOffset>
+                </wp:positionV>
+                <wp:extent cx="1009650" cy="1031875"/>
+                <wp:effectExtent l="0" t="0" r="19050" b="34925"/>
+                <wp:wrapNone/>
+                <wp:docPr id="41" name="Straight Connector 41"/>
+                <wp:cNvGraphicFramePr/>
+                <a:graphic xmlns:a="http://schemas.openxmlformats.org/drawingml/2006/main">
+                  <a:graphicData uri="http://schemas.microsoft.com/office/word/2010/wordprocessingShape">
+                    <wps:wsp>
+                      <wps:cNvCnPr/>
+                      <wps:spPr>
+                        <a:xfrm flipH="1" flipV="1">
+                          <a:off x="0" y="0"/>
+                          <a:ext cx="1009650" cy="1031875"/>
+                        </a:xfrm>
+                        <a:prstGeom prst="line">
+                          <a:avLst/>
+                        </a:prstGeom>
+                      </wps:spPr>
+                      <wps:style>
+                        <a:lnRef idx="1">
+                          <a:schemeClr val="dk1"/>
+                        </a:lnRef>
+                        <a:fillRef idx="0">
+                          <a:schemeClr val="dk1"/>
+                        </a:fillRef>
+                        <a:effectRef idx="0">
+                          <a:schemeClr val="dk1"/>
+                        </a:effectRef>
+                        <a:fontRef idx="minor">
+                          <a:schemeClr val="tx1"/>
+                        </a:fontRef>
+                      </wps:style>
+                      <wps:bodyPr/>
+                    </wps:wsp>
+                  </a:graphicData>
+                </a:graphic>
+                <wp14:sizeRelH relativeFrom="margin">
+                  <wp14:pctWidth>0</wp14:pctWidth>
+                </wp14:sizeRelH>
+                <wp14:sizeRelV relativeFrom="margin">
+                  <wp14:pctHeight>0</wp14:pctHeight>
+                </wp14:sizeRelV>
+              </wp:anchor>
+            </w:drawing>
+          </mc:Choice>
+          <mc:Fallback>
+            <w:pict>
+              <v:line w14:anchorId="21C59F04" id="Straight Connector 41" o:spid="_x0000_s1026" style="position:absolute;flip:x y;z-index:251698176;visibility:visible;mso-wrap-style:square;mso-width-percent:0;mso-height-percent:0;mso-wrap-distance-left:9pt;mso-wrap-distance-top:0;mso-wrap-distance-right:9pt;mso-wrap-distance-bottom:0;mso-position-horizontal:absolute;mso-position-horizontal-relative:text;mso-position-vertical:absolute;mso-position-vertical-relative:text;mso-width-percent:0;mso-height-percent:0;mso-width-relative:margin;mso-height-relative:margin" from="237pt,7.95pt" to="316.5pt,89.2pt" o:gfxdata="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" strokecolor="black [3200]" strokeweight=".5pt">
+                <v:stroke joinstyle="miter"/>
+              </v:line>
+            </w:pict>
+          </mc:Fallback>
+        </mc:AlternateContent>
+      </w:r>
+      <w:r>
+        <w:rPr>
+          <w:rFonts w:cstheme="majorBidi"/>
+          <w:bCs/>
+          <w:noProof/>
+        </w:rPr>
+        <mc:AlternateContent>
+          <mc:Choice Requires="wps">
+            <w:drawing>
+              <wp:anchor distT="0" distB="0" distL="114300" distR="114300" simplePos="0" relativeHeight="251700224" behindDoc="0" locked="0" layoutInCell="1" allowOverlap="1" wp14:anchorId="0709CD89" wp14:editId="165F5A3D">
+                <wp:simplePos x="0" y="0"/>
+                <wp:positionH relativeFrom="column">
+                  <wp:posOffset>3009900</wp:posOffset>
+                </wp:positionH>
+                <wp:positionV relativeFrom="paragraph">
+                  <wp:posOffset>91440</wp:posOffset>
+                </wp:positionV>
+                <wp:extent cx="2324100" cy="1038225"/>
+                <wp:effectExtent l="0" t="0" r="19050" b="28575"/>
+                <wp:wrapNone/>
+                <wp:docPr id="43" name="Straight Connector 43"/>
+                <wp:cNvGraphicFramePr/>
+                <a:graphic xmlns:a="http://schemas.openxmlformats.org/drawingml/2006/main">
+                  <a:graphicData uri="http://schemas.microsoft.com/office/word/2010/wordprocessingShape">
+                    <wps:wsp>
+                      <wps:cNvCnPr/>
+                      <wps:spPr>
+                        <a:xfrm flipH="1" flipV="1">
+                          <a:off x="0" y="0"/>
+                          <a:ext cx="2324100" cy="1038225"/>
+                        </a:xfrm>
+                        <a:prstGeom prst="line">
+                          <a:avLst/>
+                        </a:prstGeom>
+                      </wps:spPr>
+                      <wps:style>
+                        <a:lnRef idx="1">
+                          <a:schemeClr val="dk1"/>
+                        </a:lnRef>
+                        <a:fillRef idx="0">
+                          <a:schemeClr val="dk1"/>
+                        </a:fillRef>
+                        <a:effectRef idx="0">
+                          <a:schemeClr val="dk1"/>
+                        </a:effectRef>
+                        <a:fontRef idx="minor">
+                          <a:schemeClr val="tx1"/>
+                        </a:fontRef>
+                      </wps:style>
+                      <wps:bodyPr/>
+                    </wps:wsp>
+                  </a:graphicData>
+                </a:graphic>
+              </wp:anchor>
+            </w:drawing>
+          </mc:Choice>
+          <mc:Fallback>
+            <w:pict>
+              <v:line w14:anchorId="5D1FBBFD" id="Straight Connector 43" o:spid="_x0000_s1026" style="position:absolute;flip:x y;z-index:251700224;visibility:visible;mso-wrap-style:square;mso-wrap-distance-left:9pt;mso-wrap-distance-top:0;mso-wrap-distance-right:9pt;mso-wrap-distance-bottom:0;mso-position-horizontal:absolute;mso-position-horizontal-relative:text;mso-position-vertical:absolute;mso-position-vertical-relative:text" from="237pt,7.2pt" to="420pt,88.95pt" o:gfxdata="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" strokecolor="black [3200]" strokeweight=".5pt">
+                <v:stroke joinstyle="miter"/>
+              </v:line>
+            </w:pict>
+          </mc:Fallback>
+        </mc:AlternateContent>
+      </w:r>
+      <w:r>
+        <w:rPr>
+          <w:rFonts w:cstheme="majorBidi"/>
+          <w:bCs/>
+          <w:noProof/>
+        </w:rPr>
+        <mc:AlternateContent>
+          <mc:Choice Requires="wps">
+            <w:drawing>
+              <wp:anchor distT="0" distB="0" distL="114300" distR="114300" simplePos="0" relativeHeight="251699200" behindDoc="0" locked="0" layoutInCell="1" allowOverlap="1" wp14:anchorId="49906B5A" wp14:editId="776D5619">
+                <wp:simplePos x="0" y="0"/>
+                <wp:positionH relativeFrom="column">
+                  <wp:posOffset>3009900</wp:posOffset>
+                </wp:positionH>
+                <wp:positionV relativeFrom="paragraph">
+                  <wp:posOffset>100965</wp:posOffset>
+                </wp:positionV>
+                <wp:extent cx="1628775" cy="1038225"/>
+                <wp:effectExtent l="0" t="0" r="28575" b="28575"/>
+                <wp:wrapNone/>
+                <wp:docPr id="42" name="Straight Connector 42"/>
+                <wp:cNvGraphicFramePr/>
+                <a:graphic xmlns:a="http://schemas.openxmlformats.org/drawingml/2006/main">
+                  <a:graphicData uri="http://schemas.microsoft.com/office/word/2010/wordprocessingShape">
+                    <wps:wsp>
+                      <wps:cNvCnPr/>
+                      <wps:spPr>
+                        <a:xfrm flipH="1" flipV="1">
+                          <a:off x="0" y="0"/>
+                          <a:ext cx="1628775" cy="1038225"/>
+                        </a:xfrm>
+                        <a:prstGeom prst="line">
+                          <a:avLst/>
+                        </a:prstGeom>
+                      </wps:spPr>
+                      <wps:style>
+                        <a:lnRef idx="1">
+                          <a:schemeClr val="dk1"/>
+                        </a:lnRef>
+                        <a:fillRef idx="0">
+                          <a:schemeClr val="dk1"/>
+                        </a:fillRef>
+                        <a:effectRef idx="0">
+                          <a:schemeClr val="dk1"/>
+                        </a:effectRef>
+                        <a:fontRef idx="minor">
+                          <a:schemeClr val="tx1"/>
+                        </a:fontRef>
+                      </wps:style>
+                      <wps:bodyPr/>
+                    </wps:wsp>
+                  </a:graphicData>
+                </a:graphic>
+              </wp:anchor>
+            </w:drawing>
+          </mc:Choice>
+          <mc:Fallback>
+            <w:pict>
+              <v:line w14:anchorId="3C3AED91" id="Straight Connector 42" o:spid="_x0000_s1026" style="position:absolute;flip:x y;z-index:251699200;visibility:visible;mso-wrap-style:square;mso-wrap-distance-left:9pt;mso-wrap-distance-top:0;mso-wrap-distance-right:9pt;mso-wrap-distance-bottom:0;mso-position-horizontal:absolute;mso-position-horizontal-relative:text;mso-position-vertical:absolute;mso-position-vertical-relative:text" from="237pt,7.95pt" to="365.25pt,89.7pt" o:gfxdata="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" strokecolor="black [3200]" strokeweight=".5pt">
+                <v:stroke joinstyle="miter"/>
+              </v:line>
+            </w:pict>
+          </mc:Fallback>
+        </mc:AlternateContent>
+      </w:r>
+      <w:r>
+        <w:rPr>
+          <w:rFonts w:cstheme="majorBidi"/>
+          <w:bCs/>
+          <w:noProof/>
+        </w:rPr>
+        <mc:AlternateContent>
+          <mc:Choice Requires="wps">
+            <w:drawing>
+              <wp:anchor distT="0" distB="0" distL="114300" distR="114300" simplePos="0" relativeHeight="251696128" behindDoc="0" locked="0" layoutInCell="1" allowOverlap="1" wp14:anchorId="61DF2E7D" wp14:editId="0C44466D">
+                <wp:simplePos x="0" y="0"/>
+                <wp:positionH relativeFrom="column">
+                  <wp:posOffset>2905125</wp:posOffset>
+                </wp:positionH>
+                <wp:positionV relativeFrom="paragraph">
+                  <wp:posOffset>100965</wp:posOffset>
+                </wp:positionV>
+                <wp:extent cx="85725" cy="1028700"/>
+                <wp:effectExtent l="0" t="0" r="28575" b="19050"/>
+                <wp:wrapNone/>
+                <wp:docPr id="39" name="Straight Connector 39"/>
+                <wp:cNvGraphicFramePr/>
+                <a:graphic xmlns:a="http://schemas.openxmlformats.org/drawingml/2006/main">
+                  <a:graphicData uri="http://schemas.microsoft.com/office/word/2010/wordprocessingShape">
+                    <wps:wsp>
+                      <wps:cNvCnPr/>
+                      <wps:spPr>
+                        <a:xfrm flipV="1">
+                          <a:off x="0" y="0"/>
+                          <a:ext cx="85725" cy="1028700"/>
+                        </a:xfrm>
+                        <a:prstGeom prst="line">
+                          <a:avLst/>
+                        </a:prstGeom>
+                      </wps:spPr>
+                      <wps:style>
+                        <a:lnRef idx="1">
+                          <a:schemeClr val="dk1"/>
+                        </a:lnRef>
+                        <a:fillRef idx="0">
+                          <a:schemeClr val="dk1"/>
+                        </a:fillRef>
+                        <a:effectRef idx="0">
+                          <a:schemeClr val="dk1"/>
+                        </a:effectRef>
+                        <a:fontRef idx="minor">
+                          <a:schemeClr val="tx1"/>
+                        </a:fontRef>
+                      </wps:style>
+                      <wps:bodyPr/>
+                    </wps:wsp>
+                  </a:graphicData>
+                </a:graphic>
+              </wp:anchor>
+            </w:drawing>
+          </mc:Choice>
+          <mc:Fallback>
+            <w:pict>
+              <v:line w14:anchorId="073B9855" id="Straight Connector 39" o:spid="_x0000_s1026" style="position:absolute;flip:y;z-index:251696128;visibility:visible;mso-wrap-style:square;mso-wrap-distance-left:9pt;mso-wrap-distance-top:0;mso-wrap-distance-right:9pt;mso-wrap-distance-bottom:0;mso-position-horizontal:absolute;mso-position-horizontal-relative:text;mso-position-vertical:absolute;mso-position-vertical-relative:text" from="228.75pt,7.95pt" to="235.5pt,88.95pt" o:gfxdata="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" strokecolor="black [3200]" strokeweight=".5pt">
+                <v:stroke joinstyle="miter"/>
+              </v:line>
+            </w:pict>
+          </mc:Fallback>
+        </mc:AlternateContent>
+      </w:r>
+      <w:r>
+        <w:rPr>
+          <w:rFonts w:cstheme="majorBidi"/>
+          <w:bCs/>
+          <w:noProof/>
+        </w:rPr>
+        <mc:AlternateContent>
+          <mc:Choice Requires="wps">
+            <w:drawing>
+              <wp:anchor distT="0" distB="0" distL="114300" distR="114300" simplePos="0" relativeHeight="251695104" behindDoc="0" locked="0" layoutInCell="1" allowOverlap="1" wp14:anchorId="5BF0E0BF" wp14:editId="2D00B500">
+                <wp:simplePos x="0" y="0"/>
+                <wp:positionH relativeFrom="column">
+                  <wp:posOffset>2343150</wp:posOffset>
+                </wp:positionH>
+                <wp:positionV relativeFrom="paragraph">
+                  <wp:posOffset>110490</wp:posOffset>
+                </wp:positionV>
+                <wp:extent cx="657225" cy="1009650"/>
+                <wp:effectExtent l="0" t="0" r="28575" b="19050"/>
+                <wp:wrapNone/>
+                <wp:docPr id="38" name="Straight Connector 38"/>
+                <wp:cNvGraphicFramePr/>
+                <a:graphic xmlns:a="http://schemas.openxmlformats.org/drawingml/2006/main">
+                  <a:graphicData uri="http://schemas.microsoft.com/office/word/2010/wordprocessingShape">
+                    <wps:wsp>
+                      <wps:cNvCnPr/>
+                      <wps:spPr>
+                        <a:xfrm flipH="1">
+                          <a:off x="0" y="0"/>
+                          <a:ext cx="657225" cy="1009650"/>
+                        </a:xfrm>
+                        <a:prstGeom prst="line">
+                          <a:avLst/>
+                        </a:prstGeom>
+                      </wps:spPr>
+                      <wps:style>
+                        <a:lnRef idx="1">
+                          <a:schemeClr val="dk1"/>
+                        </a:lnRef>
+                        <a:fillRef idx="0">
+                          <a:schemeClr val="dk1"/>
+                        </a:fillRef>
+                        <a:effectRef idx="0">
+                          <a:schemeClr val="dk1"/>
+                        </a:effectRef>
+                        <a:fontRef idx="minor">
+                          <a:schemeClr val="tx1"/>
+                        </a:fontRef>
+                      </wps:style>
+                      <wps:bodyPr/>
+                    </wps:wsp>
+                  </a:graphicData>
+                </a:graphic>
+              </wp:anchor>
+            </w:drawing>
+          </mc:Choice>
+          <mc:Fallback>
+            <w:pict>
+              <v:line w14:anchorId="31CE025C" id="Straight Connector 38" o:spid="_x0000_s1026" style="position:absolute;flip:x;z-index:251695104;visibility:visible;mso-wrap-style:square;mso-wrap-distance-left:9pt;mso-wrap-distance-top:0;mso-wrap-distance-right:9pt;mso-wrap-distance-bottom:0;mso-position-horizontal:absolute;mso-position-horizontal-relative:text;mso-position-vertical:absolute;mso-position-vertical-relative:text" from="184.5pt,8.7pt" to="236.25pt,88.2pt" o:gfxdata="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" strokecolor="black [3200]" strokeweight=".5pt">
+                <v:stroke joinstyle="miter"/>
+              </v:line>
+            </w:pict>
+          </mc:Fallback>
+        </mc:AlternateContent>
+      </w:r>
+      <w:r>
+        <w:rPr>
+          <w:rFonts w:cstheme="majorBidi"/>
+          <w:bCs/>
+          <w:noProof/>
+        </w:rPr>
+        <mc:AlternateContent>
+          <mc:Choice Requires="wps">
+            <w:drawing>
+              <wp:anchor distT="0" distB="0" distL="114300" distR="114300" simplePos="0" relativeHeight="251693056" behindDoc="0" locked="0" layoutInCell="1" allowOverlap="1" wp14:anchorId="02CFA960" wp14:editId="240166FE">
+                <wp:simplePos x="0" y="0"/>
+                <wp:positionH relativeFrom="column">
+                  <wp:posOffset>1323975</wp:posOffset>
+                </wp:positionH>
+                <wp:positionV relativeFrom="paragraph">
+                  <wp:posOffset>91439</wp:posOffset>
+                </wp:positionV>
+                <wp:extent cx="1676400" cy="1047750"/>
+                <wp:effectExtent l="0" t="0" r="19050" b="19050"/>
+                <wp:wrapNone/>
+                <wp:docPr id="36" name="Straight Connector 36"/>
+                <wp:cNvGraphicFramePr/>
+                <a:graphic xmlns:a="http://schemas.openxmlformats.org/drawingml/2006/main">
+                  <a:graphicData uri="http://schemas.microsoft.com/office/word/2010/wordprocessingShape">
+                    <wps:wsp>
+                      <wps:cNvCnPr/>
+                      <wps:spPr>
+                        <a:xfrm flipV="1">
+                          <a:off x="0" y="0"/>
+                          <a:ext cx="1676400" cy="1047750"/>
+                        </a:xfrm>
+                        <a:prstGeom prst="line">
+                          <a:avLst/>
+                        </a:prstGeom>
+                      </wps:spPr>
+                      <wps:style>
+                        <a:lnRef idx="1">
+                          <a:schemeClr val="dk1"/>
+                        </a:lnRef>
+                        <a:fillRef idx="0">
+                          <a:schemeClr val="dk1"/>
+                        </a:fillRef>
+                        <a:effectRef idx="0">
+                          <a:schemeClr val="dk1"/>
+                        </a:effectRef>
+                        <a:fontRef idx="minor">
+                          <a:schemeClr val="tx1"/>
+                        </a:fontRef>
+                      </wps:style>
+                      <wps:bodyPr/>
+                    </wps:wsp>
+                  </a:graphicData>
+                </a:graphic>
+                <wp14:sizeRelH relativeFrom="margin">
+                  <wp14:pctWidth>0</wp14:pctWidth>
+                </wp14:sizeRelH>
+                <wp14:sizeRelV relativeFrom="margin">
+                  <wp14:pctHeight>0</wp14:pctHeight>
+                </wp14:sizeRelV>
+              </wp:anchor>
+            </w:drawing>
+          </mc:Choice>
+          <mc:Fallback>
+            <w:pict>
+              <v:line w14:anchorId="3B497DF7" id="Straight Connector 36" o:spid="_x0000_s1026" style="position:absolute;flip:y;z-index:251693056;visibility:visible;mso-wrap-style:square;mso-width-percent:0;mso-height-percent:0;mso-wrap-distance-left:9pt;mso-wrap-distance-top:0;mso-wrap-distance-right:9pt;mso-wrap-distance-bottom:0;mso-position-horizontal:absolute;mso-position-horizontal-relative:text;mso-position-vertical:absolute;mso-position-vertical-relative:text;mso-width-percent:0;mso-height-percent:0;mso-width-relative:margin;mso-height-relative:margin" from="104.25pt,7.2pt" to="236.25pt,89.7pt" o:gfxdata="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" strokecolor="black [3200]" strokeweight=".5pt">
+                <v:stroke joinstyle="miter"/>
+              </v:line>
+            </w:pict>
+          </mc:Fallback>
+        </mc:AlternateContent>
+      </w:r>
+      <w:r>
+        <w:rPr>
+          <w:rFonts w:cstheme="majorBidi"/>
+          <w:bCs/>
+          <w:noProof/>
+        </w:rPr>
+        <mc:AlternateContent>
+          <mc:Choice Requires="wps">
+            <w:drawing>
+              <wp:anchor distT="0" distB="0" distL="114300" distR="114300" simplePos="0" relativeHeight="251694080" behindDoc="0" locked="0" layoutInCell="1" allowOverlap="1" wp14:anchorId="2666E2E6" wp14:editId="2E63DAEB">
+                <wp:simplePos x="0" y="0"/>
+                <wp:positionH relativeFrom="column">
+                  <wp:posOffset>1828799</wp:posOffset>
+                </wp:positionH>
+                <wp:positionV relativeFrom="paragraph">
+                  <wp:posOffset>91440</wp:posOffset>
+                </wp:positionV>
+                <wp:extent cx="1171575" cy="1038225"/>
+                <wp:effectExtent l="0" t="0" r="28575" b="28575"/>
+                <wp:wrapNone/>
+                <wp:docPr id="37" name="Straight Connector 37"/>
+                <wp:cNvGraphicFramePr/>
+                <a:graphic xmlns:a="http://schemas.openxmlformats.org/drawingml/2006/main">
+                  <a:graphicData uri="http://schemas.microsoft.com/office/word/2010/wordprocessingShape">
+                    <wps:wsp>
+                      <wps:cNvCnPr/>
+                      <wps:spPr>
+                        <a:xfrm flipV="1">
+                          <a:off x="0" y="0"/>
+                          <a:ext cx="1171575" cy="1038225"/>
+                        </a:xfrm>
+                        <a:prstGeom prst="line">
+                          <a:avLst/>
+                        </a:prstGeom>
+                      </wps:spPr>
+                      <wps:style>
+                        <a:lnRef idx="1">
+                          <a:schemeClr val="dk1"/>
+                        </a:lnRef>
+                        <a:fillRef idx="0">
+                          <a:schemeClr val="dk1"/>
+                        </a:fillRef>
+                        <a:effectRef idx="0">
+                          <a:schemeClr val="dk1"/>
+                        </a:effectRef>
+                        <a:fontRef idx="minor">
+                          <a:schemeClr val="tx1"/>
+                        </a:fontRef>
+                      </wps:style>
+                      <wps:bodyPr/>
+                    </wps:wsp>
+                  </a:graphicData>
+                </a:graphic>
+              </wp:anchor>
+            </w:drawing>
+          </mc:Choice>
+          <mc:Fallback>
+            <w:pict>
+              <v:line w14:anchorId="3B0CD948" id="Straight Connector 37" o:spid="_x0000_s1026" style="position:absolute;flip:y;z-index:251694080;visibility:visible;mso-wrap-style:square;mso-wrap-distance-left:9pt;mso-wrap-distance-top:0;mso-wrap-distance-right:9pt;mso-wrap-distance-bottom:0;mso-position-horizontal:absolute;mso-position-horizontal-relative:text;mso-position-vertical:absolute;mso-position-vertical-relative:text" from="2in,7.2pt" to="236.25pt,88.95pt" o:gfxdata="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" strokecolor="black [3200]" strokeweight=".5pt">
+                <v:stroke joinstyle="miter"/>
+              </v:line>
+            </w:pict>
+          </mc:Fallback>
+        </mc:AlternateContent>
+      </w:r>
+      <w:r>
+        <w:rPr>
+          <w:rFonts w:cstheme="majorBidi"/>
+          <w:bCs/>
+          <w:noProof/>
+        </w:rPr>
+        <mc:AlternateContent>
+          <mc:Choice Requires="wps">
+            <w:drawing>
+              <wp:anchor distT="0" distB="0" distL="114300" distR="114300" simplePos="0" relativeHeight="251692032" behindDoc="0" locked="0" layoutInCell="1" allowOverlap="1" wp14:anchorId="3626783F" wp14:editId="52F6C239">
+                <wp:simplePos x="0" y="0"/>
+                <wp:positionH relativeFrom="column">
+                  <wp:posOffset>809625</wp:posOffset>
+                </wp:positionH>
+                <wp:positionV relativeFrom="paragraph">
+                  <wp:posOffset>110490</wp:posOffset>
+                </wp:positionV>
+                <wp:extent cx="2152650" cy="1019175"/>
+                <wp:effectExtent l="0" t="0" r="19050" b="28575"/>
+                <wp:wrapNone/>
+                <wp:docPr id="35" name="Straight Connector 35"/>
+                <wp:cNvGraphicFramePr/>
+                <a:graphic xmlns:a="http://schemas.openxmlformats.org/drawingml/2006/main">
+                  <a:graphicData uri="http://schemas.microsoft.com/office/word/2010/wordprocessingShape">
+                    <wps:wsp>
+                      <wps:cNvCnPr/>
+                      <wps:spPr>
+                        <a:xfrm flipV="1">
+                          <a:off x="0" y="0"/>
+                          <a:ext cx="2152650" cy="1019175"/>
+                        </a:xfrm>
+                        <a:prstGeom prst="line">
+                          <a:avLst/>
+                        </a:prstGeom>
+                      </wps:spPr>
+                      <wps:style>
+                        <a:lnRef idx="1">
+                          <a:schemeClr val="dk1"/>
+                        </a:lnRef>
+                        <a:fillRef idx="0">
+                          <a:schemeClr val="dk1"/>
+                        </a:fillRef>
+                        <a:effectRef idx="0">
+                          <a:schemeClr val="dk1"/>
+                        </a:effectRef>
+                        <a:fontRef idx="minor">
+                          <a:schemeClr val="tx1"/>
+                        </a:fontRef>
+                      </wps:style>
+                      <wps:bodyPr/>
+                    </wps:wsp>
+                  </a:graphicData>
+                </a:graphic>
+              </wp:anchor>
+            </w:drawing>
+          </mc:Choice>
+          <mc:Fallback>
+            <w:pict>
+              <v:line w14:anchorId="28695F66" id="Straight Connector 35" o:spid="_x0000_s1026" style="position:absolute;flip:y;z-index:251692032;visibility:visible;mso-wrap-style:square;mso-wrap-distance-left:9pt;mso-wrap-distance-top:0;mso-wrap-distance-right:9pt;mso-wrap-distance-bottom:0;mso-position-horizontal:absolute;mso-position-horizontal-relative:text;mso-position-vertical:absolute;mso-position-vertical-relative:text" from="63.75pt,8.7pt" to="233.25pt,88.95pt" o:gfxdata="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" strokecolor="black [3200]" strokeweight=".5pt">
+                <v:stroke joinstyle="miter"/>
+              </v:line>
+            </w:pict>
+          </mc:Fallback>
+        </mc:AlternateContent>
+      </w:r>
+      <w:r>
+        <w:rPr>
+          <w:rFonts w:cstheme="majorBidi"/>
+          <w:bCs/>
+          <w:noProof/>
+        </w:rPr>
+        <mc:AlternateContent>
+          <mc:Choice Requires="wps">
+            <w:drawing>
+              <wp:anchor distT="0" distB="0" distL="114300" distR="114300" simplePos="0" relativeHeight="251691008" behindDoc="0" locked="0" layoutInCell="1" allowOverlap="1" wp14:anchorId="454E9B98" wp14:editId="709380B1">
+                <wp:simplePos x="0" y="0"/>
+                <wp:positionH relativeFrom="column">
+                  <wp:posOffset>314325</wp:posOffset>
+                </wp:positionH>
+                <wp:positionV relativeFrom="paragraph">
+                  <wp:posOffset>91440</wp:posOffset>
+                </wp:positionV>
+                <wp:extent cx="2667000" cy="1038225"/>
+                <wp:effectExtent l="0" t="0" r="19050" b="28575"/>
+                <wp:wrapNone/>
+                <wp:docPr id="34" name="Straight Connector 34"/>
+                <wp:cNvGraphicFramePr/>
+                <a:graphic xmlns:a="http://schemas.openxmlformats.org/drawingml/2006/main">
+                  <a:graphicData uri="http://schemas.microsoft.com/office/word/2010/wordprocessingShape">
+                    <wps:wsp>
+                      <wps:cNvCnPr/>
+                      <wps:spPr>
+                        <a:xfrm flipV="1">
+                          <a:off x="0" y="0"/>
+                          <a:ext cx="2667000" cy="1038225"/>
+                        </a:xfrm>
+                        <a:prstGeom prst="line">
+                          <a:avLst/>
+                        </a:prstGeom>
+                      </wps:spPr>
+                      <wps:style>
+                        <a:lnRef idx="1">
+                          <a:schemeClr val="dk1"/>
+                        </a:lnRef>
+                        <a:fillRef idx="0">
+                          <a:schemeClr val="dk1"/>
+                        </a:fillRef>
+                        <a:effectRef idx="0">
+                          <a:schemeClr val="dk1"/>
+                        </a:effectRef>
+                        <a:fontRef idx="minor">
+                          <a:schemeClr val="tx1"/>
+                        </a:fontRef>
+                      </wps:style>
+                      <wps:bodyPr/>
+                    </wps:wsp>
+                  </a:graphicData>
+                </a:graphic>
+              </wp:anchor>
+            </w:drawing>
+          </mc:Choice>
+          <mc:Fallback>
+            <w:pict>
+              <v:line w14:anchorId="24559F36" id="Straight Connector 34" o:spid="_x0000_s1026" style="position:absolute;flip:y;z-index:251691008;visibility:visible;mso-wrap-style:square;mso-wrap-distance-left:9pt;mso-wrap-distance-top:0;mso-wrap-distance-right:9pt;mso-wrap-distance-bottom:0;mso-position-horizontal:absolute;mso-position-horizontal-relative:text;mso-position-vertical:absolute;mso-position-vertical-relative:text" from="24.75pt,7.2pt" to="234.75pt,88.95pt" o:gfxdata="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" strokecolor="black [3200]" strokeweight=".5pt">
+                <v:stroke joinstyle="miter"/>
+              </v:line>
+            </w:pict>
+          </mc:Fallback>
+        </mc:AlternateContent>
+      </w:r>
+      <w:r>
+        <w:rPr>
+          <w:rFonts w:cstheme="majorBidi"/>
+          <w:bCs/>
+          <w:noProof/>
+        </w:rPr>
+        <mc:AlternateContent>
+          <mc:Choice Requires="wps">
+            <w:drawing>
+              <wp:anchor distT="0" distB="0" distL="114300" distR="114300" simplePos="0" relativeHeight="251689984" behindDoc="0" locked="0" layoutInCell="1" allowOverlap="1" wp14:anchorId="64BDC717" wp14:editId="10E9BCD5">
+                <wp:simplePos x="0" y="0"/>
+                <wp:positionH relativeFrom="column">
+                  <wp:posOffset>-238126</wp:posOffset>
+                </wp:positionH>
+                <wp:positionV relativeFrom="paragraph">
+                  <wp:posOffset>91440</wp:posOffset>
+                </wp:positionV>
+                <wp:extent cx="3248025" cy="1028700"/>
+                <wp:effectExtent l="0" t="0" r="28575" b="19050"/>
+                <wp:wrapNone/>
+                <wp:docPr id="33" name="Straight Connector 33"/>
+                <wp:cNvGraphicFramePr/>
+                <a:graphic xmlns:a="http://schemas.openxmlformats.org/drawingml/2006/main">
+                  <a:graphicData uri="http://schemas.microsoft.com/office/word/2010/wordprocessingShape">
+                    <wps:wsp>
+                      <wps:cNvCnPr/>
+                      <wps:spPr>
+                        <a:xfrm flipV="1">
+                          <a:off x="0" y="0"/>
+                          <a:ext cx="3248025" cy="1028700"/>
+                        </a:xfrm>
+                        <a:prstGeom prst="line">
+                          <a:avLst/>
+                        </a:prstGeom>
+                      </wps:spPr>
+                      <wps:style>
+                        <a:lnRef idx="1">
+                          <a:schemeClr val="dk1"/>
+                        </a:lnRef>
+                        <a:fillRef idx="0">
+                          <a:schemeClr val="dk1"/>
+                        </a:fillRef>
+                        <a:effectRef idx="0">
+                          <a:schemeClr val="dk1"/>
+                        </a:effectRef>
+                        <a:fontRef idx="minor">
+                          <a:schemeClr val="tx1"/>
+                        </a:fontRef>
+                      </wps:style>
+                      <wps:bodyPr/>
+                    </wps:wsp>
+                  </a:graphicData>
+                </a:graphic>
+              </wp:anchor>
+            </w:drawing>
+          </mc:Choice>
+          <mc:Fallback>
+            <w:pict>
+              <v:line w14:anchorId="73317AFA" id="Straight Connector 33" o:spid="_x0000_s1026" style="position:absolute;flip:y;z-index:251689984;visibility:visible;mso-wrap-style:square;mso-wrap-distance-left:9pt;mso-wrap-distance-top:0;mso-wrap-distance-right:9pt;mso-wrap-distance-bottom:0;mso-position-horizontal:absolute;mso-position-horizontal-relative:text;mso-position-vertical:absolute;mso-position-vertical-relative:text" from="-18.75pt,7.2pt" to="237pt,88.2pt" o:gfxdata="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" strokecolor="black [3200]" strokeweight=".5pt">
+                <v:stroke joinstyle="miter"/>
+              </v:line>
+            </w:pict>
+          </mc:Fallback>
+        </mc:AlternateContent>
+      </w:r>
+    </w:p>
+    <w:p>
+      <w:pPr>
+        <w:rPr>
+          <w:rFonts w:cstheme="majorBidi"/>
+          <w:bCs/>
+        </w:rPr>
+      </w:pPr>
+    </w:p>
+    <w:p>
+      <w:pPr>
+        <w:rPr>
+          <w:rFonts w:cstheme="majorBidi"/>
+          <w:bCs/>
+        </w:rPr>
+      </w:pPr>
+    </w:p>
+    <w:p>
+      <w:pPr>
+        <w:jc w:val="center"/>
+        <w:rPr>
+          <w:rFonts w:cstheme="majorBidi"/>
+          <w:bCs/>
+        </w:rPr>
+      </w:pPr>
+      <w:r>
+        <w:rPr>
+          <w:rFonts w:cstheme="majorBidi"/>
+          <w:bCs/>
+          <w:noProof/>
+        </w:rPr>
+        <mc:AlternateContent>
+          <mc:Choice Requires="wps">
+            <w:drawing>
+              <wp:anchor distT="45720" distB="45720" distL="114300" distR="114300" simplePos="0" relativeHeight="251705344" behindDoc="0" locked="0" layoutInCell="1" allowOverlap="1" wp14:anchorId="46323D62" wp14:editId="5104C0F6">
+                <wp:simplePos x="0" y="0"/>
+                <wp:positionH relativeFrom="margin">
+                  <wp:posOffset>2057400</wp:posOffset>
+                </wp:positionH>
+                <wp:positionV relativeFrom="paragraph">
+                  <wp:posOffset>165735</wp:posOffset>
+                </wp:positionV>
+                <wp:extent cx="1000125" cy="292100"/>
+                <wp:effectExtent l="0" t="0" r="9525" b="0"/>
+                <wp:wrapNone/>
+                <wp:docPr id="47" name="Text Box 2"/>
+                <wp:cNvGraphicFramePr>
+                  <a:graphicFrameLocks xmlns:a="http://schemas.openxmlformats.org/drawingml/2006/main"/>
+                </wp:cNvGraphicFramePr>
+                <a:graphic xmlns:a="http://schemas.openxmlformats.org/drawingml/2006/main">
+                  <a:graphicData uri="http://schemas.microsoft.com/office/word/2010/wordprocessingShape">
+                    <wps:wsp>
+                      <wps:cNvSpPr txBox="1">
+                        <a:spLocks noChangeArrowheads="1"/>
+                      </wps:cNvSpPr>
+                      <wps:spPr bwMode="auto">
+                        <a:xfrm>
+                          <a:off x="0" y="0"/>
+                          <a:ext cx="1000125" cy="292100"/>
+                        </a:xfrm>
+                        <a:prstGeom prst="rect">
+                          <a:avLst/>
+                        </a:prstGeom>
+                        <a:solidFill>
+                          <a:srgbClr val="FFFFFF"/>
+                        </a:solidFill>
+                        <a:ln w="9525">
+                          <a:noFill/>
+                          <a:miter lim="800000"/>
+                          <a:headEnd/>
+                          <a:tailEnd/>
+                        </a:ln>
+                      </wps:spPr>
+                      <wps:txbx>
+                        <w:txbxContent>
+                          <w:p>
+                            <w:pPr>
+                              <w:jc w:val="center"/>
+                              <w:rPr>
+                                <w:rFonts w:ascii="Times New Roman" w:hAnsi="Times New Roman" w:cs="Times New Roman"/>
+                                <w:color w:val="7030A0"/>
+                              </w:rPr>
+                            </w:pPr>
+                            <w:r>
+                              <w:rPr>
+                                <w:rFonts w:ascii="Times New Roman" w:hAnsi="Times New Roman" w:cs="Times New Roman"/>
+                                <w:color w:val="7030A0"/>
+                              </w:rPr>
+                              <w:t>Add</w:t>
+                            </w:r>
+                          </w:p>
+                        </w:txbxContent>
+                      </wps:txbx>
+                      <wps:bodyPr rot="0" vert="horz" wrap="square" lIns="91440" tIns="45720" rIns="91440" bIns="45720" anchor="t" anchorCtr="0">
+                        <a:noAutofit/>
+                      </wps:bodyPr>
+                    </wps:wsp>
+                  </a:graphicData>
+                </a:graphic>
+                <wp14:sizeRelH relativeFrom="margin">
+                  <wp14:pctWidth>0</wp14:pctWidth>
+                </wp14:sizeRelH>
+                <wp14:sizeRelV relativeFrom="margin">
+                  <wp14:pctHeight>0</wp14:pctHeight>
+                </wp14:sizeRelV>
+              </wp:anchor>
+            </w:drawing>
+          </mc:Choice>
+          <mc:Fallback>
+            <w:pict>
+              <v:shape w14:anchorId="46323D62" id="_x0000_s1027" type="#_x0000_t202" style="position:absolute;left:0;text-align:left;margin-left:162pt;margin-top:13.05pt;width:78.75pt;height:23pt;z-index:251705344;visibility:visible;mso-wrap-style:square;mso-width-percent:0;mso-height-percent:0;mso-wrap-distance-left:9pt;mso-wrap-distance-top:3.6pt;mso-wrap-distance-right:9pt;mso-wrap-distance-bottom:3.6pt;mso-position-horizontal:absolute;mso-position-horizontal-relative:margin;mso-position-vertical:absolute;mso-position-vertical-relative:text;mso-width-percent:0;mso-height-percent:0;mso-width-relative:margin;mso-height-relative:margin;v-text-anchor:top" o:gfxdata="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" stroked="f">
+                <v:textbox>
+                  <w:txbxContent>
+                    <w:p>
+                      <w:pPr>
+                        <w:jc w:val="center"/>
+                        <w:rPr>
+                          <w:rFonts w:ascii="Times New Roman" w:hAnsi="Times New Roman" w:cs="Times New Roman"/>
+                          <w:color w:val="7030A0"/>
+                        </w:rPr>
+                      </w:pPr>
+                      <w:r>
+                        <w:rPr>
+                          <w:rFonts w:ascii="Times New Roman" w:hAnsi="Times New Roman" w:cs="Times New Roman"/>
+                          <w:color w:val="7030A0"/>
+                        </w:rPr>
+                        <w:t>Add</w:t>
+                      </w:r>
+                    </w:p>
+                  </w:txbxContent>
+                </v:textbox>
+                <w10:wrap anchorx="margin"/>
+              </v:shape>
+            </w:pict>
+          </mc:Fallback>
+        </mc:AlternateContent>
+      </w:r>
+    </w:p>
+    <w:p>
+      <w:pPr>
+        <w:rPr>
+          <w:rFonts w:cstheme="majorBidi"/>
+          <w:bCs/>
+        </w:rPr>
+      </w:pPr>
+      <w:r>
+        <w:rPr>
+          <w:rFonts w:cstheme="majorBidi"/>
+          <w:bCs/>
+          <w:noProof/>
+        </w:rPr>
+        <mc:AlternateContent>
+          <mc:Choice Requires="wps">
+            <w:drawing>
+              <wp:anchor distT="45720" distB="45720" distL="114300" distR="114300" simplePos="0" relativeHeight="251707392" behindDoc="0" locked="0" layoutInCell="1" allowOverlap="1" wp14:anchorId="73F3A88D" wp14:editId="338DDFB5">
+                <wp:simplePos x="0" y="0"/>
+                <wp:positionH relativeFrom="margin">
+                  <wp:posOffset>3009900</wp:posOffset>
+                </wp:positionH>
+                <wp:positionV relativeFrom="paragraph">
+                  <wp:posOffset>19050</wp:posOffset>
+                </wp:positionV>
+                <wp:extent cx="2533650" cy="292100"/>
+                <wp:effectExtent l="0" t="0" r="0" b="0"/>
+                <wp:wrapNone/>
+                <wp:docPr id="48" name="Text Box 2"/>
+                <wp:cNvGraphicFramePr>
+                  <a:graphicFrameLocks xmlns:a="http://schemas.openxmlformats.org/drawingml/2006/main"/>
+                </wp:cNvGraphicFramePr>
+                <a:graphic xmlns:a="http://schemas.openxmlformats.org/drawingml/2006/main">
+                  <a:graphicData uri="http://schemas.microsoft.com/office/word/2010/wordprocessingShape">
+                    <wps:wsp>
+                      <wps:cNvSpPr txBox="1">
+                        <a:spLocks noChangeArrowheads="1"/>
+                      </wps:cNvSpPr>
+                      <wps:spPr bwMode="auto">
+                        <a:xfrm>
+                          <a:off x="0" y="0"/>
+                          <a:ext cx="2533650" cy="292100"/>
+                        </a:xfrm>
+                        <a:prstGeom prst="rect">
+                          <a:avLst/>
+                        </a:prstGeom>
+                        <a:solidFill>
+                          <a:srgbClr val="FFFFFF"/>
+                        </a:solidFill>
+                        <a:ln w="9525">
+                          <a:noFill/>
+                          <a:miter lim="800000"/>
+                          <a:headEnd/>
+                          <a:tailEnd/>
+                        </a:ln>
+                      </wps:spPr>
+                      <wps:txbx>
+                        <w:txbxContent>
+                          <w:p>
+                            <w:pPr>
+                              <w:jc w:val="center"/>
+                              <w:rPr>
+                                <w:rFonts w:ascii="Times New Roman" w:hAnsi="Times New Roman" w:cs="Times New Roman"/>
+                                <w:color w:val="385623" w:themeColor="accent6" w:themeShade="80"/>
+                              </w:rPr>
+                            </w:pPr>
+                            <w:r>
+                              <w:rPr>
+                                <w:rFonts w:ascii="Times New Roman" w:hAnsi="Times New Roman" w:cs="Times New Roman"/>
+                                <w:color w:val="385623" w:themeColor="accent6" w:themeShade="80"/>
+                              </w:rPr>
+                              <w:t>Change-feature</w:t>
+                            </w:r>
+                          </w:p>
+                        </w:txbxContent>
+                      </wps:txbx>
+                      <wps:bodyPr rot="0" vert="horz" wrap="square" lIns="91440" tIns="45720" rIns="91440" bIns="45720" anchor="t" anchorCtr="0">
+                        <a:noAutofit/>
+                      </wps:bodyPr>
+                    </wps:wsp>
+                  </a:graphicData>
+                </a:graphic>
+                <wp14:sizeRelH relativeFrom="margin">
+                  <wp14:pctWidth>0</wp14:pctWidth>
+                </wp14:sizeRelH>
+                <wp14:sizeRelV relativeFrom="margin">
+                  <wp14:pctHeight>0</wp14:pctHeight>
+                </wp14:sizeRelV>
+              </wp:anchor>
+            </w:drawing>
+          </mc:Choice>
+          <mc:Fallback>
+            <w:pict>
+              <v:shape w14:anchorId="73F3A88D" id="_x0000_s1028" type="#_x0000_t202" style="position:absolute;margin-left:237pt;margin-top:1.5pt;width:199.5pt;height:23pt;z-index:251707392;visibility:visible;mso-wrap-style:square;mso-width-percent:0;mso-height-percent:0;mso-wrap-distance-left:9pt;mso-wrap-distance-top:3.6pt;mso-wrap-distance-right:9pt;mso-wrap-distance-bottom:3.6pt;mso-position-horizontal:absolute;mso-position-horizontal-relative:margin;mso-position-vertical:absolute;mso-position-vertical-relative:text;mso-width-percent:0;mso-height-percent:0;mso-width-relative:margin;mso-height-relative:margin;v-text-anchor:top" o:gfxdata="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" stroked="f">
+                <v:textbox>
+                  <w:txbxContent>
+                    <w:p>
+                      <w:pPr>
+                        <w:jc w:val="center"/>
+                        <w:rPr>
+                          <w:rFonts w:ascii="Times New Roman" w:hAnsi="Times New Roman" w:cs="Times New Roman"/>
+                          <w:color w:val="385623" w:themeColor="accent6" w:themeShade="80"/>
+                        </w:rPr>
+                      </w:pPr>
+                      <w:r>
+                        <w:rPr>
+                          <w:rFonts w:ascii="Times New Roman" w:hAnsi="Times New Roman" w:cs="Times New Roman"/>
+                          <w:color w:val="385623" w:themeColor="accent6" w:themeShade="80"/>
+                        </w:rPr>
+                        <w:t>Change-feature</w:t>
+                      </w:r>
+                    </w:p>
+                  </w:txbxContent>
+                </v:textbox>
+                <w10:wrap anchorx="margin"/>
+              </v:shape>
+            </w:pict>
+          </mc:Fallback>
+        </mc:AlternateContent>
+      </w:r>
+      <w:r>
+        <w:rPr>
+          <w:rFonts w:cstheme="majorBidi"/>
+          <w:bCs/>
+          <w:noProof/>
+        </w:rPr>
+        <mc:AlternateContent>
+          <mc:Choice Requires="wps">
+            <w:drawing>
+              <wp:anchor distT="45720" distB="45720" distL="114300" distR="114300" simplePos="0" relativeHeight="251703296" behindDoc="0" locked="0" layoutInCell="1" allowOverlap="1" wp14:anchorId="793F719F" wp14:editId="6608A73A">
+                <wp:simplePos x="0" y="0"/>
+                <wp:positionH relativeFrom="margin">
+                  <wp:posOffset>428625</wp:posOffset>
+                </wp:positionH>
+                <wp:positionV relativeFrom="paragraph">
+                  <wp:posOffset>19050</wp:posOffset>
+                </wp:positionV>
+                <wp:extent cx="1343025" cy="292608"/>
+                <wp:effectExtent l="0" t="0" r="9525" b="0"/>
+                <wp:wrapNone/>
+                <wp:docPr id="46" name="Text Box 2"/>
+                <wp:cNvGraphicFramePr>
+                  <a:graphicFrameLocks xmlns:a="http://schemas.openxmlformats.org/drawingml/2006/main"/>
+                </wp:cNvGraphicFramePr>
+                <a:graphic xmlns:a="http://schemas.openxmlformats.org/drawingml/2006/main">
+                  <a:graphicData uri="http://schemas.microsoft.com/office/word/2010/wordprocessingShape">
+                    <wps:wsp>
+                      <wps:cNvSpPr txBox="1">
+                        <a:spLocks noChangeArrowheads="1"/>
+                      </wps:cNvSpPr>
+                      <wps:spPr bwMode="auto">
+                        <a:xfrm>
+                          <a:off x="0" y="0"/>
+                          <a:ext cx="1343025" cy="292608"/>
+                        </a:xfrm>
+                        <a:prstGeom prst="rect">
+                          <a:avLst/>
+                        </a:prstGeom>
+                        <a:solidFill>
+                          <a:srgbClr val="FFFFFF"/>
+                        </a:solidFill>
+                        <a:ln w="9525">
+                          <a:noFill/>
+                          <a:miter lim="800000"/>
+                          <a:headEnd/>
+                          <a:tailEnd/>
+                        </a:ln>
+                      </wps:spPr>
+                      <wps:txbx>
+                        <w:txbxContent>
+                          <w:p>
+                            <w:pPr>
+                              <w:jc w:val="center"/>
+                              <w:rPr>
+                                <w:rFonts w:ascii="Times New Roman" w:hAnsi="Times New Roman" w:cs="Times New Roman"/>
+                                <w:color w:val="833C0B" w:themeColor="accent2" w:themeShade="80"/>
+                              </w:rPr>
+                            </w:pPr>
+                            <w:r>
+                              <w:rPr>
+                                <w:rFonts w:ascii="Times New Roman" w:hAnsi="Times New Roman" w:cs="Times New Roman"/>
+                                <w:color w:val="833C0B" w:themeColor="accent2" w:themeShade="80"/>
+                              </w:rPr>
+                              <w:t>Delete</w:t>
+                            </w:r>
+                          </w:p>
+                        </w:txbxContent>
+                      </wps:txbx>
+                      <wps:bodyPr rot="0" vert="horz" wrap="square" lIns="91440" tIns="45720" rIns="91440" bIns="45720" anchor="t" anchorCtr="0">
+                        <a:noAutofit/>
+                      </wps:bodyPr>
+                    </wps:wsp>
+                  </a:graphicData>
+                </a:graphic>
+                <wp14:sizeRelH relativeFrom="margin">
+                  <wp14:pctWidth>0</wp14:pctWidth>
+                </wp14:sizeRelH>
+                <wp14:sizeRelV relativeFrom="margin">
+                  <wp14:pctHeight>0</wp14:pctHeight>
+                </wp14:sizeRelV>
+              </wp:anchor>
+            </w:drawing>
+          </mc:Choice>
+          <mc:Fallback>
+            <w:pict>
+              <v:shape w14:anchorId="793F719F" id="_x0000_s1029" type="#_x0000_t202" style="position:absolute;margin-left:33.75pt;margin-top:1.5pt;width:105.75pt;height:23.05pt;z-index:251703296;visibility:visible;mso-wrap-style:square;mso-width-percent:0;mso-height-percent:0;mso-wrap-distance-left:9pt;mso-wrap-distance-top:3.6pt;mso-wrap-distance-right:9pt;mso-wrap-distance-bottom:3.6pt;mso-position-horizontal:absolute;mso-position-horizontal-relative:margin;mso-position-vertical:absolute;mso-position-vertical-relative:text;mso-width-percent:0;mso-height-percent:0;mso-width-relative:margin;mso-height-relative:margin;v-text-anchor:top" o:gfxdata="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" stroked="f">
+                <v:textbox>
+                  <w:txbxContent>
+                    <w:p>
+                      <w:pPr>
+                        <w:jc w:val="center"/>
+                        <w:rPr>
+                          <w:rFonts w:ascii="Times New Roman" w:hAnsi="Times New Roman" w:cs="Times New Roman"/>
+                          <w:color w:val="833C0B" w:themeColor="accent2" w:themeShade="80"/>
+                        </w:rPr>
+                      </w:pPr>
+                      <w:r>
+                        <w:rPr>
+                          <w:rFonts w:ascii="Times New Roman" w:hAnsi="Times New Roman" w:cs="Times New Roman"/>
+                          <w:color w:val="833C0B" w:themeColor="accent2" w:themeShade="80"/>
+                        </w:rPr>
+                        <w:t>Delete</w:t>
+                      </w:r>
+                    </w:p>
+                  </w:txbxContent>
+                </v:textbox>
+                <w10:wrap anchorx="margin"/>
+              </v:shape>
+            </w:pict>
+          </mc:Fallback>
+        </mc:AlternateContent>
+      </w:r>
+    </w:p>
+    <w:p>
+      <w:pPr>
+        <w:rPr>
+          <w:rFonts w:cstheme="majorBidi"/>
+          <w:bCs/>
+        </w:rPr>
+      </w:pPr>
+      <w:r>
+        <w:rPr>
+          <w:rFonts w:cstheme="majorBidi"/>
+          <w:bCs/>
+          <w:noProof/>
+        </w:rPr>
+        <mc:AlternateContent>
+          <mc:Choice Requires="wps">
+            <w:drawing>
+              <wp:anchor distT="45720" distB="45720" distL="114300" distR="114300" simplePos="0" relativeHeight="251664384" behindDoc="0" locked="0" layoutInCell="1" allowOverlap="1" wp14:anchorId="7504815B" wp14:editId="50E6C681">
+                <wp:simplePos x="0" y="0"/>
+                <wp:positionH relativeFrom="page">
+                  <wp:align>left</wp:align>
+                </wp:positionH>
+                <wp:positionV relativeFrom="paragraph">
+                  <wp:posOffset>177165</wp:posOffset>
+                </wp:positionV>
+                <wp:extent cx="993140" cy="292100"/>
+                <wp:effectExtent l="0" t="0" r="0" b="0"/>
+                <wp:wrapNone/>
+                <wp:docPr id="19" name="Text Box 2"/>
+                <wp:cNvGraphicFramePr>
+                  <a:graphicFrameLocks xmlns:a="http://schemas.openxmlformats.org/drawingml/2006/main"/>
+                </wp:cNvGraphicFramePr>
+                <a:graphic xmlns:a="http://schemas.openxmlformats.org/drawingml/2006/main">
+                  <a:graphicData uri="http://schemas.microsoft.com/office/word/2010/wordprocessingShape">
+                    <wps:wsp>
+                      <wps:cNvSpPr txBox="1">
+                        <a:spLocks noChangeArrowheads="1"/>
+                      </wps:cNvSpPr>
+                      <wps:spPr bwMode="auto">
+                        <a:xfrm>
+                          <a:off x="0" y="0"/>
+                          <a:ext cx="993140" cy="292100"/>
+                        </a:xfrm>
+                        <a:prstGeom prst="rect">
+                          <a:avLst/>
+                        </a:prstGeom>
+                        <a:solidFill>
+                          <a:srgbClr val="FFFFFF"/>
+                        </a:solidFill>
+                        <a:ln w="9525">
+                          <a:noFill/>
+                          <a:miter lim="800000"/>
+                          <a:headEnd/>
+                          <a:tailEnd/>
+                        </a:ln>
+                      </wps:spPr>
+                      <wps:txbx>
+                        <w:txbxContent>
+                          <w:p>
+                            <w:pPr>
+                              <w:jc w:val="center"/>
+                              <w:rPr>
+                                <w:rFonts w:ascii="Times New Roman" w:hAnsi="Times New Roman" w:cs="Times New Roman"/>
+                                <w:color w:val="833C0B" w:themeColor="accent2" w:themeShade="80"/>
+                              </w:rPr>
+                            </w:pPr>
+                            <w:r>
+                              <w:rPr>
+                                <w:rFonts w:ascii="Times New Roman" w:hAnsi="Times New Roman" w:cs="Times New Roman"/>
+                                <w:color w:val="833C0B" w:themeColor="accent2" w:themeShade="80"/>
+                              </w:rPr>
+                              <w:t xml:space="preserve">...     </w:t>
+                            </w:r>
+                            <w:r>
+                              <w:rPr>
+                                <w:rFonts w:ascii="Times New Roman" w:hAnsi="Times New Roman" w:cs="Times New Roman"/>
+                                <w:color w:val="833C0B" w:themeColor="accent2" w:themeShade="80"/>
+                              </w:rPr>
+                              <w:t>ʌdəl</w:t>
+                            </w:r>
+                          </w:p>
+                          <w:p>
+                            <w:pPr>
+                              <w:jc w:val="center"/>
+                              <w:rPr>
+                                <w:rFonts w:ascii="Times New Roman" w:hAnsi="Times New Roman" w:cs="Times New Roman"/>
+                              </w:rPr>
+                            </w:pPr>
+                          </w:p>
+                        </w:txbxContent>
+                      </wps:txbx>
+                      <wps:bodyPr rot="0" vert="horz" wrap="square" lIns="91440" tIns="45720" rIns="91440" bIns="45720" anchor="t" anchorCtr="0">
+                        <a:noAutofit/>
+                      </wps:bodyPr>
+                    </wps:wsp>
+                  </a:graphicData>
+                </a:graphic>
+                <wp14:sizeRelH relativeFrom="margin">
+                  <wp14:pctWidth>0</wp14:pctWidth>
+                </wp14:sizeRelH>
+                <wp14:sizeRelV relativeFrom="margin">
+                  <wp14:pctHeight>0</wp14:pctHeight>
+                </wp14:sizeRelV>
+              </wp:anchor>
+            </w:drawing>
+          </mc:Choice>
+          <mc:Fallback>
+            <w:pict>
+              <v:shape w14:anchorId="7504815B" id="_x0000_s1030" type="#_x0000_t202" style="position:absolute;margin-left:0;margin-top:13.95pt;width:78.2pt;height:23pt;z-index:251664384;visibility:visible;mso-wrap-style:square;mso-width-percent:0;mso-height-percent:0;mso-wrap-distance-left:9pt;mso-wrap-distance-top:3.6pt;mso-wrap-distance-right:9pt;mso-wrap-distance-bottom:3.6pt;mso-position-horizontal:left;mso-position-horizontal-relative:page;mso-position-vertical:absolute;mso-position-vertical-relative:text;mso-width-percent:0;mso-height-percent:0;mso-width-relative:margin;mso-height-relative:margin;v-text-anchor:top" o:gfxdata="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" stroked="f">
+                <v:textbox>
+                  <w:txbxContent>
+                    <w:p>
+                      <w:pPr>
+                        <w:jc w:val="center"/>
+                        <w:rPr>
+                          <w:rFonts w:ascii="Times New Roman" w:hAnsi="Times New Roman" w:cs="Times New Roman"/>
+                          <w:color w:val="833C0B" w:themeColor="accent2" w:themeShade="80"/>
+                        </w:rPr>
+                      </w:pPr>
+                      <w:r>
+                        <w:rPr>
+                          <w:rFonts w:ascii="Times New Roman" w:hAnsi="Times New Roman" w:cs="Times New Roman"/>
+                          <w:color w:val="833C0B" w:themeColor="accent2" w:themeShade="80"/>
+                        </w:rPr>
+                        <w:t xml:space="preserve">...     </w:t>
+                      </w:r>
+                      <w:r>
+                        <w:rPr>
+                          <w:rFonts w:ascii="Times New Roman" w:hAnsi="Times New Roman" w:cs="Times New Roman"/>
+                          <w:color w:val="833C0B" w:themeColor="accent2" w:themeShade="80"/>
+                        </w:rPr>
+                        <w:t>ʌdəl</w:t>
+                      </w:r>
+                    </w:p>
+                    <w:p>
+                      <w:pPr>
+                        <w:jc w:val="center"/>
+                        <w:rPr>
+                          <w:rFonts w:ascii="Times New Roman" w:hAnsi="Times New Roman" w:cs="Times New Roman"/>
+                        </w:rPr>
+                      </w:pPr>
+                    </w:p>
+                  </w:txbxContent>
+                </v:textbox>
+                <w10:wrap anchorx="page"/>
+              </v:shape>
+            </w:pict>
+          </mc:Fallback>
+        </mc:AlternateContent>
+      </w:r>
+      <w:r>
+        <w:rPr>
+          <w:rFonts w:cstheme="majorBidi"/>
+          <w:bCs/>
+          <w:noProof/>
+        </w:rPr>
+        <mc:AlternateContent>
+          <mc:Choice Requires="wps">
+            <w:drawing>
+              <wp:anchor distT="45720" distB="45720" distL="114300" distR="114300" simplePos="0" relativeHeight="251688960" behindDoc="0" locked="0" layoutInCell="1" allowOverlap="1" wp14:anchorId="180FA063" wp14:editId="05D3375F">
+                <wp:simplePos x="0" y="0"/>
+                <wp:positionH relativeFrom="margin">
+                  <wp:posOffset>4914900</wp:posOffset>
+                </wp:positionH>
+                <wp:positionV relativeFrom="paragraph">
+                  <wp:posOffset>177165</wp:posOffset>
+                </wp:positionV>
+                <wp:extent cx="895350" cy="333375"/>
+                <wp:effectExtent l="0" t="0" r="0" b="0"/>
+                <wp:wrapNone/>
+                <wp:docPr id="32" name="Text Box 2"/>
+                <wp:cNvGraphicFramePr>
+                  <a:graphicFrameLocks xmlns:a="http://schemas.openxmlformats.org/drawingml/2006/main"/>
+                </wp:cNvGraphicFramePr>
+                <a:graphic xmlns:a="http://schemas.openxmlformats.org/drawingml/2006/main">
+                  <a:graphicData uri="http://schemas.microsoft.com/office/word/2010/wordprocessingShape">
+                    <wps:wsp>
+                      <wps:cNvSpPr txBox="1">
+                        <a:spLocks noChangeArrowheads="1"/>
+                      </wps:cNvSpPr>
+                      <wps:spPr bwMode="auto">
+                        <a:xfrm>
+                          <a:off x="0" y="0"/>
+                          <a:ext cx="895350" cy="333375"/>
+                        </a:xfrm>
+                        <a:prstGeom prst="rect">
+                          <a:avLst/>
+                        </a:prstGeom>
+                        <a:noFill/>
+                        <a:ln w="9525">
+                          <a:noFill/>
+                          <a:miter lim="800000"/>
+                          <a:headEnd/>
+                          <a:tailEnd/>
+                        </a:ln>
+                      </wps:spPr>
+                      <wps:txbx>
+                        <w:txbxContent>
+                          <w:p>
+                            <w:pPr>
+                              <w:jc w:val="center"/>
+                              <w:rPr>
+                                <w:rFonts w:ascii="Times New Roman" w:hAnsi="Times New Roman" w:cs="Times New Roman"/>
+                                <w:color w:val="385623" w:themeColor="accent6" w:themeShade="80"/>
+                              </w:rPr>
+                            </w:pPr>
+                            <w:r>
+                              <w:rPr>
+                                <w:rFonts w:ascii="Times New Roman" w:hAnsi="Times New Roman" w:cs="Times New Roman"/>
+                                <w:color w:val="385623" w:themeColor="accent6" w:themeShade="80"/>
+                              </w:rPr>
+                              <w:t>pʌdəɹ</w:t>
+                            </w:r>
+                          </w:p>
+                        </w:txbxContent>
+                      </wps:txbx>
+                      <wps:bodyPr rot="0" vert="horz" wrap="square" lIns="91440" tIns="45720" rIns="91440" bIns="45720" anchor="t" anchorCtr="0">
+                        <a:noAutofit/>
+                      </wps:bodyPr>
+                    </wps:wsp>
+                  </a:graphicData>
+                </a:graphic>
+                <wp14:sizeRelH relativeFrom="margin">
+                  <wp14:pctWidth>0</wp14:pctWidth>
+                </wp14:sizeRelH>
+                <wp14:sizeRelV relativeFrom="margin">
+                  <wp14:pctHeight>0</wp14:pctHeight>
+                </wp14:sizeRelV>
+              </wp:anchor>
+            </w:drawing>
+          </mc:Choice>
+          <mc:Fallback>
+            <w:pict>
+              <v:shape w14:anchorId="180FA063" id="_x0000_s1031" type="#_x0000_t202" style="position:absolute;margin-left:387pt;margin-top:13.95pt;width:70.5pt;height:26.25pt;z-index:251688960;visibility:visible;mso-wrap-style:square;mso-width-percent:0;mso-height-percent:0;mso-wrap-distance-left:9pt;mso-wrap-distance-top:3.6pt;mso-wrap-distance-right:9pt;mso-wrap-distance-bottom:3.6pt;mso-position-horizontal:absolute;mso-position-horizontal-relative:margin;mso-position-vertical:absolute;mso-position-vertical-relative:text;mso-width-percent:0;mso-height-percent:0;mso-width-relative:margin;mso-height-relative:margin;v-text-anchor:top" o:gfxdata="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" filled="f" stroked="f">
+                <v:textbox>
+                  <w:txbxContent>
+                    <w:p>
+                      <w:pPr>
+                        <w:jc w:val="center"/>
+                        <w:rPr>
+                          <w:rFonts w:ascii="Times New Roman" w:hAnsi="Times New Roman" w:cs="Times New Roman"/>
+                          <w:color w:val="385623" w:themeColor="accent6" w:themeShade="80"/>
+                        </w:rPr>
+                      </w:pPr>
+                      <w:r>
+                        <w:rPr>
+                          <w:rFonts w:ascii="Times New Roman" w:hAnsi="Times New Roman" w:cs="Times New Roman"/>
+                          <w:color w:val="385623" w:themeColor="accent6" w:themeShade="80"/>
+                        </w:rPr>
+                        <w:t>pʌdəɹ</w:t>
+                      </w:r>
+                    </w:p>
+                  </w:txbxContent>
+                </v:textbox>
+                <w10:wrap anchorx="margin"/>
+              </v:shape>
+            </w:pict>
+          </mc:Fallback>
+        </mc:AlternateContent>
+      </w:r>
+      <w:r>
+        <w:rPr>
+          <w:rFonts w:cstheme="majorBidi"/>
+          <w:bCs/>
+          <w:noProof/>
+        </w:rPr>
+        <mc:AlternateContent>
+          <mc:Choice Requires="wps">
+            <w:drawing>
+              <wp:anchor distT="45720" distB="45720" distL="114300" distR="114300" simplePos="0" relativeHeight="251678720" behindDoc="0" locked="0" layoutInCell="1" allowOverlap="1" wp14:anchorId="319C3700" wp14:editId="0EC967DF">
+                <wp:simplePos x="0" y="0"/>
+                <wp:positionH relativeFrom="margin">
+                  <wp:posOffset>2571750</wp:posOffset>
+                </wp:positionH>
+                <wp:positionV relativeFrom="paragraph">
+                  <wp:posOffset>177165</wp:posOffset>
+                </wp:positionV>
+                <wp:extent cx="676275" cy="292100"/>
+                <wp:effectExtent l="0" t="0" r="9525" b="0"/>
+                <wp:wrapNone/>
+                <wp:docPr id="26" name="Text Box 2"/>
+                <wp:cNvGraphicFramePr>
+                  <a:graphicFrameLocks xmlns:a="http://schemas.openxmlformats.org/drawingml/2006/main"/>
+                </wp:cNvGraphicFramePr>
+                <a:graphic xmlns:a="http://schemas.openxmlformats.org/drawingml/2006/main">
+                  <a:graphicData uri="http://schemas.microsoft.com/office/word/2010/wordprocessingShape">
+                    <wps:wsp>
+                      <wps:cNvSpPr txBox="1">
+                        <a:spLocks noChangeArrowheads="1"/>
+                      </wps:cNvSpPr>
+                      <wps:spPr bwMode="auto">
+                        <a:xfrm>
+                          <a:off x="0" y="0"/>
+                          <a:ext cx="676275" cy="292100"/>
+                        </a:xfrm>
+                        <a:prstGeom prst="rect">
+                          <a:avLst/>
+                        </a:prstGeom>
+                        <a:solidFill>
+                          <a:srgbClr val="FFFFFF"/>
+                        </a:solidFill>
+                        <a:ln w="9525">
+                          <a:noFill/>
+                          <a:miter lim="800000"/>
+                          <a:headEnd/>
+                          <a:tailEnd/>
+                        </a:ln>
+                      </wps:spPr>
+                      <wps:txbx>
+                        <w:txbxContent>
+                          <w:p>
+                            <w:pPr>
+                              <w:jc w:val="center"/>
+                              <w:rPr>
+                                <w:rFonts w:ascii="Times New Roman" w:hAnsi="Times New Roman" w:cs="Times New Roman"/>
+                                <w:color w:val="7030A0"/>
+                              </w:rPr>
+                            </w:pPr>
+                            <w:r>
+                              <w:rPr>
+                                <w:rFonts w:ascii="Times New Roman" w:hAnsi="Times New Roman" w:cs="Times New Roman"/>
+                                <w:color w:val="7030A0"/>
+                              </w:rPr>
+                              <w:t>pʌdəlʔ</w:t>
+                            </w:r>
+                          </w:p>
+                        </w:txbxContent>
+                      </wps:txbx>
+                      <wps:bodyPr rot="0" vert="horz" wrap="square" lIns="91440" tIns="45720" rIns="91440" bIns="45720" anchor="t" anchorCtr="0">
+                        <a:noAutofit/>
+                      </wps:bodyPr>
+                    </wps:wsp>
+                  </a:graphicData>
+                </a:graphic>
+                <wp14:sizeRelH relativeFrom="margin">
+                  <wp14:pctWidth>0</wp14:pctWidth>
+                </wp14:sizeRelH>
+                <wp14:sizeRelV relativeFrom="margin">
+                  <wp14:pctHeight>0</wp14:pctHeight>
+                </wp14:sizeRelV>
+              </wp:anchor>
+            </w:drawing>
+          </mc:Choice>
+          <mc:Fallback>
+            <w:pict>
+              <v:shape w14:anchorId="319C3700" id="_x0000_s1032" type="#_x0000_t202" style="position:absolute;margin-left:202.5pt;margin-top:13.95pt;width:53.25pt;height:23pt;z-index:251678720;visibility:visible;mso-wrap-style:square;mso-width-percent:0;mso-height-percent:0;mso-wrap-distance-left:9pt;mso-wrap-distance-top:3.6pt;mso-wrap-distance-right:9pt;mso-wrap-distance-bottom:3.6pt;mso-position-horizontal:absolute;mso-position-horizontal-relative:margin;mso-position-vertical:absolute;mso-position-vertical-relative:text;mso-width-percent:0;mso-height-percent:0;mso-width-relative:margin;mso-height-relative:margin;v-text-anchor:top" o:gfxdata="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" stroked="f">
+                <v:textbox>
+                  <w:txbxContent>
+                    <w:p>
+                      <w:pPr>
+                        <w:jc w:val="center"/>
+                        <w:rPr>
+                          <w:rFonts w:ascii="Times New Roman" w:hAnsi="Times New Roman" w:cs="Times New Roman"/>
+                          <w:color w:val="7030A0"/>
+                        </w:rPr>
+                      </w:pPr>
+                      <w:r>
+                        <w:rPr>
+                          <w:rFonts w:ascii="Times New Roman" w:hAnsi="Times New Roman" w:cs="Times New Roman"/>
+                          <w:color w:val="7030A0"/>
+                        </w:rPr>
+                        <w:t>pʌdəlʔ</w:t>
+                      </w:r>
+                    </w:p>
+                  </w:txbxContent>
+                </v:textbox>
+                <w10:wrap anchorx="margin"/>
+              </v:shape>
+            </w:pict>
+          </mc:Fallback>
+        </mc:AlternateContent>
+      </w:r>
+      <w:r>
+        <w:rPr>
+          <w:rFonts w:cstheme="majorBidi"/>
+          <w:bCs/>
+          <w:noProof/>
+        </w:rPr>
+        <mc:AlternateContent>
+          <mc:Choice Requires="wps">
+            <w:drawing>
+              <wp:anchor distT="45720" distB="45720" distL="114300" distR="114300" simplePos="0" relativeHeight="251676672" behindDoc="0" locked="0" layoutInCell="1" allowOverlap="1" wp14:anchorId="06CD6853" wp14:editId="0C18886D">
+                <wp:simplePos x="0" y="0"/>
+                <wp:positionH relativeFrom="margin">
+                  <wp:posOffset>2028825</wp:posOffset>
+                </wp:positionH>
+                <wp:positionV relativeFrom="paragraph">
+                  <wp:posOffset>177165</wp:posOffset>
+                </wp:positionV>
+                <wp:extent cx="657225" cy="292100"/>
+                <wp:effectExtent l="0" t="0" r="9525" b="0"/>
+                <wp:wrapNone/>
+                <wp:docPr id="25" name="Text Box 2"/>
+                <wp:cNvGraphicFramePr>
+                  <a:graphicFrameLocks xmlns:a="http://schemas.openxmlformats.org/drawingml/2006/main"/>
+                </wp:cNvGraphicFramePr>
+                <a:graphic xmlns:a="http://schemas.openxmlformats.org/drawingml/2006/main">
+                  <a:graphicData uri="http://schemas.microsoft.com/office/word/2010/wordprocessingShape">
+                    <wps:wsp>
+                      <wps:cNvSpPr txBox="1">
+                        <a:spLocks noChangeArrowheads="1"/>
+                      </wps:cNvSpPr>
+                      <wps:spPr bwMode="auto">
+                        <a:xfrm>
+                          <a:off x="0" y="0"/>
+                          <a:ext cx="657225" cy="292100"/>
+                        </a:xfrm>
+                        <a:prstGeom prst="rect">
+                          <a:avLst/>
+                        </a:prstGeom>
+                        <a:solidFill>
+                          <a:srgbClr val="FFFFFF"/>
+                        </a:solidFill>
+                        <a:ln w="9525">
+                          <a:noFill/>
+                          <a:miter lim="800000"/>
+                          <a:headEnd/>
+                          <a:tailEnd/>
+                        </a:ln>
+                      </wps:spPr>
+                      <wps:txbx>
+                        <w:txbxContent>
+                          <w:p>
+                            <w:pPr>
+                              <w:jc w:val="center"/>
+                              <w:rPr>
+                                <w:rFonts w:ascii="Times New Roman" w:hAnsi="Times New Roman" w:cs="Times New Roman"/>
+                                <w:color w:val="7030A0"/>
+                              </w:rPr>
+                            </w:pPr>
+                            <w:r>
+                              <w:rPr>
+                                <w:rFonts w:ascii="Times New Roman" w:hAnsi="Times New Roman" w:cs="Times New Roman"/>
+                                <w:color w:val="7030A0"/>
+                              </w:rPr>
+                              <w:t>pʌʔdəl</w:t>
+                            </w:r>
+                          </w:p>
+                          <w:p>
+                            <w:pPr>
+                              <w:jc w:val="center"/>
+                              <w:rPr>
+                                <w:rFonts w:ascii="Times New Roman" w:hAnsi="Times New Roman" w:cs="Times New Roman"/>
+                              </w:rPr>
+                            </w:pPr>
+                          </w:p>
+                        </w:txbxContent>
+                      </wps:txbx>
+                      <wps:bodyPr rot="0" vert="horz" wrap="square" lIns="91440" tIns="45720" rIns="91440" bIns="45720" anchor="t" anchorCtr="0">
+                        <a:noAutofit/>
+                      </wps:bodyPr>
+                    </wps:wsp>
+                  </a:graphicData>
+                </a:graphic>
+                <wp14:sizeRelH relativeFrom="margin">
+                  <wp14:pctWidth>0</wp14:pctWidth>
+                </wp14:sizeRelH>
+                <wp14:sizeRelV relativeFrom="margin">
+                  <wp14:pctHeight>0</wp14:pctHeight>
+                </wp14:sizeRelV>
+              </wp:anchor>
+            </w:drawing>
+          </mc:Choice>
+          <mc:Fallback>
+            <w:pict>
+              <v:shape w14:anchorId="06CD6853" id="_x0000_s1033" type="#_x0000_t202" style="position:absolute;margin-left:159.75pt;margin-top:13.95pt;width:51.75pt;height:23pt;z-index:251676672;visibility:visible;mso-wrap-style:square;mso-width-percent:0;mso-height-percent:0;mso-wrap-distance-left:9pt;mso-wrap-distance-top:3.6pt;mso-wrap-distance-right:9pt;mso-wrap-distance-bottom:3.6pt;mso-position-horizontal:absolute;mso-position-horizontal-relative:margin;mso-position-vertical:absolute;mso-position-vertical-relative:text;mso-width-percent:0;mso-height-percent:0;mso-width-relative:margin;mso-height-relative:margin;v-text-anchor:top" o:gfxdata="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" stroked="f">
+                <v:textbox>
+                  <w:txbxContent>
+                    <w:p>
+                      <w:pPr>
+                        <w:jc w:val="center"/>
+                        <w:rPr>
+                          <w:rFonts w:ascii="Times New Roman" w:hAnsi="Times New Roman" w:cs="Times New Roman"/>
+                          <w:color w:val="7030A0"/>
+                        </w:rPr>
+                      </w:pPr>
+                      <w:r>
+                        <w:rPr>
+                          <w:rFonts w:ascii="Times New Roman" w:hAnsi="Times New Roman" w:cs="Times New Roman"/>
+                          <w:color w:val="7030A0"/>
+                        </w:rPr>
+                        <w:t>pʌʔdəl</w:t>
+                      </w:r>
+                    </w:p>
+                    <w:p>
+                      <w:pPr>
+                        <w:jc w:val="center"/>
+                        <w:rPr>
+                          <w:rFonts w:ascii="Times New Roman" w:hAnsi="Times New Roman" w:cs="Times New Roman"/>
+                        </w:rPr>
+                      </w:pPr>
+                    </w:p>
+                  </w:txbxContent>
+                </v:textbox>
+                <w10:wrap anchorx="margin"/>
+              </v:shape>
+            </w:pict>
+          </mc:Fallback>
+        </mc:AlternateContent>
+      </w:r>
+      <w:r>
+        <w:rPr>
+          <w:rFonts w:cstheme="majorBidi"/>
+          <w:bCs/>
+          <w:noProof/>
+        </w:rPr>
+        <mc:AlternateContent>
+          <mc:Choice Requires="wps">
+            <w:drawing>
+              <wp:anchor distT="45720" distB="45720" distL="114300" distR="114300" simplePos="0" relativeHeight="251682816" behindDoc="0" locked="0" layoutInCell="1" allowOverlap="1" wp14:anchorId="62E9DB37" wp14:editId="46852F2B">
+                <wp:simplePos x="0" y="0"/>
+                <wp:positionH relativeFrom="margin">
+                  <wp:posOffset>5629275</wp:posOffset>
+                </wp:positionH>
+                <wp:positionV relativeFrom="paragraph">
+                  <wp:posOffset>171450</wp:posOffset>
+                </wp:positionV>
+                <wp:extent cx="621792" cy="292608"/>
+                <wp:effectExtent l="0" t="0" r="0" b="0"/>
+                <wp:wrapNone/>
+                <wp:docPr id="28" name="Text Box 2"/>
+                <wp:cNvGraphicFramePr>
+                  <a:graphicFrameLocks xmlns:a="http://schemas.openxmlformats.org/drawingml/2006/main"/>
+                </wp:cNvGraphicFramePr>
+                <a:graphic xmlns:a="http://schemas.openxmlformats.org/drawingml/2006/main">
+                  <a:graphicData uri="http://schemas.microsoft.com/office/word/2010/wordprocessingShape">
+                    <wps:wsp>
+                      <wps:cNvSpPr txBox="1">
+                        <a:spLocks noChangeArrowheads="1"/>
+                      </wps:cNvSpPr>
+                      <wps:spPr bwMode="auto">
+                        <a:xfrm>
+                          <a:off x="0" y="0"/>
+                          <a:ext cx="621792" cy="292608"/>
+                        </a:xfrm>
+                        <a:prstGeom prst="rect">
+                          <a:avLst/>
+                        </a:prstGeom>
+                        <a:noFill/>
+                        <a:ln w="9525">
+                          <a:noFill/>
+                          <a:miter lim="800000"/>
+                          <a:headEnd/>
+                          <a:tailEnd/>
+                        </a:ln>
+                      </wps:spPr>
+                      <wps:txbx>
+                        <w:txbxContent>
+                          <w:p>
+                            <w:pPr>
+                              <w:jc w:val="center"/>
+                              <w:rPr>
+                                <w:rFonts w:ascii="Times New Roman" w:hAnsi="Times New Roman" w:cs="Times New Roman"/>
+                              </w:rPr>
+                            </w:pPr>
+                            <w:r>
+                              <w:rPr>
+                                <w:rFonts w:ascii="Times New Roman" w:hAnsi="Times New Roman" w:cs="Times New Roman"/>
+                              </w:rPr>
+                              <w:t>...</w:t>
+                            </w:r>
+                          </w:p>
+                        </w:txbxContent>
+                      </wps:txbx>
+                      <wps:bodyPr rot="0" vert="horz" wrap="square" lIns="91440" tIns="45720" rIns="91440" bIns="45720" anchor="t" anchorCtr="0">
+                        <a:noAutofit/>
+                      </wps:bodyPr>
+                    </wps:wsp>
+                  </a:graphicData>
+                </a:graphic>
+                <wp14:sizeRelH relativeFrom="margin">
+                  <wp14:pctWidth>0</wp14:pctWidth>
+                </wp14:sizeRelH>
+                <wp14:sizeRelV relativeFrom="margin">
+                  <wp14:pctHeight>0</wp14:pctHeight>
+                </wp14:sizeRelV>
+              </wp:anchor>
+            </w:drawing>
+          </mc:Choice>
+          <mc:Fallback>
+            <w:pict>
+              <v:shape w14:anchorId="62E9DB37" id="_x0000_s1034" type="#_x0000_t202" style="position:absolute;margin-left:443.25pt;margin-top:13.5pt;width:48.95pt;height:23.05pt;z-index:251682816;visibility:visible;mso-wrap-style:square;mso-width-percent:0;mso-height-percent:0;mso-wrap-distance-left:9pt;mso-wrap-distance-top:3.6pt;mso-wrap-distance-right:9pt;mso-wrap-distance-bottom:3.6pt;mso-position-horizontal:absolute;mso-position-horizontal-relative:margin;mso-position-vertical:absolute;mso-position-vertical-relative:text;mso-width-percent:0;mso-height-percent:0;mso-width-relative:margin;mso-height-relative:margin;v-text-anchor:top" o:gfxdata="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" filled="f" stroked="f">
+                <v:textbox>
+                  <w:txbxContent>
+                    <w:p>
+                      <w:pPr>
+                        <w:jc w:val="center"/>
+                        <w:rPr>
+                          <w:rFonts w:ascii="Times New Roman" w:hAnsi="Times New Roman" w:cs="Times New Roman"/>
+                        </w:rPr>
+                      </w:pPr>
+                      <w:r>
+                        <w:rPr>
+                          <w:rFonts w:ascii="Times New Roman" w:hAnsi="Times New Roman" w:cs="Times New Roman"/>
+                        </w:rPr>
+                        <w:t>...</w:t>
+                      </w:r>
+                    </w:p>
+                  </w:txbxContent>
+                </v:textbox>
+                <w10:wrap anchorx="margin"/>
+              </v:shape>
+            </w:pict>
+          </mc:Fallback>
+        </mc:AlternateContent>
+      </w:r>
+    </w:p>
+    <w:p>
+      <w:pPr>
+        <w:rPr>
+          <w:rFonts w:cstheme="majorBidi"/>
+          <w:bCs/>
+        </w:rPr>
+      </w:pPr>
+      <w:r>
+        <w:rPr>
+          <w:rFonts w:cstheme="majorBidi"/>
+          <w:bCs/>
+          <w:noProof/>
+        </w:rPr>
+        <mc:AlternateContent>
+          <mc:Choice Requires="wps">
+            <w:drawing>
+              <wp:anchor distT="0" distB="0" distL="114300" distR="114300" simplePos="0" relativeHeight="251729920" behindDoc="0" locked="0" layoutInCell="1" allowOverlap="1" wp14:anchorId="04A13A5D" wp14:editId="482088A9">
+                <wp:simplePos x="0" y="0"/>
+                <wp:positionH relativeFrom="column">
+                  <wp:posOffset>-285751</wp:posOffset>
+                </wp:positionH>
+                <wp:positionV relativeFrom="paragraph">
+                  <wp:posOffset>240030</wp:posOffset>
+                </wp:positionV>
+                <wp:extent cx="581025" cy="1543050"/>
+                <wp:effectExtent l="0" t="0" r="28575" b="19050"/>
+                <wp:wrapNone/>
+                <wp:docPr id="9" name="Straight Connector 9"/>
+                <wp:cNvGraphicFramePr/>
+                <a:graphic xmlns:a="http://schemas.openxmlformats.org/drawingml/2006/main">
+                  <a:graphicData uri="http://schemas.microsoft.com/office/word/2010/wordprocessingShape">
+                    <wps:wsp>
+                      <wps:cNvCnPr/>
+                      <wps:spPr>
+                        <a:xfrm flipH="1">
+                          <a:off x="0" y="0"/>
+                          <a:ext cx="581025" cy="1543050"/>
+                        </a:xfrm>
+                        <a:prstGeom prst="line">
+                          <a:avLst/>
+                        </a:prstGeom>
+                      </wps:spPr>
+                      <wps:style>
+                        <a:lnRef idx="1">
+                          <a:schemeClr val="dk1"/>
+                        </a:lnRef>
+                        <a:fillRef idx="0">
+                          <a:schemeClr val="dk1"/>
+                        </a:fillRef>
+                        <a:effectRef idx="0">
+                          <a:schemeClr val="dk1"/>
+                        </a:effectRef>
+                        <a:fontRef idx="minor">
+                          <a:schemeClr val="tx1"/>
+                        </a:fontRef>
+                      </wps:style>
+                      <wps:bodyPr/>
+                    </wps:wsp>
+                  </a:graphicData>
+                </a:graphic>
+                <wp14:sizeRelH relativeFrom="margin">
+                  <wp14:pctWidth>0</wp14:pctWidth>
+                </wp14:sizeRelH>
+                <wp14:sizeRelV relativeFrom="margin">
+                  <wp14:pctHeight>0</wp14:pctHeight>
+                </wp14:sizeRelV>
+              </wp:anchor>
+            </w:drawing>
+          </mc:Choice>
+          <mc:Fallback>
+            <w:pict>
+              <v:line w14:anchorId="301C70B7" id="Straight Connector 9" o:spid="_x0000_s1026" style="position:absolute;flip:x;z-index:251729920;visibility:visible;mso-wrap-style:square;mso-width-percent:0;mso-height-percent:0;mso-wrap-distance-left:9pt;mso-wrap-distance-top:0;mso-wrap-distance-right:9pt;mso-wrap-distance-bottom:0;mso-position-horizontal:absolute;mso-position-horizontal-relative:text;mso-position-vertical:absolute;mso-position-vertical-relative:text;mso-width-percent:0;mso-height-percent:0;mso-width-relative:margin;mso-height-relative:margin" from="-22.5pt,18.9pt" to="23.25pt,140.4pt" o:gfxdata="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" strokecolor="black [3200]" strokeweight=".5pt">
+                <v:stroke joinstyle="miter"/>
+              </v:line>
+            </w:pict>
+          </mc:Fallback>
+        </mc:AlternateContent>
+      </w:r>
+      <w:r>
+        <w:rPr>
+          <w:rFonts w:cstheme="majorBidi"/>
+          <w:bCs/>
+          <w:noProof/>
+        </w:rPr>
+        <mc:AlternateContent>
+          <mc:Choice Requires="wps">
+            <w:drawing>
+              <wp:anchor distT="0" distB="0" distL="114300" distR="114300" simplePos="0" relativeHeight="251728896" behindDoc="0" locked="0" layoutInCell="1" allowOverlap="1" wp14:anchorId="7078103B" wp14:editId="33A9522D">
+                <wp:simplePos x="0" y="0"/>
+                <wp:positionH relativeFrom="column">
+                  <wp:posOffset>-533400</wp:posOffset>
+                </wp:positionH>
+                <wp:positionV relativeFrom="paragraph">
+                  <wp:posOffset>230506</wp:posOffset>
+                </wp:positionV>
+                <wp:extent cx="828675" cy="1543050"/>
+                <wp:effectExtent l="0" t="0" r="28575" b="19050"/>
+                <wp:wrapNone/>
+                <wp:docPr id="8" name="Straight Connector 8"/>
+                <wp:cNvGraphicFramePr/>
+                <a:graphic xmlns:a="http://schemas.openxmlformats.org/drawingml/2006/main">
+                  <a:graphicData uri="http://schemas.microsoft.com/office/word/2010/wordprocessingShape">
+                    <wps:wsp>
+                      <wps:cNvCnPr/>
+                      <wps:spPr>
+                        <a:xfrm flipH="1">
+                          <a:off x="0" y="0"/>
+                          <a:ext cx="828675" cy="1543050"/>
+                        </a:xfrm>
+                        <a:prstGeom prst="line">
+                          <a:avLst/>
+                        </a:prstGeom>
+                      </wps:spPr>
+                      <wps:style>
+                        <a:lnRef idx="1">
+                          <a:schemeClr val="dk1"/>
+                        </a:lnRef>
+                        <a:fillRef idx="0">
+                          <a:schemeClr val="dk1"/>
+                        </a:fillRef>
+                        <a:effectRef idx="0">
+                          <a:schemeClr val="dk1"/>
+                        </a:effectRef>
+                        <a:fontRef idx="minor">
+                          <a:schemeClr val="tx1"/>
+                        </a:fontRef>
+                      </wps:style>
+                      <wps:bodyPr/>
+                    </wps:wsp>
+                  </a:graphicData>
+                </a:graphic>
+                <wp14:sizeRelH relativeFrom="margin">
+                  <wp14:pctWidth>0</wp14:pctWidth>
+                </wp14:sizeRelH>
+                <wp14:sizeRelV relativeFrom="margin">
+                  <wp14:pctHeight>0</wp14:pctHeight>
+                </wp14:sizeRelV>
+              </wp:anchor>
+            </w:drawing>
+          </mc:Choice>
+          <mc:Fallback>
+            <w:pict>
+              <v:line w14:anchorId="160710C3" id="Straight Connector 8" o:spid="_x0000_s1026" style="position:absolute;flip:x;z-index:251728896;visibility:visible;mso-wrap-style:square;mso-width-percent:0;mso-height-percent:0;mso-wrap-distance-left:9pt;mso-wrap-distance-top:0;mso-wrap-distance-right:9pt;mso-wrap-distance-bottom:0;mso-position-horizontal:absolute;mso-position-horizontal-relative:text;mso-position-vertical:absolute;mso-position-vertical-relative:text;mso-width-percent:0;mso-height-percent:0;mso-width-relative:margin;mso-height-relative:margin" from="-42pt,18.15pt" to="23.25pt,139.65pt" o:gfxdata="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" strokecolor="black [3200]" strokeweight=".5pt">
+                <v:stroke joinstyle="miter"/>
+              </v:line>
+            </w:pict>
+          </mc:Fallback>
+        </mc:AlternateContent>
+      </w:r>
+      <w:r>
+        <w:rPr>
+          <w:rFonts w:cstheme="majorBidi"/>
+          <w:bCs/>
+          <w:noProof/>
+        </w:rPr>
+        <mc:AlternateContent>
+          <mc:Choice Requires="wps">
+            <w:drawing>
+              <wp:anchor distT="45720" distB="45720" distL="114300" distR="114300" simplePos="0" relativeHeight="251674624" behindDoc="0" locked="0" layoutInCell="1" allowOverlap="1" wp14:anchorId="24F1FB9E" wp14:editId="3E21C911">
+                <wp:simplePos x="0" y="0"/>
+                <wp:positionH relativeFrom="margin">
+                  <wp:posOffset>1497965</wp:posOffset>
+                </wp:positionH>
+                <wp:positionV relativeFrom="paragraph">
+                  <wp:posOffset>11430</wp:posOffset>
+                </wp:positionV>
+                <wp:extent cx="638175" cy="292100"/>
+                <wp:effectExtent l="0" t="0" r="9525" b="0"/>
+                <wp:wrapNone/>
+                <wp:docPr id="24" name="Text Box 2"/>
+                <wp:cNvGraphicFramePr>
+                  <a:graphicFrameLocks xmlns:a="http://schemas.openxmlformats.org/drawingml/2006/main"/>
+                </wp:cNvGraphicFramePr>
+                <a:graphic xmlns:a="http://schemas.openxmlformats.org/drawingml/2006/main">
+                  <a:graphicData uri="http://schemas.microsoft.com/office/word/2010/wordprocessingShape">
+                    <wps:wsp>
+                      <wps:cNvSpPr txBox="1">
+                        <a:spLocks noChangeArrowheads="1"/>
+                      </wps:cNvSpPr>
+                      <wps:spPr bwMode="auto">
+                        <a:xfrm>
+                          <a:off x="0" y="0"/>
+                          <a:ext cx="638175" cy="292100"/>
+                        </a:xfrm>
+                        <a:prstGeom prst="rect">
+                          <a:avLst/>
+                        </a:prstGeom>
+                        <a:solidFill>
+                          <a:srgbClr val="FFFFFF"/>
+                        </a:solidFill>
+                        <a:ln w="9525">
+                          <a:noFill/>
+                          <a:miter lim="800000"/>
+                          <a:headEnd/>
+                          <a:tailEnd/>
+                        </a:ln>
+                      </wps:spPr>
+                      <wps:txbx>
+                        <w:txbxContent>
+                          <w:p>
+                            <w:pPr>
+                              <w:jc w:val="center"/>
+                              <w:rPr>
+                                <w:rFonts w:ascii="Times New Roman" w:hAnsi="Times New Roman" w:cs="Times New Roman"/>
+                                <w:color w:val="7030A0"/>
+                              </w:rPr>
+                            </w:pPr>
+                            <w:r>
+                              <w:rPr>
+                                <w:rFonts w:ascii="Times New Roman" w:hAnsi="Times New Roman" w:cs="Times New Roman"/>
+                                <w:color w:val="7030A0"/>
+                              </w:rPr>
+                              <w:t>ʔpʌdəl</w:t>
+                            </w:r>
+                          </w:p>
+                          <w:p>
+                            <w:pPr>
+                              <w:jc w:val="center"/>
+                              <w:rPr>
+                                <w:rFonts w:ascii="Times New Roman" w:hAnsi="Times New Roman" w:cs="Times New Roman"/>
+                              </w:rPr>
+                            </w:pPr>
+                          </w:p>
+                        </w:txbxContent>
+                      </wps:txbx>
+                      <wps:bodyPr rot="0" vert="horz" wrap="square" lIns="91440" tIns="45720" rIns="91440" bIns="45720" anchor="t" anchorCtr="0">
+                        <a:noAutofit/>
+                      </wps:bodyPr>
+                    </wps:wsp>
+                  </a:graphicData>
+                </a:graphic>
+                <wp14:sizeRelH relativeFrom="margin">
+                  <wp14:pctWidth>0</wp14:pctWidth>
+                </wp14:sizeRelH>
+                <wp14:sizeRelV relativeFrom="margin">
+                  <wp14:pctHeight>0</wp14:pctHeight>
+                </wp14:sizeRelV>
+              </wp:anchor>
+            </w:drawing>
+          </mc:Choice>
+          <mc:Fallback>
+            <w:pict>
+              <v:shape w14:anchorId="24F1FB9E" id="_x0000_s1035" type="#_x0000_t202" style="position:absolute;margin-left:117.95pt;margin-top:.9pt;width:50.25pt;height:23pt;z-index:251674624;visibility:visible;mso-wrap-style:square;mso-width-percent:0;mso-height-percent:0;mso-wrap-distance-left:9pt;mso-wrap-distance-top:3.6pt;mso-wrap-distance-right:9pt;mso-wrap-distance-bottom:3.6pt;mso-position-horizontal:absolute;mso-position-horizontal-relative:margin;mso-position-vertical:absolute;mso-position-vertical-relative:text;mso-width-percent:0;mso-height-percent:0;mso-width-relative:margin;mso-height-relative:margin;v-text-anchor:top" o:gfxdata="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" stroked="f">
+                <v:textbox>
+                  <w:txbxContent>
+                    <w:p>
+                      <w:pPr>
+                        <w:jc w:val="center"/>
+                        <w:rPr>
+                          <w:rFonts w:ascii="Times New Roman" w:hAnsi="Times New Roman" w:cs="Times New Roman"/>
+                          <w:color w:val="7030A0"/>
+                        </w:rPr>
+                      </w:pPr>
+                      <w:r>
+                        <w:rPr>
+                          <w:rFonts w:ascii="Times New Roman" w:hAnsi="Times New Roman" w:cs="Times New Roman"/>
+                          <w:color w:val="7030A0"/>
+                        </w:rPr>
+                        <w:t>ʔpʌdəl</w:t>
+                      </w:r>
+                    </w:p>
+                    <w:p>
+                      <w:pPr>
+                        <w:jc w:val="center"/>
+                        <w:rPr>
+                          <w:rFonts w:ascii="Times New Roman" w:hAnsi="Times New Roman" w:cs="Times New Roman"/>
+                        </w:rPr>
+                      </w:pPr>
+                    </w:p>
+                  </w:txbxContent>
+                </v:textbox>
+                <w10:wrap anchorx="margin"/>
+              </v:shape>
+            </w:pict>
+          </mc:Fallback>
+        </mc:AlternateContent>
+      </w:r>
+      <w:r>
+        <w:rPr>
+          <w:rFonts w:cstheme="majorBidi"/>
+          <w:bCs/>
+          <w:noProof/>
+        </w:rPr>
+        <mc:AlternateContent>
+          <mc:Choice Requires="wps">
+            <w:drawing>
+              <wp:anchor distT="45720" distB="45720" distL="114300" distR="114300" simplePos="0" relativeHeight="251686912" behindDoc="0" locked="0" layoutInCell="1" allowOverlap="1" wp14:anchorId="49C7B99A" wp14:editId="1182668F">
+                <wp:simplePos x="0" y="0"/>
+                <wp:positionH relativeFrom="margin">
+                  <wp:posOffset>4181475</wp:posOffset>
+                </wp:positionH>
+                <wp:positionV relativeFrom="paragraph">
+                  <wp:posOffset>5715</wp:posOffset>
+                </wp:positionV>
+                <wp:extent cx="914400" cy="428625"/>
+                <wp:effectExtent l="0" t="0" r="0" b="0"/>
+                <wp:wrapNone/>
+                <wp:docPr id="30" name="Text Box 2"/>
+                <wp:cNvGraphicFramePr>
+                  <a:graphicFrameLocks xmlns:a="http://schemas.openxmlformats.org/drawingml/2006/main"/>
+                </wp:cNvGraphicFramePr>
+                <a:graphic xmlns:a="http://schemas.openxmlformats.org/drawingml/2006/main">
+                  <a:graphicData uri="http://schemas.microsoft.com/office/word/2010/wordprocessingShape">
+                    <wps:wsp>
+                      <wps:cNvSpPr txBox="1">
+                        <a:spLocks noChangeArrowheads="1"/>
+                      </wps:cNvSpPr>
+                      <wps:spPr bwMode="auto">
+                        <a:xfrm>
+                          <a:off x="0" y="0"/>
+                          <a:ext cx="914400" cy="428625"/>
+                        </a:xfrm>
+                        <a:prstGeom prst="rect">
+                          <a:avLst/>
+                        </a:prstGeom>
+                        <a:noFill/>
+                        <a:ln w="9525">
+                          <a:noFill/>
+                          <a:miter lim="800000"/>
+                          <a:headEnd/>
+                          <a:tailEnd/>
+                        </a:ln>
+                      </wps:spPr>
+                      <wps:txbx>
+                        <w:txbxContent>
+                          <w:p>
+                            <w:pPr>
+                              <w:jc w:val="center"/>
+                              <w:rPr>
+                                <w:rFonts w:ascii="Times New Roman" w:hAnsi="Times New Roman" w:cs="Times New Roman"/>
+                                <w:color w:val="385623" w:themeColor="accent6" w:themeShade="80"/>
+                              </w:rPr>
+                            </w:pPr>
+                            <w:r>
+                              <w:rPr>
+                                <w:rFonts w:ascii="Times New Roman" w:hAnsi="Times New Roman" w:cs="Times New Roman"/>
+                                <w:color w:val="385623" w:themeColor="accent6" w:themeShade="80"/>
+                              </w:rPr>
+                              <w:t>pʌɾəl</w:t>
+                            </w:r>
+                          </w:p>
+                        </w:txbxContent>
+                      </wps:txbx>
+                      <wps:bodyPr rot="0" vert="horz" wrap="square" lIns="91440" tIns="45720" rIns="91440" bIns="45720" anchor="t" anchorCtr="0">
+                        <a:noAutofit/>
+                      </wps:bodyPr>
+                    </wps:wsp>
+                  </a:graphicData>
+                </a:graphic>
+                <wp14:sizeRelH relativeFrom="margin">
+                  <wp14:pctWidth>0</wp14:pctWidth>
+                </wp14:sizeRelH>
+                <wp14:sizeRelV relativeFrom="margin">
+                  <wp14:pctHeight>0</wp14:pctHeight>
+                </wp14:sizeRelV>
+              </wp:anchor>
+            </w:drawing>
+          </mc:Choice>
+          <mc:Fallback>
+            <w:pict>
+              <v:shape w14:anchorId="49C7B99A" id="_x0000_s1036" type="#_x0000_t202" style="position:absolute;margin-left:329.25pt;margin-top:.45pt;width:1in;height:33.75pt;z-index:251686912;visibility:visible;mso-wrap-style:square;mso-width-percent:0;mso-height-percent:0;mso-wrap-distance-left:9pt;mso-wrap-distance-top:3.6pt;mso-wrap-distance-right:9pt;mso-wrap-distance-bottom:3.6pt;mso-position-horizontal:absolute;mso-position-horizontal-relative:margin;mso-position-vertical:absolute;mso-position-vertical-relative:text;mso-width-percent:0;mso-height-percent:0;mso-width-relative:margin;mso-height-relative:margin;v-text-anchor:top" o:gfxdata="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" filled="f" stroked="f">
+                <v:textbox>
+                  <w:txbxContent>
+                    <w:p>
+                      <w:pPr>
+                        <w:jc w:val="center"/>
+                        <w:rPr>
+                          <w:rFonts w:ascii="Times New Roman" w:hAnsi="Times New Roman" w:cs="Times New Roman"/>
+                          <w:color w:val="385623" w:themeColor="accent6" w:themeShade="80"/>
+                        </w:rPr>
+                      </w:pPr>
+                      <w:r>
+                        <w:rPr>
+                          <w:rFonts w:ascii="Times New Roman" w:hAnsi="Times New Roman" w:cs="Times New Roman"/>
+                          <w:color w:val="385623" w:themeColor="accent6" w:themeShade="80"/>
+                        </w:rPr>
+                        <w:t>pʌɾəl</w:t>
+                      </w:r>
+                    </w:p>
+                  </w:txbxContent>
+                </v:textbox>
+                <w10:wrap anchorx="margin"/>
+              </v:shape>
+            </w:pict>
+          </mc:Fallback>
+        </mc:AlternateContent>
+      </w:r>
+      <w:r>
+        <w:rPr>
+          <w:rFonts w:cstheme="majorBidi"/>
+          <w:bCs/>
+          <w:noProof/>
+        </w:rPr>
+        <mc:AlternateContent>
+          <mc:Choice Requires="wps">
+            <w:drawing>
+              <wp:anchor distT="45720" distB="45720" distL="114300" distR="114300" simplePos="0" relativeHeight="251684864" behindDoc="0" locked="0" layoutInCell="1" allowOverlap="1" wp14:anchorId="2BAC4A2F" wp14:editId="0F89A48D">
+                <wp:simplePos x="0" y="0"/>
+                <wp:positionH relativeFrom="margin">
+                  <wp:posOffset>3638550</wp:posOffset>
+                </wp:positionH>
+                <wp:positionV relativeFrom="paragraph">
+                  <wp:posOffset>5715</wp:posOffset>
+                </wp:positionV>
+                <wp:extent cx="733425" cy="419100"/>
+                <wp:effectExtent l="0" t="0" r="0" b="0"/>
+                <wp:wrapNone/>
+                <wp:docPr id="29" name="Text Box 2"/>
+                <wp:cNvGraphicFramePr>
+                  <a:graphicFrameLocks xmlns:a="http://schemas.openxmlformats.org/drawingml/2006/main"/>
+                </wp:cNvGraphicFramePr>
+                <a:graphic xmlns:a="http://schemas.openxmlformats.org/drawingml/2006/main">
+                  <a:graphicData uri="http://schemas.microsoft.com/office/word/2010/wordprocessingShape">
+                    <wps:wsp>
+                      <wps:cNvSpPr txBox="1">
+                        <a:spLocks noChangeArrowheads="1"/>
+                      </wps:cNvSpPr>
+                      <wps:spPr bwMode="auto">
+                        <a:xfrm>
+                          <a:off x="0" y="0"/>
+                          <a:ext cx="733425" cy="419100"/>
+                        </a:xfrm>
+                        <a:prstGeom prst="rect">
+                          <a:avLst/>
+                        </a:prstGeom>
+                        <a:noFill/>
+                        <a:ln w="9525">
+                          <a:noFill/>
+                          <a:miter lim="800000"/>
+                          <a:headEnd/>
+                          <a:tailEnd/>
+                        </a:ln>
+                      </wps:spPr>
+                      <wps:txbx>
+                        <w:txbxContent>
+                          <w:p>
+                            <w:pPr>
+                              <w:jc w:val="center"/>
+                              <w:rPr>
+                                <w:rFonts w:ascii="Times New Roman" w:hAnsi="Times New Roman" w:cs="Times New Roman"/>
+                                <w:color w:val="385623" w:themeColor="accent6" w:themeShade="80"/>
+                              </w:rPr>
+                            </w:pPr>
+                            <w:r>
+                              <w:rPr>
+                                <w:rFonts w:ascii="Times New Roman" w:hAnsi="Times New Roman" w:cs="Times New Roman"/>
+                                <w:color w:val="385623" w:themeColor="accent6" w:themeShade="80"/>
+                              </w:rPr>
+                              <w:t>pədəl</w:t>
+                            </w:r>
+                          </w:p>
+                        </w:txbxContent>
+                      </wps:txbx>
+                      <wps:bodyPr rot="0" vert="horz" wrap="square" lIns="91440" tIns="45720" rIns="91440" bIns="45720" anchor="t" anchorCtr="0">
+                        <a:noAutofit/>
+                      </wps:bodyPr>
+                    </wps:wsp>
+                  </a:graphicData>
+                </a:graphic>
+                <wp14:sizeRelH relativeFrom="margin">
+                  <wp14:pctWidth>0</wp14:pctWidth>
+                </wp14:sizeRelH>
+                <wp14:sizeRelV relativeFrom="margin">
+                  <wp14:pctHeight>0</wp14:pctHeight>
+                </wp14:sizeRelV>
+              </wp:anchor>
+            </w:drawing>
+          </mc:Choice>
+          <mc:Fallback>
+            <w:pict>
+              <v:shape w14:anchorId="2BAC4A2F" id="_x0000_s1037" type="#_x0000_t202" style="position:absolute;margin-left:286.5pt;margin-top:.45pt;width:57.75pt;height:33pt;z-index:251684864;visibility:visible;mso-wrap-style:square;mso-width-percent:0;mso-height-percent:0;mso-wrap-distance-left:9pt;mso-wrap-distance-top:3.6pt;mso-wrap-distance-right:9pt;mso-wrap-distance-bottom:3.6pt;mso-position-horizontal:absolute;mso-position-horizontal-relative:margin;mso-position-vertical:absolute;mso-position-vertical-relative:text;mso-width-percent:0;mso-height-percent:0;mso-width-relative:margin;mso-height-relative:margin;v-text-anchor:top" o:gfxdata="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" filled="f" stroked="f">
+                <v:textbox>
+                  <w:txbxContent>
+                    <w:p>
+                      <w:pPr>
+                        <w:jc w:val="center"/>
+                        <w:rPr>
+                          <w:rFonts w:ascii="Times New Roman" w:hAnsi="Times New Roman" w:cs="Times New Roman"/>
+                          <w:color w:val="385623" w:themeColor="accent6" w:themeShade="80"/>
+                        </w:rPr>
+                      </w:pPr>
+                      <w:r>
+                        <w:rPr>
+                          <w:rFonts w:ascii="Times New Roman" w:hAnsi="Times New Roman" w:cs="Times New Roman"/>
+                          <w:color w:val="385623" w:themeColor="accent6" w:themeShade="80"/>
+                        </w:rPr>
+                        <w:t>pədəl</w:t>
+                      </w:r>
+                    </w:p>
+                  </w:txbxContent>
+                </v:textbox>
+                <w10:wrap anchorx="margin"/>
+              </v:shape>
+            </w:pict>
+          </mc:Fallback>
+        </mc:AlternateContent>
+      </w:r>
+      <w:r>
+        <w:rPr>
+          <w:rFonts w:cstheme="majorBidi"/>
+          <w:bCs/>
+          <w:noProof/>
+        </w:rPr>
+        <mc:AlternateContent>
+          <mc:Choice Requires="wps">
+            <w:drawing>
+              <wp:anchor distT="45720" distB="45720" distL="114300" distR="114300" simplePos="0" relativeHeight="251680768" behindDoc="0" locked="0" layoutInCell="1" allowOverlap="1" wp14:anchorId="7B7F7097" wp14:editId="754D4325">
+                <wp:simplePos x="0" y="0"/>
+                <wp:positionH relativeFrom="margin">
+                  <wp:posOffset>3000375</wp:posOffset>
+                </wp:positionH>
+                <wp:positionV relativeFrom="paragraph">
+                  <wp:posOffset>5715</wp:posOffset>
+                </wp:positionV>
+                <wp:extent cx="781050" cy="704850"/>
+                <wp:effectExtent l="0" t="0" r="0" b="0"/>
+                <wp:wrapNone/>
+                <wp:docPr id="27" name="Text Box 2"/>
+                <wp:cNvGraphicFramePr>
+                  <a:graphicFrameLocks xmlns:a="http://schemas.openxmlformats.org/drawingml/2006/main"/>
+                </wp:cNvGraphicFramePr>
+                <a:graphic xmlns:a="http://schemas.openxmlformats.org/drawingml/2006/main">
+                  <a:graphicData uri="http://schemas.microsoft.com/office/word/2010/wordprocessingShape">
+                    <wps:wsp>
+                      <wps:cNvSpPr txBox="1">
+                        <a:spLocks noChangeArrowheads="1"/>
+                      </wps:cNvSpPr>
+                      <wps:spPr bwMode="auto">
+                        <a:xfrm>
+                          <a:off x="0" y="0"/>
+                          <a:ext cx="781050" cy="704850"/>
+                        </a:xfrm>
+                        <a:prstGeom prst="rect">
+                          <a:avLst/>
+                        </a:prstGeom>
+                        <a:noFill/>
+                        <a:ln w="9525">
+                          <a:noFill/>
+                          <a:miter lim="800000"/>
+                          <a:headEnd/>
+                          <a:tailEnd/>
+                        </a:ln>
+                      </wps:spPr>
+                      <wps:txbx>
+                        <w:txbxContent>
+                          <w:p>
+                            <w:pPr>
+                              <w:jc w:val="center"/>
+                              <w:rPr>
+                                <w:rFonts w:ascii="Times New Roman" w:hAnsi="Times New Roman" w:cs="Times New Roman"/>
+                                <w:color w:val="385623" w:themeColor="accent6" w:themeShade="80"/>
+                              </w:rPr>
+                            </w:pPr>
+                            <w:r>
+                              <w:rPr>
+                                <w:rFonts w:ascii="Times New Roman" w:hAnsi="Times New Roman" w:cs="Times New Roman"/>
+                                <w:color w:val="385623" w:themeColor="accent6" w:themeShade="80"/>
+                              </w:rPr>
+                              <w:t>p</w:t>
+                            </w:r>
+                            <w:r>
+                              <w:rPr>
+                                <w:rFonts w:ascii="Times New Roman" w:hAnsi="Times New Roman" w:cs="Times New Roman"/>
+                                <w:color w:val="385623" w:themeColor="accent6" w:themeShade="80"/>
+                                <w:vertAlign w:val="superscript"/>
+                              </w:rPr>
+                              <w:t>h</w:t>
+                            </w:r>
+                            <w:r>
+                              <w:rPr>
+                                <w:rFonts w:ascii="Times New Roman" w:hAnsi="Times New Roman" w:cs="Times New Roman"/>
+                                <w:color w:val="385623" w:themeColor="accent6" w:themeShade="80"/>
+                              </w:rPr>
+                              <w:t>ʌdəl</w:t>
+                            </w:r>
+                          </w:p>
+                        </w:txbxContent>
+                      </wps:txbx>
+                      <wps:bodyPr rot="0" vert="horz" wrap="square" lIns="91440" tIns="45720" rIns="91440" bIns="45720" anchor="t" anchorCtr="0">
+                        <a:noAutofit/>
+                      </wps:bodyPr>
+                    </wps:wsp>
+                  </a:graphicData>
+                </a:graphic>
+                <wp14:sizeRelH relativeFrom="margin">
+                  <wp14:pctWidth>0</wp14:pctWidth>
+                </wp14:sizeRelH>
+                <wp14:sizeRelV relativeFrom="margin">
+                  <wp14:pctHeight>0</wp14:pctHeight>
+                </wp14:sizeRelV>
+              </wp:anchor>
+            </w:drawing>
+          </mc:Choice>
+          <mc:Fallback>
+            <w:pict>
+              <v:shape w14:anchorId="7B7F7097" id="_x0000_s1038" type="#_x0000_t202" style="position:absolute;margin-left:236.25pt;margin-top:.45pt;width:61.5pt;height:55.5pt;z-index:251680768;visibility:visible;mso-wrap-style:square;mso-width-percent:0;mso-height-percent:0;mso-wrap-distance-left:9pt;mso-wrap-distance-top:3.6pt;mso-wrap-distance-right:9pt;mso-wrap-distance-bottom:3.6pt;mso-position-horizontal:absolute;mso-position-horizontal-relative:margin;mso-position-vertical:absolute;mso-position-vertical-relative:text;mso-width-percent:0;mso-height-percent:0;mso-width-relative:margin;mso-height-relative:margin;v-text-anchor:top" o:gfxdata="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" filled="f" stroked="f">
+                <v:textbox>
+                  <w:txbxContent>
+                    <w:p>
+                      <w:pPr>
+                        <w:jc w:val="center"/>
+                        <w:rPr>
+                          <w:rFonts w:ascii="Times New Roman" w:hAnsi="Times New Roman" w:cs="Times New Roman"/>
+                          <w:color w:val="385623" w:themeColor="accent6" w:themeShade="80"/>
+                        </w:rPr>
+                      </w:pPr>
+                      <w:r>
+                        <w:rPr>
+                          <w:rFonts w:ascii="Times New Roman" w:hAnsi="Times New Roman" w:cs="Times New Roman"/>
+                          <w:color w:val="385623" w:themeColor="accent6" w:themeShade="80"/>
+                        </w:rPr>
+                        <w:t>p</w:t>
+                      </w:r>
+                      <w:r>
+                        <w:rPr>
+                          <w:rFonts w:ascii="Times New Roman" w:hAnsi="Times New Roman" w:cs="Times New Roman"/>
+                          <w:color w:val="385623" w:themeColor="accent6" w:themeShade="80"/>
+                          <w:vertAlign w:val="superscript"/>
+                        </w:rPr>
+                        <w:t>h</w:t>
+                      </w:r>
+                      <w:r>
+                        <w:rPr>
+                          <w:rFonts w:ascii="Times New Roman" w:hAnsi="Times New Roman" w:cs="Times New Roman"/>
+                          <w:color w:val="385623" w:themeColor="accent6" w:themeShade="80"/>
+                        </w:rPr>
+                        <w:t>ʌdəl</w:t>
+                      </w:r>
+                    </w:p>
+                  </w:txbxContent>
+                </v:textbox>
+                <w10:wrap anchorx="margin"/>
+              </v:shape>
+            </w:pict>
+          </mc:Fallback>
+        </mc:AlternateContent>
+      </w:r>
+      <w:r>
+        <w:rPr>
+          <w:rFonts w:cstheme="majorBidi"/>
+          <w:bCs/>
+          <w:noProof/>
+        </w:rPr>
+        <mc:AlternateContent>
+          <mc:Choice Requires="wps">
+            <w:drawing>
+              <wp:anchor distT="45720" distB="45720" distL="114300" distR="114300" simplePos="0" relativeHeight="251670528" behindDoc="0" locked="0" layoutInCell="1" allowOverlap="1" wp14:anchorId="3FC86DD3" wp14:editId="0998E8D1">
+                <wp:simplePos x="0" y="0"/>
+                <wp:positionH relativeFrom="margin">
+                  <wp:posOffset>1019175</wp:posOffset>
+                </wp:positionH>
+                <wp:positionV relativeFrom="paragraph">
+                  <wp:posOffset>5715</wp:posOffset>
+                </wp:positionV>
+                <wp:extent cx="621792" cy="292608"/>
+                <wp:effectExtent l="0" t="0" r="6985" b="0"/>
+                <wp:wrapNone/>
+                <wp:docPr id="22" name="Text Box 2"/>
+                <wp:cNvGraphicFramePr>
+                  <a:graphicFrameLocks xmlns:a="http://schemas.openxmlformats.org/drawingml/2006/main"/>
+                </wp:cNvGraphicFramePr>
+                <a:graphic xmlns:a="http://schemas.openxmlformats.org/drawingml/2006/main">
+                  <a:graphicData uri="http://schemas.microsoft.com/office/word/2010/wordprocessingShape">
+                    <wps:wsp>
+                      <wps:cNvSpPr txBox="1">
+                        <a:spLocks noChangeArrowheads="1"/>
+                      </wps:cNvSpPr>
+                      <wps:spPr bwMode="auto">
+                        <a:xfrm>
+                          <a:off x="0" y="0"/>
+                          <a:ext cx="621792" cy="292608"/>
+                        </a:xfrm>
+                        <a:prstGeom prst="rect">
+                          <a:avLst/>
+                        </a:prstGeom>
+                        <a:solidFill>
+                          <a:srgbClr val="FFFFFF"/>
+                        </a:solidFill>
+                        <a:ln w="9525">
+                          <a:noFill/>
+                          <a:miter lim="800000"/>
+                          <a:headEnd/>
+                          <a:tailEnd/>
+                        </a:ln>
+                      </wps:spPr>
+                      <wps:txbx>
+                        <w:txbxContent>
+                          <w:p>
+                            <w:pPr>
+                              <w:jc w:val="center"/>
+                              <w:rPr>
+                                <w:rFonts w:ascii="Times New Roman" w:hAnsi="Times New Roman" w:cs="Times New Roman"/>
+                              </w:rPr>
+                            </w:pPr>
+                            <w:r>
+                              <w:rPr>
+                                <w:rFonts w:ascii="Times New Roman" w:hAnsi="Times New Roman" w:cs="Times New Roman"/>
+                                <w:color w:val="833C0B" w:themeColor="accent2" w:themeShade="80"/>
+                              </w:rPr>
+                              <w:t>pʌdl</w:t>
+                            </w:r>
+                          </w:p>
+                          <w:p>
+                            <w:pPr>
+                              <w:jc w:val="center"/>
+                              <w:rPr>
+                                <w:rFonts w:ascii="Times New Roman" w:hAnsi="Times New Roman" w:cs="Times New Roman"/>
+                              </w:rPr>
+                            </w:pPr>
+                          </w:p>
+                        </w:txbxContent>
+                      </wps:txbx>
+                      <wps:bodyPr rot="0" vert="horz" wrap="square" lIns="91440" tIns="45720" rIns="91440" bIns="45720" anchor="t" anchorCtr="0">
+                        <a:noAutofit/>
+                      </wps:bodyPr>
+                    </wps:wsp>
+                  </a:graphicData>
+                </a:graphic>
+                <wp14:sizeRelH relativeFrom="margin">
+                  <wp14:pctWidth>0</wp14:pctWidth>
+                </wp14:sizeRelH>
+                <wp14:sizeRelV relativeFrom="margin">
+                  <wp14:pctHeight>0</wp14:pctHeight>
+                </wp14:sizeRelV>
+              </wp:anchor>
+            </w:drawing>
+          </mc:Choice>
+          <mc:Fallback>
+            <w:pict>
+              <v:shape w14:anchorId="3FC86DD3" id="_x0000_s1039" type="#_x0000_t202" style="position:absolute;margin-left:80.25pt;margin-top:.45pt;width:48.95pt;height:23.05pt;z-index:251670528;visibility:visible;mso-wrap-style:square;mso-width-percent:0;mso-height-percent:0;mso-wrap-distance-left:9pt;mso-wrap-distance-top:3.6pt;mso-wrap-distance-right:9pt;mso-wrap-distance-bottom:3.6pt;mso-position-horizontal:absolute;mso-position-horizontal-relative:margin;mso-position-vertical:absolute;mso-position-vertical-relative:text;mso-width-percent:0;mso-height-percent:0;mso-width-relative:margin;mso-height-relative:margin;v-text-anchor:top" o:gfxdata="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" stroked="f">
+                <v:textbox>
+                  <w:txbxContent>
+                    <w:p>
+                      <w:pPr>
+                        <w:jc w:val="center"/>
+                        <w:rPr>
+                          <w:rFonts w:ascii="Times New Roman" w:hAnsi="Times New Roman" w:cs="Times New Roman"/>
+                        </w:rPr>
+                      </w:pPr>
+                      <w:r>
+                        <w:rPr>
+                          <w:rFonts w:ascii="Times New Roman" w:hAnsi="Times New Roman" w:cs="Times New Roman"/>
+                          <w:color w:val="833C0B" w:themeColor="accent2" w:themeShade="80"/>
+                        </w:rPr>
+                        <w:t>pʌdl</w:t>
+                      </w:r>
+                    </w:p>
+                    <w:p>
+                      <w:pPr>
+                        <w:jc w:val="center"/>
+                        <w:rPr>
+                          <w:rFonts w:ascii="Times New Roman" w:hAnsi="Times New Roman" w:cs="Times New Roman"/>
+                        </w:rPr>
+                      </w:pPr>
+                    </w:p>
+                  </w:txbxContent>
+                </v:textbox>
+                <w10:wrap anchorx="margin"/>
+              </v:shape>
+            </w:pict>
+          </mc:Fallback>
+        </mc:AlternateContent>
+      </w:r>
+      <w:r>
+        <w:rPr>
+          <w:rFonts w:cstheme="majorBidi"/>
+          <w:bCs/>
+          <w:noProof/>
+        </w:rPr>
+        <mc:AlternateContent>
+          <mc:Choice Requires="wps">
+            <w:drawing>
+              <wp:anchor distT="45720" distB="45720" distL="114300" distR="114300" simplePos="0" relativeHeight="251668480" behindDoc="0" locked="0" layoutInCell="1" allowOverlap="1" wp14:anchorId="0926759A" wp14:editId="0D880F39">
+                <wp:simplePos x="0" y="0"/>
+                <wp:positionH relativeFrom="margin">
+                  <wp:posOffset>504825</wp:posOffset>
+                </wp:positionH>
+                <wp:positionV relativeFrom="paragraph">
+                  <wp:posOffset>5715</wp:posOffset>
+                </wp:positionV>
+                <wp:extent cx="621792" cy="292608"/>
+                <wp:effectExtent l="0" t="0" r="6985" b="0"/>
+                <wp:wrapNone/>
+                <wp:docPr id="21" name="Text Box 2"/>
+                <wp:cNvGraphicFramePr>
+                  <a:graphicFrameLocks xmlns:a="http://schemas.openxmlformats.org/drawingml/2006/main"/>
+                </wp:cNvGraphicFramePr>
+                <a:graphic xmlns:a="http://schemas.openxmlformats.org/drawingml/2006/main">
+                  <a:graphicData uri="http://schemas.microsoft.com/office/word/2010/wordprocessingShape">
+                    <wps:wsp>
+                      <wps:cNvSpPr txBox="1">
+                        <a:spLocks noChangeArrowheads="1"/>
+                      </wps:cNvSpPr>
+                      <wps:spPr bwMode="auto">
+                        <a:xfrm>
+                          <a:off x="0" y="0"/>
+                          <a:ext cx="621792" cy="292608"/>
+                        </a:xfrm>
+                        <a:prstGeom prst="rect">
+                          <a:avLst/>
+                        </a:prstGeom>
+                        <a:solidFill>
+                          <a:srgbClr val="FFFFFF"/>
+                        </a:solidFill>
+                        <a:ln w="9525">
+                          <a:noFill/>
+                          <a:miter lim="800000"/>
+                          <a:headEnd/>
+                          <a:tailEnd/>
+                        </a:ln>
+                      </wps:spPr>
+                      <wps:txbx>
+                        <w:txbxContent>
+                          <w:p>
+                            <w:pPr>
+                              <w:jc w:val="center"/>
+                              <w:rPr>
+                                <w:rFonts w:ascii="Times New Roman" w:hAnsi="Times New Roman" w:cs="Times New Roman"/>
+                                <w:color w:val="833C0B" w:themeColor="accent2" w:themeShade="80"/>
+                              </w:rPr>
+                            </w:pPr>
+                            <w:r>
+                              <w:rPr>
+                                <w:rFonts w:ascii="Times New Roman" w:hAnsi="Times New Roman" w:cs="Times New Roman"/>
+                                <w:color w:val="833C0B" w:themeColor="accent2" w:themeShade="80"/>
+                              </w:rPr>
+                              <w:t>pʌəl</w:t>
+                            </w:r>
+                          </w:p>
+                          <w:p>
+                            <w:pPr>
+                              <w:jc w:val="center"/>
+                              <w:rPr>
+                                <w:rFonts w:ascii="Times New Roman" w:hAnsi="Times New Roman" w:cs="Times New Roman"/>
+                              </w:rPr>
+                            </w:pPr>
+                          </w:p>
+                        </w:txbxContent>
+                      </wps:txbx>
+                      <wps:bodyPr rot="0" vert="horz" wrap="square" lIns="91440" tIns="45720" rIns="91440" bIns="45720" anchor="t" anchorCtr="0">
+                        <a:noAutofit/>
+                      </wps:bodyPr>
+                    </wps:wsp>
+                  </a:graphicData>
+                </a:graphic>
+                <wp14:sizeRelH relativeFrom="margin">
+                  <wp14:pctWidth>0</wp14:pctWidth>
+                </wp14:sizeRelH>
+                <wp14:sizeRelV relativeFrom="margin">
+                  <wp14:pctHeight>0</wp14:pctHeight>
+                </wp14:sizeRelV>
+              </wp:anchor>
+            </w:drawing>
+          </mc:Choice>
+          <mc:Fallback>
+            <w:pict>
+              <v:shape w14:anchorId="0926759A" id="_x0000_s1040" type="#_x0000_t202" style="position:absolute;margin-left:39.75pt;margin-top:.45pt;width:48.95pt;height:23.05pt;z-index:251668480;visibility:visible;mso-wrap-style:square;mso-width-percent:0;mso-height-percent:0;mso-wrap-distance-left:9pt;mso-wrap-distance-top:3.6pt;mso-wrap-distance-right:9pt;mso-wrap-distance-bottom:3.6pt;mso-position-horizontal:absolute;mso-position-horizontal-relative:margin;mso-position-vertical:absolute;mso-position-vertical-relative:text;mso-width-percent:0;mso-height-percent:0;mso-width-relative:margin;mso-height-relative:margin;v-text-anchor:top" o:gfxdata="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" stroked="f">
+                <v:textbox>
+                  <w:txbxContent>
+                    <w:p>
+                      <w:pPr>
+                        <w:jc w:val="center"/>
+                        <w:rPr>
+                          <w:rFonts w:ascii="Times New Roman" w:hAnsi="Times New Roman" w:cs="Times New Roman"/>
+                          <w:color w:val="833C0B" w:themeColor="accent2" w:themeShade="80"/>
+                        </w:rPr>
+                      </w:pPr>
+                      <w:r>
+                        <w:rPr>
+                          <w:rFonts w:ascii="Times New Roman" w:hAnsi="Times New Roman" w:cs="Times New Roman"/>
+                          <w:color w:val="833C0B" w:themeColor="accent2" w:themeShade="80"/>
+                        </w:rPr>
+                        <w:t>pʌəl</w:t>
+                      </w:r>
+                    </w:p>
+                    <w:p>
+                      <w:pPr>
+                        <w:jc w:val="center"/>
+                        <w:rPr>
+                          <w:rFonts w:ascii="Times New Roman" w:hAnsi="Times New Roman" w:cs="Times New Roman"/>
+                        </w:rPr>
+                      </w:pPr>
+                    </w:p>
+                  </w:txbxContent>
+                </v:textbox>
+                <w10:wrap anchorx="margin"/>
+              </v:shape>
+            </w:pict>
+          </mc:Fallback>
+        </mc:AlternateContent>
+      </w:r>
+      <w:r>
+        <w:rPr>
+          <w:rFonts w:cstheme="majorBidi"/>
+          <w:bCs/>
+          <w:noProof/>
+        </w:rPr>
+        <mc:AlternateContent>
+          <mc:Choice Requires="wps">
+            <w:drawing>
+              <wp:anchor distT="45720" distB="45720" distL="114300" distR="114300" simplePos="0" relativeHeight="251666432" behindDoc="0" locked="0" layoutInCell="1" allowOverlap="1" wp14:anchorId="0BE6F52F" wp14:editId="30E794B8">
+                <wp:simplePos x="0" y="0"/>
+                <wp:positionH relativeFrom="margin">
+                  <wp:align>left</wp:align>
+                </wp:positionH>
+                <wp:positionV relativeFrom="paragraph">
+                  <wp:posOffset>5715</wp:posOffset>
+                </wp:positionV>
+                <wp:extent cx="621792" cy="292608"/>
+                <wp:effectExtent l="0" t="0" r="6985" b="0"/>
+                <wp:wrapNone/>
+                <wp:docPr id="20" name="Text Box 2"/>
+                <wp:cNvGraphicFramePr>
+                  <a:graphicFrameLocks xmlns:a="http://schemas.openxmlformats.org/drawingml/2006/main"/>
+                </wp:cNvGraphicFramePr>
+                <a:graphic xmlns:a="http://schemas.openxmlformats.org/drawingml/2006/main">
+                  <a:graphicData uri="http://schemas.microsoft.com/office/word/2010/wordprocessingShape">
+                    <wps:wsp>
+                      <wps:cNvSpPr txBox="1">
+                        <a:spLocks noChangeArrowheads="1"/>
+                      </wps:cNvSpPr>
+                      <wps:spPr bwMode="auto">
+                        <a:xfrm>
+                          <a:off x="0" y="0"/>
+                          <a:ext cx="621792" cy="292608"/>
+                        </a:xfrm>
+                        <a:prstGeom prst="rect">
+                          <a:avLst/>
+                        </a:prstGeom>
+                        <a:solidFill>
+                          <a:srgbClr val="FFFFFF"/>
+                        </a:solidFill>
+                        <a:ln w="9525">
+                          <a:noFill/>
+                          <a:miter lim="800000"/>
+                          <a:headEnd/>
+                          <a:tailEnd/>
+                        </a:ln>
+                      </wps:spPr>
+                      <wps:txbx>
+                        <w:txbxContent>
+                          <w:p>
+                            <w:pPr>
+                              <w:jc w:val="center"/>
+                              <w:rPr>
+                                <w:rFonts w:ascii="Times New Roman" w:hAnsi="Times New Roman" w:cs="Times New Roman"/>
+                                <w:color w:val="833C0B" w:themeColor="accent2" w:themeShade="80"/>
+                              </w:rPr>
+                            </w:pPr>
+                            <w:r>
+                              <w:rPr>
+                                <w:rFonts w:ascii="Times New Roman" w:hAnsi="Times New Roman" w:cs="Times New Roman"/>
+                                <w:color w:val="833C0B" w:themeColor="accent2" w:themeShade="80"/>
+                              </w:rPr>
+                              <w:t>pdəl</w:t>
+                            </w:r>
+                          </w:p>
+                          <w:p>
+                            <w:pPr>
+                              <w:jc w:val="center"/>
+                              <w:rPr>
+                                <w:rFonts w:ascii="Times New Roman" w:hAnsi="Times New Roman" w:cs="Times New Roman"/>
+                              </w:rPr>
+                            </w:pPr>
+                          </w:p>
+                        </w:txbxContent>
+                      </wps:txbx>
+                      <wps:bodyPr rot="0" vert="horz" wrap="square" lIns="91440" tIns="45720" rIns="91440" bIns="45720" anchor="t" anchorCtr="0">
+                        <a:noAutofit/>
+                      </wps:bodyPr>
+                    </wps:wsp>
+                  </a:graphicData>
+                </a:graphic>
+                <wp14:sizeRelH relativeFrom="margin">
+                  <wp14:pctWidth>0</wp14:pctWidth>
+                </wp14:sizeRelH>
+                <wp14:sizeRelV relativeFrom="margin">
+                  <wp14:pctHeight>0</wp14:pctHeight>
+                </wp14:sizeRelV>
+              </wp:anchor>
+            </w:drawing>
+          </mc:Choice>
+          <mc:Fallback>
+            <w:pict>
+              <v:shape w14:anchorId="0BE6F52F" id="_x0000_s1041" type="#_x0000_t202" style="position:absolute;margin-left:0;margin-top:.45pt;width:48.95pt;height:23.05pt;z-index:251666432;visibility:visible;mso-wrap-style:square;mso-width-percent:0;mso-height-percent:0;mso-wrap-distance-left:9pt;mso-wrap-distance-top:3.6pt;mso-wrap-distance-right:9pt;mso-wrap-distance-bottom:3.6pt;mso-position-horizontal:left;mso-position-horizontal-relative:margin;mso-position-vertical:absolute;mso-position-vertical-relative:text;mso-width-percent:0;mso-height-percent:0;mso-width-relative:margin;mso-height-relative:margin;v-text-anchor:top" o:gfxdata="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" stroked="f">
+                <v:textbox>
+                  <w:txbxContent>
+                    <w:p>
+                      <w:pPr>
+                        <w:jc w:val="center"/>
+                        <w:rPr>
+                          <w:rFonts w:ascii="Times New Roman" w:hAnsi="Times New Roman" w:cs="Times New Roman"/>
+                          <w:color w:val="833C0B" w:themeColor="accent2" w:themeShade="80"/>
+                        </w:rPr>
+                      </w:pPr>
+                      <w:r>
+                        <w:rPr>
+                          <w:rFonts w:ascii="Times New Roman" w:hAnsi="Times New Roman" w:cs="Times New Roman"/>
+                          <w:color w:val="833C0B" w:themeColor="accent2" w:themeShade="80"/>
+                        </w:rPr>
+                        <w:t>pdəl</w:t>
+                      </w:r>
+                    </w:p>
+                    <w:p>
+                      <w:pPr>
+                        <w:jc w:val="center"/>
+                        <w:rPr>
+                          <w:rFonts w:ascii="Times New Roman" w:hAnsi="Times New Roman" w:cs="Times New Roman"/>
+                        </w:rPr>
+                      </w:pPr>
+                    </w:p>
+                  </w:txbxContent>
+                </v:textbox>
+                <w10:wrap anchorx="margin"/>
+              </v:shape>
+            </w:pict>
+          </mc:Fallback>
+        </mc:AlternateContent>
+      </w:r>
+    </w:p>
+    <w:p>
+      <w:pPr>
+        <w:rPr>
+          <w:rFonts w:cstheme="majorBidi"/>
+          <w:bCs/>
+        </w:rPr>
+      </w:pPr>
+      <w:r>
+        <w:rPr>
+          <w:rFonts w:cstheme="majorBidi"/>
+          <w:bCs/>
+          <w:noProof/>
+        </w:rPr>
+        <mc:AlternateContent>
+          <mc:Choice Requires="wps">
+            <w:drawing>
+              <wp:anchor distT="0" distB="0" distL="114300" distR="114300" simplePos="0" relativeHeight="251732992" behindDoc="0" locked="0" layoutInCell="1" allowOverlap="1" wp14:anchorId="26794356" wp14:editId="7E287F34">
+                <wp:simplePos x="0" y="0"/>
+                <wp:positionH relativeFrom="column">
+                  <wp:posOffset>304801</wp:posOffset>
+                </wp:positionH>
+                <wp:positionV relativeFrom="paragraph">
+                  <wp:posOffset>74295</wp:posOffset>
+                </wp:positionV>
+                <wp:extent cx="438150" cy="1533525"/>
+                <wp:effectExtent l="0" t="0" r="19050" b="28575"/>
+                <wp:wrapNone/>
+                <wp:docPr id="12" name="Straight Connector 12"/>
+                <wp:cNvGraphicFramePr/>
+                <a:graphic xmlns:a="http://schemas.openxmlformats.org/drawingml/2006/main">
+                  <a:graphicData uri="http://schemas.microsoft.com/office/word/2010/wordprocessingShape">
+                    <wps:wsp>
+                      <wps:cNvCnPr/>
+                      <wps:spPr>
+                        <a:xfrm>
+                          <a:off x="0" y="0"/>
+                          <a:ext cx="438150" cy="1533525"/>
+                        </a:xfrm>
+                        <a:prstGeom prst="line">
+                          <a:avLst/>
+                        </a:prstGeom>
+                      </wps:spPr>
+                      <wps:style>
+                        <a:lnRef idx="1">
+                          <a:schemeClr val="dk1"/>
+                        </a:lnRef>
+                        <a:fillRef idx="0">
+                          <a:schemeClr val="dk1"/>
+                        </a:fillRef>
+                        <a:effectRef idx="0">
+                          <a:schemeClr val="dk1"/>
+                        </a:effectRef>
+                        <a:fontRef idx="minor">
+                          <a:schemeClr val="tx1"/>
+                        </a:fontRef>
+                      </wps:style>
+                      <wps:bodyPr/>
+                    </wps:wsp>
+                  </a:graphicData>
+                </a:graphic>
+                <wp14:sizeRelH relativeFrom="margin">
+                  <wp14:pctWidth>0</wp14:pctWidth>
+                </wp14:sizeRelH>
+                <wp14:sizeRelV relativeFrom="margin">
+                  <wp14:pctHeight>0</wp14:pctHeight>
+                </wp14:sizeRelV>
+              </wp:anchor>
+            </w:drawing>
+          </mc:Choice>
+          <mc:Fallback>
+            <w:pict>
+              <v:line w14:anchorId="422A1B8E" id="Straight Connector 12" o:spid="_x0000_s1026" style="position:absolute;z-index:251732992;visibility:visible;mso-wrap-style:square;mso-width-percent:0;mso-height-percent:0;mso-wrap-distance-left:9pt;mso-wrap-distance-top:0;mso-wrap-distance-right:9pt;mso-wrap-distance-bottom:0;mso-position-horizontal:absolute;mso-position-horizontal-relative:text;mso-position-vertical:absolute;mso-position-vertical-relative:text;mso-width-percent:0;mso-height-percent:0;mso-width-relative:margin;mso-height-relative:margin" from="24pt,5.85pt" to="58.5pt,126.6pt" o:gfxdata="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" strokecolor="black [3200]" strokeweight=".5pt">
+                <v:stroke joinstyle="miter"/>
+              </v:line>
+            </w:pict>
+          </mc:Fallback>
+        </mc:AlternateContent>
+      </w:r>
+      <w:r>
+        <w:rPr>
+          <w:rFonts w:cstheme="majorBidi"/>
+          <w:bCs/>
+          <w:noProof/>
+        </w:rPr>
+        <mc:AlternateContent>
+          <mc:Choice Requires="wps">
+            <w:drawing>
+              <wp:anchor distT="0" distB="0" distL="114300" distR="114300" simplePos="0" relativeHeight="251731968" behindDoc="0" locked="0" layoutInCell="1" allowOverlap="1" wp14:anchorId="63278078" wp14:editId="768BAF16">
+                <wp:simplePos x="0" y="0"/>
+                <wp:positionH relativeFrom="column">
+                  <wp:posOffset>295276</wp:posOffset>
+                </wp:positionH>
+                <wp:positionV relativeFrom="paragraph">
+                  <wp:posOffset>64770</wp:posOffset>
+                </wp:positionV>
+                <wp:extent cx="95250" cy="1514475"/>
+                <wp:effectExtent l="0" t="0" r="19050" b="28575"/>
+                <wp:wrapNone/>
+                <wp:docPr id="11" name="Straight Connector 11"/>
+                <wp:cNvGraphicFramePr/>
+                <a:graphic xmlns:a="http://schemas.openxmlformats.org/drawingml/2006/main">
+                  <a:graphicData uri="http://schemas.microsoft.com/office/word/2010/wordprocessingShape">
+                    <wps:wsp>
+                      <wps:cNvCnPr/>
+                      <wps:spPr>
+                        <a:xfrm>
+                          <a:off x="0" y="0"/>
+                          <a:ext cx="95250" cy="1514475"/>
+                        </a:xfrm>
+                        <a:prstGeom prst="line">
+                          <a:avLst/>
+                        </a:prstGeom>
+                      </wps:spPr>
+                      <wps:style>
+                        <a:lnRef idx="1">
+                          <a:schemeClr val="dk1"/>
+                        </a:lnRef>
+                        <a:fillRef idx="0">
+                          <a:schemeClr val="dk1"/>
+                        </a:fillRef>
+                        <a:effectRef idx="0">
+                          <a:schemeClr val="dk1"/>
+                        </a:effectRef>
+                        <a:fontRef idx="minor">
+                          <a:schemeClr val="tx1"/>
+                        </a:fontRef>
+                      </wps:style>
+                      <wps:bodyPr/>
+                    </wps:wsp>
+                  </a:graphicData>
+                </a:graphic>
+                <wp14:sizeRelH relativeFrom="margin">
+                  <wp14:pctWidth>0</wp14:pctWidth>
+                </wp14:sizeRelH>
+                <wp14:sizeRelV relativeFrom="margin">
+                  <wp14:pctHeight>0</wp14:pctHeight>
+                </wp14:sizeRelV>
+              </wp:anchor>
+            </w:drawing>
+          </mc:Choice>
+          <mc:Fallback>
+            <w:pict>
+              <v:line w14:anchorId="65ECE511" id="Straight Connector 11" o:spid="_x0000_s1026" style="position:absolute;z-index:251731968;visibility:visible;mso-wrap-style:square;mso-width-percent:0;mso-height-percent:0;mso-wrap-distance-left:9pt;mso-wrap-distance-top:0;mso-wrap-distance-right:9pt;mso-wrap-distance-bottom:0;mso-position-horizontal:absolute;mso-position-horizontal-relative:text;mso-position-vertical:absolute;mso-position-vertical-relative:text;mso-width-percent:0;mso-height-percent:0;mso-width-relative:margin;mso-height-relative:margin" from="23.25pt,5.1pt" to="30.75pt,124.35pt" o:gfxdata="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" strokecolor="black [3200]" strokeweight=".5pt">
+                <v:stroke joinstyle="miter"/>
+              </v:line>
+            </w:pict>
+          </mc:Fallback>
+        </mc:AlternateContent>
+      </w:r>
+      <w:r>
+        <w:rPr>
+          <w:rFonts w:cstheme="majorBidi"/>
+          <w:bCs/>
+          <w:noProof/>
+        </w:rPr>
+        <mc:AlternateContent>
+          <mc:Choice Requires="wps">
+            <w:drawing>
+              <wp:anchor distT="0" distB="0" distL="114300" distR="114300" simplePos="0" relativeHeight="251730944" behindDoc="0" locked="0" layoutInCell="1" allowOverlap="1" wp14:anchorId="1D467FF8" wp14:editId="4EC28F70">
+                <wp:simplePos x="0" y="0"/>
+                <wp:positionH relativeFrom="column">
+                  <wp:posOffset>40640</wp:posOffset>
+                </wp:positionH>
+                <wp:positionV relativeFrom="paragraph">
+                  <wp:posOffset>64771</wp:posOffset>
+                </wp:positionV>
+                <wp:extent cx="254635" cy="1555750"/>
+                <wp:effectExtent l="0" t="0" r="31115" b="25400"/>
+                <wp:wrapNone/>
+                <wp:docPr id="10" name="Straight Connector 10"/>
+                <wp:cNvGraphicFramePr/>
+                <a:graphic xmlns:a="http://schemas.openxmlformats.org/drawingml/2006/main">
+                  <a:graphicData uri="http://schemas.microsoft.com/office/word/2010/wordprocessingShape">
+                    <wps:wsp>
+                      <wps:cNvCnPr/>
+                      <wps:spPr>
+                        <a:xfrm flipH="1">
+                          <a:off x="0" y="0"/>
+                          <a:ext cx="254635" cy="1555750"/>
+                        </a:xfrm>
+                        <a:prstGeom prst="line">
+                          <a:avLst/>
+                        </a:prstGeom>
+                      </wps:spPr>
+                      <wps:style>
+                        <a:lnRef idx="1">
+                          <a:schemeClr val="dk1"/>
+                        </a:lnRef>
+                        <a:fillRef idx="0">
+                          <a:schemeClr val="dk1"/>
+                        </a:fillRef>
+                        <a:effectRef idx="0">
+                          <a:schemeClr val="dk1"/>
+                        </a:effectRef>
+                        <a:fontRef idx="minor">
+                          <a:schemeClr val="tx1"/>
+                        </a:fontRef>
+                      </wps:style>
+                      <wps:bodyPr/>
+                    </wps:wsp>
+                  </a:graphicData>
+                </a:graphic>
+                <wp14:sizeRelH relativeFrom="margin">
+                  <wp14:pctWidth>0</wp14:pctWidth>
+                </wp14:sizeRelH>
+                <wp14:sizeRelV relativeFrom="margin">
+                  <wp14:pctHeight>0</wp14:pctHeight>
+                </wp14:sizeRelV>
+              </wp:anchor>
+            </w:drawing>
+          </mc:Choice>
+          <mc:Fallback>
+            <w:pict>
+              <v:line w14:anchorId="1D0678B6" id="Straight Connector 10" o:spid="_x0000_s1026" style="position:absolute;flip:x;z-index:251730944;visibility:visible;mso-wrap-style:square;mso-width-percent:0;mso-height-percent:0;mso-wrap-distance-left:9pt;mso-wrap-distance-top:0;mso-wrap-distance-right:9pt;mso-wrap-distance-bottom:0;mso-position-horizontal:absolute;mso-position-horizontal-relative:text;mso-position-vertical:absolute;mso-position-vertical-relative:text;mso-width-percent:0;mso-height-percent:0;mso-width-relative:margin;mso-height-relative:margin" from="3.2pt,5.1pt" to="23.25pt,127.6pt" o:gfxdata="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" strokecolor="black [3200]" strokeweight=".5pt">
+                <v:stroke joinstyle="miter"/>
+              </v:line>
+            </w:pict>
+          </mc:Fallback>
+        </mc:AlternateContent>
+      </w:r>
+    </w:p>
+    <w:p>
+      <w:pPr>
+        <w:rPr>
+          <w:rFonts w:cstheme="majorBidi"/>
+          <w:bCs/>
+        </w:rPr>
+      </w:pPr>
+    </w:p>
+    <w:p>
+      <w:pPr>
+        <w:rPr>
+          <w:rFonts w:cstheme="majorBidi"/>
+          <w:bCs/>
+        </w:rPr>
+      </w:pPr>
+    </w:p>
+    <w:p>
+      <w:pPr>
+        <w:rPr>
+          <w:rFonts w:cstheme="majorBidi"/>
+          <w:bCs/>
+        </w:rPr>
+      </w:pPr>
+    </w:p>
+    <w:p>
+      <w:pPr>
+        <w:rPr>
+          <w:rFonts w:cstheme="majorBidi"/>
+          <w:bCs/>
+        </w:rPr>
+      </w:pPr>
+    </w:p>
+    <w:p>
+      <w:pPr>
+        <w:rPr>
+          <w:rFonts w:cstheme="majorBidi"/>
+          <w:bCs/>
+        </w:rPr>
+      </w:pPr>
+    </w:p>
+    <w:p>
+      <w:pPr>
+        <w:rPr>
+          <w:rFonts w:cstheme="majorBidi"/>
+          <w:bCs/>
+        </w:rPr>
+      </w:pPr>
+    </w:p>
+    <w:p>
+      <w:pPr>
+        <w:rPr>
+          <w:rFonts w:cstheme="majorBidi"/>
+          <w:bCs/>
+        </w:rPr>
+      </w:pPr>
+    </w:p>
+    <w:p>
+      <w:pPr>
+        <w:rPr>
+          <w:rFonts w:cstheme="majorBidi"/>
+          <w:bCs/>
+        </w:rPr>
+      </w:pPr>
+      <w:r>
+        <w:rPr>
+          <w:rFonts w:cstheme="majorBidi"/>
+          <w:bCs/>
+          <w:noProof/>
+        </w:rPr>
+        <mc:AlternateContent>
+          <mc:Choice Requires="wps">
+            <w:drawing>
+              <wp:anchor distT="45720" distB="45720" distL="114300" distR="114300" simplePos="0" relativeHeight="251721728" behindDoc="0" locked="0" layoutInCell="1" allowOverlap="1" wp14:anchorId="541A48EA" wp14:editId="11479FB7">
+                <wp:simplePos x="0" y="0"/>
+                <wp:positionH relativeFrom="leftMargin">
+                  <wp:posOffset>657225</wp:posOffset>
+                </wp:positionH>
+                <wp:positionV relativeFrom="paragraph">
+                  <wp:posOffset>187325</wp:posOffset>
+                </wp:positionV>
+                <wp:extent cx="621792" cy="292608"/>
+                <wp:effectExtent l="0" t="0" r="6985" b="0"/>
+                <wp:wrapNone/>
+                <wp:docPr id="4" name="Text Box 2"/>
+                <wp:cNvGraphicFramePr>
+                  <a:graphicFrameLocks xmlns:a="http://schemas.openxmlformats.org/drawingml/2006/main"/>
+                </wp:cNvGraphicFramePr>
+                <a:graphic xmlns:a="http://schemas.openxmlformats.org/drawingml/2006/main">
+                  <a:graphicData uri="http://schemas.microsoft.com/office/word/2010/wordprocessingShape">
+                    <wps:wsp>
+                      <wps:cNvSpPr txBox="1">
+                        <a:spLocks noChangeArrowheads="1"/>
+                      </wps:cNvSpPr>
+                      <wps:spPr bwMode="auto">
+                        <a:xfrm>
+                          <a:off x="0" y="0"/>
+                          <a:ext cx="621792" cy="292608"/>
+                        </a:xfrm>
+                        <a:prstGeom prst="rect">
+                          <a:avLst/>
+                        </a:prstGeom>
+                        <a:solidFill>
+                          <a:srgbClr val="FFFFFF"/>
+                        </a:solidFill>
+                        <a:ln w="9525">
+                          <a:noFill/>
+                          <a:miter lim="800000"/>
+                          <a:headEnd/>
+                          <a:tailEnd/>
+                        </a:ln>
+                      </wps:spPr>
+                      <wps:txbx>
+                        <w:txbxContent>
+                          <w:p>
+                            <w:pPr>
+                              <w:jc w:val="center"/>
+                              <w:rPr>
+                                <w:rFonts w:ascii="Times New Roman" w:hAnsi="Times New Roman" w:cs="Times New Roman"/>
+                                <w:color w:val="833C0B" w:themeColor="accent2" w:themeShade="80"/>
+                                <w:sz w:val="22"/>
+                                <w:szCs w:val="22"/>
+                              </w:rPr>
+                            </w:pPr>
+                            <w:r>
+                              <w:rPr>
+                                <w:rFonts w:ascii="Times New Roman" w:hAnsi="Times New Roman" w:cs="Times New Roman"/>
+                                <w:color w:val="833C0B" w:themeColor="accent2" w:themeShade="80"/>
+                                <w:sz w:val="22"/>
+                                <w:szCs w:val="22"/>
+                              </w:rPr>
+                              <w:t>pdʌl</w:t>
+                            </w:r>
+                          </w:p>
+                          <w:p>
+                            <w:pPr>
+                              <w:jc w:val="center"/>
+                              <w:rPr>
+                                <w:rFonts w:ascii="Times New Roman" w:hAnsi="Times New Roman" w:cs="Times New Roman"/>
+                              </w:rPr>
+                            </w:pPr>
+                          </w:p>
+                        </w:txbxContent>
+                      </wps:txbx>
+                      <wps:bodyPr rot="0" vert="horz" wrap="square" lIns="91440" tIns="45720" rIns="91440" bIns="45720" anchor="t" anchorCtr="0">
+                        <a:noAutofit/>
+                      </wps:bodyPr>
+                    </wps:wsp>
+                  </a:graphicData>
+                </a:graphic>
+                <wp14:sizeRelH relativeFrom="margin">
+                  <wp14:pctWidth>0</wp14:pctWidth>
+                </wp14:sizeRelH>
+                <wp14:sizeRelV relativeFrom="margin">
+                  <wp14:pctHeight>0</wp14:pctHeight>
+                </wp14:sizeRelV>
+              </wp:anchor>
+            </w:drawing>
+          </mc:Choice>
+          <mc:Fallback>
+            <w:pict>
+              <v:shape w14:anchorId="541A48EA" id="_x0000_s1042" type="#_x0000_t202" style="position:absolute;margin-left:51.75pt;margin-top:14.75pt;width:48.95pt;height:23.05pt;z-index:251721728;visibility:visible;mso-wrap-style:square;mso-width-percent:0;mso-height-percent:0;mso-wrap-distance-left:9pt;mso-wrap-distance-top:3.6pt;mso-wrap-distance-right:9pt;mso-wrap-distance-bottom:3.6pt;mso-position-horizontal:absolute;mso-position-horizontal-relative:left-margin-area;mso-position-vertical:absolute;mso-position-vertical-relative:text;mso-width-percent:0;mso-height-percent:0;mso-width-relative:margin;mso-height-relative:margin;v-text-anchor:top" o:gfxdata="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" stroked="f">
+                <v:textbox>
+                  <w:txbxContent>
+                    <w:p>
+                      <w:pPr>
+                        <w:jc w:val="center"/>
+                        <w:rPr>
+                          <w:rFonts w:ascii="Times New Roman" w:hAnsi="Times New Roman" w:cs="Times New Roman"/>
+                          <w:color w:val="833C0B" w:themeColor="accent2" w:themeShade="80"/>
+                          <w:sz w:val="22"/>
+                          <w:szCs w:val="22"/>
+                        </w:rPr>
+                      </w:pPr>
+                      <w:r>
+                        <w:rPr>
+                          <w:rFonts w:ascii="Times New Roman" w:hAnsi="Times New Roman" w:cs="Times New Roman"/>
+                          <w:color w:val="833C0B" w:themeColor="accent2" w:themeShade="80"/>
+                          <w:sz w:val="22"/>
+                          <w:szCs w:val="22"/>
+                        </w:rPr>
+                        <w:t>pdʌl</w:t>
+                      </w:r>
+                    </w:p>
+                    <w:p>
+                      <w:pPr>
+                        <w:jc w:val="center"/>
+                        <w:rPr>
+                          <w:rFonts w:ascii="Times New Roman" w:hAnsi="Times New Roman" w:cs="Times New Roman"/>
+                        </w:rPr>
+                      </w:pPr>
+                    </w:p>
+                  </w:txbxContent>
+                </v:textbox>
+                <w10:wrap anchorx="margin"/>
+              </v:shape>
+            </w:pict>
+          </mc:Fallback>
+        </mc:AlternateContent>
+      </w:r>
+      <w:r>
+        <w:rPr>
+          <w:rFonts w:cstheme="majorBidi"/>
+          <w:bCs/>
+          <w:noProof/>
+        </w:rPr>
+        <mc:AlternateContent>
+          <mc:Choice Requires="wps">
+            <w:drawing>
+              <wp:anchor distT="45720" distB="45720" distL="114300" distR="114300" simplePos="0" relativeHeight="251725824" behindDoc="0" locked="0" layoutInCell="1" allowOverlap="1" wp14:anchorId="6B6BEA7B" wp14:editId="67FE6958">
+                <wp:simplePos x="0" y="0"/>
+                <wp:positionH relativeFrom="leftMargin">
+                  <wp:posOffset>330835</wp:posOffset>
+                </wp:positionH>
+                <wp:positionV relativeFrom="paragraph">
+                  <wp:posOffset>187325</wp:posOffset>
+                </wp:positionV>
+                <wp:extent cx="621792" cy="292608"/>
+                <wp:effectExtent l="0" t="0" r="0" b="0"/>
+                <wp:wrapNone/>
+                <wp:docPr id="6" name="Text Box 2"/>
+                <wp:cNvGraphicFramePr>
+                  <a:graphicFrameLocks xmlns:a="http://schemas.openxmlformats.org/drawingml/2006/main"/>
+                </wp:cNvGraphicFramePr>
+                <a:graphic xmlns:a="http://schemas.openxmlformats.org/drawingml/2006/main">
+                  <a:graphicData uri="http://schemas.microsoft.com/office/word/2010/wordprocessingShape">
+                    <wps:wsp>
+                      <wps:cNvSpPr txBox="1">
+                        <a:spLocks noChangeArrowheads="1"/>
+                      </wps:cNvSpPr>
+                      <wps:spPr bwMode="auto">
+                        <a:xfrm>
+                          <a:off x="0" y="0"/>
+                          <a:ext cx="621792" cy="292608"/>
+                        </a:xfrm>
+                        <a:prstGeom prst="rect">
+                          <a:avLst/>
+                        </a:prstGeom>
+                        <a:noFill/>
+                        <a:ln w="9525">
+                          <a:noFill/>
+                          <a:miter lim="800000"/>
+                          <a:headEnd/>
+                          <a:tailEnd/>
+                        </a:ln>
+                      </wps:spPr>
+                      <wps:txbx>
+                        <w:txbxContent>
+                          <w:p>
+                            <w:pPr>
+                              <w:jc w:val="center"/>
+                              <w:rPr>
+                                <w:rFonts w:ascii="Times New Roman" w:hAnsi="Times New Roman" w:cs="Times New Roman"/>
+                                <w:color w:val="833C0B" w:themeColor="accent2" w:themeShade="80"/>
+                                <w:sz w:val="22"/>
+                                <w:szCs w:val="22"/>
+                              </w:rPr>
+                            </w:pPr>
+                            <w:r>
+                              <w:rPr>
+                                <w:rFonts w:ascii="Times New Roman" w:hAnsi="Times New Roman" w:cs="Times New Roman"/>
+                                <w:color w:val="833C0B" w:themeColor="accent2" w:themeShade="80"/>
+                                <w:sz w:val="22"/>
+                                <w:szCs w:val="22"/>
+                              </w:rPr>
+                              <w:t>pɾəl</w:t>
+                            </w:r>
+                          </w:p>
+                          <w:p>
+                            <w:pPr>
+                              <w:jc w:val="center"/>
+                              <w:rPr>
+                                <w:rFonts w:ascii="Times New Roman" w:hAnsi="Times New Roman" w:cs="Times New Roman"/>
+                              </w:rPr>
+                            </w:pPr>
+                          </w:p>
+                        </w:txbxContent>
+                      </wps:txbx>
+                      <wps:bodyPr rot="0" vert="horz" wrap="square" lIns="91440" tIns="45720" rIns="91440" bIns="45720" anchor="t" anchorCtr="0">
+                        <a:noAutofit/>
+                      </wps:bodyPr>
+                    </wps:wsp>
+                  </a:graphicData>
+                </a:graphic>
+                <wp14:sizeRelH relativeFrom="margin">
+                  <wp14:pctWidth>0</wp14:pctWidth>
+                </wp14:sizeRelH>
+                <wp14:sizeRelV relativeFrom="margin">
+                  <wp14:pctHeight>0</wp14:pctHeight>
+                </wp14:sizeRelV>
+              </wp:anchor>
+            </w:drawing>
+          </mc:Choice>
+          <mc:Fallback>
+            <w:pict>
+              <v:shape w14:anchorId="6B6BEA7B" id="_x0000_s1043" type="#_x0000_t202" style="position:absolute;margin-left:26.05pt;margin-top:14.75pt;width:48.95pt;height:23.05pt;z-index:251725824;visibility:visible;mso-wrap-style:square;mso-width-percent:0;mso-height-percent:0;mso-wrap-distance-left:9pt;mso-wrap-distance-top:3.6pt;mso-wrap-distance-right:9pt;mso-wrap-distance-bottom:3.6pt;mso-position-horizontal:absolute;mso-position-horizontal-relative:left-margin-area;mso-position-vertical:absolute;mso-position-vertical-relative:text;mso-width-percent:0;mso-height-percent:0;mso-width-relative:margin;mso-height-relative:margin;v-text-anchor:top" o:gfxdata="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" filled="f" stroked="f">
+                <v:textbox>
+                  <w:txbxContent>
+                    <w:p>
+                      <w:pPr>
+                        <w:jc w:val="center"/>
+                        <w:rPr>
+                          <w:rFonts w:ascii="Times New Roman" w:hAnsi="Times New Roman" w:cs="Times New Roman"/>
+                          <w:color w:val="833C0B" w:themeColor="accent2" w:themeShade="80"/>
+                          <w:sz w:val="22"/>
+                          <w:szCs w:val="22"/>
+                        </w:rPr>
+                      </w:pPr>
+                      <w:r>
+                        <w:rPr>
+                          <w:rFonts w:ascii="Times New Roman" w:hAnsi="Times New Roman" w:cs="Times New Roman"/>
+                          <w:color w:val="833C0B" w:themeColor="accent2" w:themeShade="80"/>
+                          <w:sz w:val="22"/>
+                          <w:szCs w:val="22"/>
+                        </w:rPr>
+                        <w:t>pɾəl</w:t>
+                      </w:r>
+                    </w:p>
+                    <w:p>
+                      <w:pPr>
+                        <w:jc w:val="center"/>
+                        <w:rPr>
+                          <w:rFonts w:ascii="Times New Roman" w:hAnsi="Times New Roman" w:cs="Times New Roman"/>
+                        </w:rPr>
+                      </w:pPr>
+                    </w:p>
+                  </w:txbxContent>
+                </v:textbox>
+                <w10:wrap anchorx="margin"/>
+              </v:shape>
+            </w:pict>
+          </mc:Fallback>
+        </mc:AlternateContent>
+      </w:r>
+      <w:r>
+        <w:rPr>
+          <w:rFonts w:cstheme="majorBidi"/>
+          <w:bCs/>
+          <w:noProof/>
+        </w:rPr>
+        <mc:AlternateContent>
+          <mc:Choice Requires="wps">
+            <w:drawing>
+              <wp:anchor distT="45720" distB="45720" distL="114300" distR="114300" simplePos="0" relativeHeight="251719680" behindDoc="0" locked="0" layoutInCell="1" allowOverlap="1" wp14:anchorId="45442FD4" wp14:editId="74E8CCB2">
+                <wp:simplePos x="0" y="0"/>
+                <wp:positionH relativeFrom="leftMargin">
+                  <wp:posOffset>38100</wp:posOffset>
+                </wp:positionH>
+                <wp:positionV relativeFrom="paragraph">
+                  <wp:posOffset>184785</wp:posOffset>
+                </wp:positionV>
+                <wp:extent cx="621792" cy="292608"/>
+                <wp:effectExtent l="0" t="0" r="6985" b="0"/>
+                <wp:wrapNone/>
+                <wp:docPr id="3" name="Text Box 2"/>
+                <wp:cNvGraphicFramePr>
+                  <a:graphicFrameLocks xmlns:a="http://schemas.openxmlformats.org/drawingml/2006/main"/>
+                </wp:cNvGraphicFramePr>
+                <a:graphic xmlns:a="http://schemas.openxmlformats.org/drawingml/2006/main">
+                  <a:graphicData uri="http://schemas.microsoft.com/office/word/2010/wordprocessingShape">
+                    <wps:wsp>
+                      <wps:cNvSpPr txBox="1">
+                        <a:spLocks noChangeArrowheads="1"/>
+                      </wps:cNvSpPr>
+                      <wps:spPr bwMode="auto">
+                        <a:xfrm>
+                          <a:off x="0" y="0"/>
+                          <a:ext cx="621792" cy="292608"/>
+                        </a:xfrm>
+                        <a:prstGeom prst="rect">
+                          <a:avLst/>
+                        </a:prstGeom>
+                        <a:solidFill>
+                          <a:srgbClr val="FFFFFF"/>
+                        </a:solidFill>
+                        <a:ln w="9525">
+                          <a:noFill/>
+                          <a:miter lim="800000"/>
+                          <a:headEnd/>
+                          <a:tailEnd/>
+                        </a:ln>
+                      </wps:spPr>
+                      <wps:txbx>
+                        <w:txbxContent>
+                          <w:p>
+                            <w:pPr>
+                              <w:jc w:val="center"/>
+                              <w:rPr>
+                                <w:rFonts w:ascii="Times New Roman" w:hAnsi="Times New Roman" w:cs="Times New Roman"/>
+                                <w:color w:val="833C0B" w:themeColor="accent2" w:themeShade="80"/>
+                                <w:sz w:val="22"/>
+                                <w:szCs w:val="22"/>
+                              </w:rPr>
+                            </w:pPr>
+                            <w:r>
+                              <w:rPr>
+                                <w:rFonts w:ascii="Times New Roman" w:hAnsi="Times New Roman" w:cs="Times New Roman"/>
+                                <w:color w:val="833C0B" w:themeColor="accent2" w:themeShade="80"/>
+                                <w:sz w:val="22"/>
+                                <w:szCs w:val="22"/>
+                              </w:rPr>
+                              <w:t>p</w:t>
+                            </w:r>
+                            <w:r>
+                              <w:rPr>
+                                <w:rFonts w:ascii="Times New Roman" w:hAnsi="Times New Roman" w:cs="Times New Roman"/>
+                                <w:color w:val="833C0B" w:themeColor="accent2" w:themeShade="80"/>
+                                <w:sz w:val="22"/>
+                                <w:szCs w:val="22"/>
+                                <w:vertAlign w:val="superscript"/>
+                              </w:rPr>
+                              <w:t>h</w:t>
+                            </w:r>
+                            <w:r>
+                              <w:rPr>
+                                <w:rFonts w:ascii="Times New Roman" w:hAnsi="Times New Roman" w:cs="Times New Roman"/>
+                                <w:color w:val="833C0B" w:themeColor="accent2" w:themeShade="80"/>
+                                <w:sz w:val="22"/>
+                                <w:szCs w:val="22"/>
+                              </w:rPr>
+                              <w:t>dəl</w:t>
+                            </w:r>
+                          </w:p>
+                          <w:p>
+                            <w:pPr>
+                              <w:jc w:val="center"/>
+                              <w:rPr>
+                                <w:rFonts w:ascii="Times New Roman" w:hAnsi="Times New Roman" w:cs="Times New Roman"/>
+                              </w:rPr>
+                            </w:pPr>
+                          </w:p>
+                        </w:txbxContent>
+                      </wps:txbx>
+                      <wps:bodyPr rot="0" vert="horz" wrap="square" lIns="91440" tIns="45720" rIns="91440" bIns="45720" anchor="t" anchorCtr="0">
+                        <a:noAutofit/>
+                      </wps:bodyPr>
+                    </wps:wsp>
+                  </a:graphicData>
+                </a:graphic>
+                <wp14:sizeRelH relativeFrom="margin">
+                  <wp14:pctWidth>0</wp14:pctWidth>
+                </wp14:sizeRelH>
+                <wp14:sizeRelV relativeFrom="margin">
+                  <wp14:pctHeight>0</wp14:pctHeight>
+                </wp14:sizeRelV>
+              </wp:anchor>
+            </w:drawing>
+          </mc:Choice>
+          <mc:Fallback>
+            <w:pict>
+              <v:shape w14:anchorId="45442FD4" id="_x0000_s1044" type="#_x0000_t202" style="position:absolute;margin-left:3pt;margin-top:14.55pt;width:48.95pt;height:23.05pt;z-index:251719680;visibility:visible;mso-wrap-style:square;mso-width-percent:0;mso-height-percent:0;mso-wrap-distance-left:9pt;mso-wrap-distance-top:3.6pt;mso-wrap-distance-right:9pt;mso-wrap-distance-bottom:3.6pt;mso-position-horizontal:absolute;mso-position-horizontal-relative:left-margin-area;mso-position-vertical:absolute;mso-position-vertical-relative:text;mso-width-percent:0;mso-height-percent:0;mso-width-relative:margin;mso-height-relative:margin;v-text-anchor:top" o:gfxdata="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" stroked="f">
+                <v:textbox>
+                  <w:txbxContent>
+                    <w:p>
+                      <w:pPr>
+                        <w:jc w:val="center"/>
+                        <w:rPr>
+                          <w:rFonts w:ascii="Times New Roman" w:hAnsi="Times New Roman" w:cs="Times New Roman"/>
+                          <w:color w:val="833C0B" w:themeColor="accent2" w:themeShade="80"/>
+                          <w:sz w:val="22"/>
+                          <w:szCs w:val="22"/>
+                        </w:rPr>
+                      </w:pPr>
+                      <w:r>
+                        <w:rPr>
+                          <w:rFonts w:ascii="Times New Roman" w:hAnsi="Times New Roman" w:cs="Times New Roman"/>
+                          <w:color w:val="833C0B" w:themeColor="accent2" w:themeShade="80"/>
+                          <w:sz w:val="22"/>
+                          <w:szCs w:val="22"/>
+                        </w:rPr>
+                        <w:t>p</w:t>
+                      </w:r>
+                      <w:r>
+                        <w:rPr>
+                          <w:rFonts w:ascii="Times New Roman" w:hAnsi="Times New Roman" w:cs="Times New Roman"/>
+                          <w:color w:val="833C0B" w:themeColor="accent2" w:themeShade="80"/>
+                          <w:sz w:val="22"/>
+                          <w:szCs w:val="22"/>
+                          <w:vertAlign w:val="superscript"/>
+                        </w:rPr>
+                        <w:t>h</w:t>
+                      </w:r>
+                      <w:r>
+                        <w:rPr>
+                          <w:rFonts w:ascii="Times New Roman" w:hAnsi="Times New Roman" w:cs="Times New Roman"/>
+                          <w:color w:val="833C0B" w:themeColor="accent2" w:themeShade="80"/>
+                          <w:sz w:val="22"/>
+                          <w:szCs w:val="22"/>
+                        </w:rPr>
+                        <w:t>dəl</w:t>
+                      </w:r>
+                    </w:p>
+                    <w:p>
+                      <w:pPr>
+                        <w:jc w:val="center"/>
+                        <w:rPr>
+                          <w:rFonts w:ascii="Times New Roman" w:hAnsi="Times New Roman" w:cs="Times New Roman"/>
+                        </w:rPr>
+                      </w:pPr>
+                    </w:p>
+                  </w:txbxContent>
+                </v:textbox>
+                <w10:wrap anchorx="margin"/>
+              </v:shape>
+            </w:pict>
+          </mc:Fallback>
+        </mc:AlternateContent>
+      </w:r>
+      <w:r>
+        <w:rPr>
+          <w:rFonts w:cstheme="majorBidi"/>
+          <w:bCs/>
+          <w:noProof/>
+        </w:rPr>
+        <mc:AlternateContent>
+          <mc:Choice Requires="wps">
+            <w:drawing>
+              <wp:anchor distT="45720" distB="45720" distL="114300" distR="114300" simplePos="0" relativeHeight="251737088" behindDoc="0" locked="0" layoutInCell="1" allowOverlap="1" wp14:anchorId="01C75794" wp14:editId="55B2395F">
+                <wp:simplePos x="0" y="0"/>
+                <wp:positionH relativeFrom="margin">
+                  <wp:posOffset>-1123950</wp:posOffset>
+                </wp:positionH>
+                <wp:positionV relativeFrom="paragraph">
+                  <wp:posOffset>187325</wp:posOffset>
+                </wp:positionV>
+                <wp:extent cx="621792" cy="292608"/>
+                <wp:effectExtent l="0" t="0" r="0" b="0"/>
+                <wp:wrapNone/>
+                <wp:docPr id="14" name="Text Box 2"/>
+                <wp:cNvGraphicFramePr>
+                  <a:graphicFrameLocks xmlns:a="http://schemas.openxmlformats.org/drawingml/2006/main"/>
+                </wp:cNvGraphicFramePr>
+                <a:graphic xmlns:a="http://schemas.openxmlformats.org/drawingml/2006/main">
+                  <a:graphicData uri="http://schemas.microsoft.com/office/word/2010/wordprocessingShape">
+                    <wps:wsp>
+                      <wps:cNvSpPr txBox="1">
+                        <a:spLocks noChangeArrowheads="1"/>
+                      </wps:cNvSpPr>
+                      <wps:spPr bwMode="auto">
+                        <a:xfrm>
+                          <a:off x="0" y="0"/>
+                          <a:ext cx="621792" cy="292608"/>
+                        </a:xfrm>
+                        <a:prstGeom prst="rect">
+                          <a:avLst/>
+                        </a:prstGeom>
+                        <a:noFill/>
+                        <a:ln w="9525">
+                          <a:noFill/>
+                          <a:miter lim="800000"/>
+                          <a:headEnd/>
+                          <a:tailEnd/>
+                        </a:ln>
+                      </wps:spPr>
+                      <wps:txbx>
+                        <w:txbxContent>
+                          <w:p>
+                            <w:pPr>
+                              <w:jc w:val="center"/>
+                              <w:rPr>
+                                <w:rFonts w:ascii="Times New Roman" w:hAnsi="Times New Roman" w:cs="Times New Roman"/>
+                              </w:rPr>
+                            </w:pPr>
+                            <w:r>
+                              <w:rPr>
+                                <w:rFonts w:ascii="Times New Roman" w:hAnsi="Times New Roman" w:cs="Times New Roman"/>
+                              </w:rPr>
+                              <w:t>...</w:t>
+                            </w:r>
+                          </w:p>
+                        </w:txbxContent>
+                      </wps:txbx>
+                      <wps:bodyPr rot="0" vert="horz" wrap="square" lIns="91440" tIns="45720" rIns="91440" bIns="45720" anchor="t" anchorCtr="0">
+                        <a:noAutofit/>
+                      </wps:bodyPr>
+                    </wps:wsp>
+                  </a:graphicData>
+                </a:graphic>
+                <wp14:sizeRelH relativeFrom="margin">
+                  <wp14:pctWidth>0</wp14:pctWidth>
+                </wp14:sizeRelH>
+                <wp14:sizeRelV relativeFrom="margin">
+                  <wp14:pctHeight>0</wp14:pctHeight>
+                </wp14:sizeRelV>
+              </wp:anchor>
+            </w:drawing>
+          </mc:Choice>
+          <mc:Fallback>
+            <w:pict>
+              <v:shape w14:anchorId="01C75794" id="_x0000_s1045" type="#_x0000_t202" style="position:absolute;margin-left:-88.5pt;margin-top:14.75pt;width:48.95pt;height:23.05pt;z-index:251737088;visibility:visible;mso-wrap-style:square;mso-width-percent:0;mso-height-percent:0;mso-wrap-distance-left:9pt;mso-wrap-distance-top:3.6pt;mso-wrap-distance-right:9pt;mso-wrap-distance-bottom:3.6pt;mso-position-horizontal:absolute;mso-position-horizontal-relative:margin;mso-position-vertical:absolute;mso-position-vertical-relative:text;mso-width-percent:0;mso-height-percent:0;mso-width-relative:margin;mso-height-relative:margin;v-text-anchor:top" o:gfxdata="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" filled="f" stroked="f">
+                <v:textbox>
+                  <w:txbxContent>
+                    <w:p>
+                      <w:pPr>
+                        <w:jc w:val="center"/>
+                        <w:rPr>
+                          <w:rFonts w:ascii="Times New Roman" w:hAnsi="Times New Roman" w:cs="Times New Roman"/>
+                        </w:rPr>
+                      </w:pPr>
+                      <w:r>
+                        <w:rPr>
+                          <w:rFonts w:ascii="Times New Roman" w:hAnsi="Times New Roman" w:cs="Times New Roman"/>
+                        </w:rPr>
+                        <w:t>...</w:t>
+                      </w:r>
+                    </w:p>
+                  </w:txbxContent>
+                </v:textbox>
+                <w10:wrap anchorx="margin"/>
+              </v:shape>
+            </w:pict>
+          </mc:Fallback>
+        </mc:AlternateContent>
+      </w:r>
+    </w:p>
+    <w:p>
+      <w:pPr>
+        <w:rPr>
+          <w:rFonts w:cstheme="majorBidi"/>
+          <w:bCs/>
+        </w:rPr>
+      </w:pPr>
+      <w:r>
+        <w:rPr>
+          <w:rFonts w:cstheme="majorBidi"/>
+          <w:bCs/>
+          <w:noProof/>
+        </w:rPr>
+        <mc:AlternateContent>
+          <mc:Choice Requires="wps">
+            <w:drawing>
+              <wp:anchor distT="45720" distB="45720" distL="114300" distR="114300" simplePos="0" relativeHeight="251735040" behindDoc="0" locked="0" layoutInCell="1" allowOverlap="1" wp14:anchorId="7B3FCE68" wp14:editId="72ABAC6A">
+                <wp:simplePos x="0" y="0"/>
+                <wp:positionH relativeFrom="margin">
+                  <wp:posOffset>647700</wp:posOffset>
+                </wp:positionH>
+                <wp:positionV relativeFrom="paragraph">
+                  <wp:posOffset>12065</wp:posOffset>
+                </wp:positionV>
+                <wp:extent cx="621792" cy="292608"/>
+                <wp:effectExtent l="0" t="0" r="0" b="0"/>
+                <wp:wrapNone/>
+                <wp:docPr id="13" name="Text Box 2"/>
+                <wp:cNvGraphicFramePr>
+                  <a:graphicFrameLocks xmlns:a="http://schemas.openxmlformats.org/drawingml/2006/main"/>
+                </wp:cNvGraphicFramePr>
+                <a:graphic xmlns:a="http://schemas.openxmlformats.org/drawingml/2006/main">
+                  <a:graphicData uri="http://schemas.microsoft.com/office/word/2010/wordprocessingShape">
+                    <wps:wsp>
+                      <wps:cNvSpPr txBox="1">
+                        <a:spLocks noChangeArrowheads="1"/>
+                      </wps:cNvSpPr>
+                      <wps:spPr bwMode="auto">
+                        <a:xfrm>
+                          <a:off x="0" y="0"/>
+                          <a:ext cx="621792" cy="292608"/>
+                        </a:xfrm>
+                        <a:prstGeom prst="rect">
+                          <a:avLst/>
+                        </a:prstGeom>
+                        <a:noFill/>
+                        <a:ln w="9525">
+                          <a:noFill/>
+                          <a:miter lim="800000"/>
+                          <a:headEnd/>
+                          <a:tailEnd/>
+                        </a:ln>
+                      </wps:spPr>
+                      <wps:txbx>
+                        <w:txbxContent>
+                          <w:p>
+                            <w:pPr>
+                              <w:jc w:val="center"/>
+                              <w:rPr>
+                                <w:rFonts w:ascii="Times New Roman" w:hAnsi="Times New Roman" w:cs="Times New Roman"/>
+                              </w:rPr>
+                            </w:pPr>
+                            <w:r>
+                              <w:rPr>
+                                <w:rFonts w:ascii="Times New Roman" w:hAnsi="Times New Roman" w:cs="Times New Roman"/>
+                              </w:rPr>
+                              <w:t>...</w:t>
+                            </w:r>
+                          </w:p>
+                        </w:txbxContent>
+                      </wps:txbx>
+                      <wps:bodyPr rot="0" vert="horz" wrap="square" lIns="91440" tIns="45720" rIns="91440" bIns="45720" anchor="t" anchorCtr="0">
+                        <a:noAutofit/>
+                      </wps:bodyPr>
+                    </wps:wsp>
+                  </a:graphicData>
+                </a:graphic>
+                <wp14:sizeRelH relativeFrom="margin">
+                  <wp14:pctWidth>0</wp14:pctWidth>
+                </wp14:sizeRelH>
+                <wp14:sizeRelV relativeFrom="margin">
+                  <wp14:pctHeight>0</wp14:pctHeight>
+                </wp14:sizeRelV>
+              </wp:anchor>
+            </w:drawing>
+          </mc:Choice>
+          <mc:Fallback>
+            <w:pict>
+              <v:shape w14:anchorId="7B3FCE68" id="_x0000_s1046" type="#_x0000_t202" style="position:absolute;margin-left:51pt;margin-top:.95pt;width:48.95pt;height:23.05pt;z-index:251735040;visibility:visible;mso-wrap-style:square;mso-width-percent:0;mso-height-percent:0;mso-wrap-distance-left:9pt;mso-wrap-distance-top:3.6pt;mso-wrap-distance-right:9pt;mso-wrap-distance-bottom:3.6pt;mso-position-horizontal:absolute;mso-position-horizontal-relative:margin;mso-position-vertical:absolute;mso-position-vertical-relative:text;mso-width-percent:0;mso-height-percent:0;mso-width-relative:margin;mso-height-relative:margin;v-text-anchor:top" o:gfxdata="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" filled="f" stroked="f">
+                <v:textbox>
+                  <w:txbxContent>
+                    <w:p>
+                      <w:pPr>
+                        <w:jc w:val="center"/>
+                        <w:rPr>
+                          <w:rFonts w:ascii="Times New Roman" w:hAnsi="Times New Roman" w:cs="Times New Roman"/>
+                        </w:rPr>
+                      </w:pPr>
+                      <w:r>
+                        <w:rPr>
+                          <w:rFonts w:ascii="Times New Roman" w:hAnsi="Times New Roman" w:cs="Times New Roman"/>
+                        </w:rPr>
+                        <w:t>...</w:t>
+                      </w:r>
+                    </w:p>
+                  </w:txbxContent>
+                </v:textbox>
+                <w10:wrap anchorx="margin"/>
+              </v:shape>
+            </w:pict>
+          </mc:Fallback>
+        </mc:AlternateContent>
+      </w:r>
+      <w:r>
+        <w:rPr>
+          <w:rFonts w:cstheme="majorBidi"/>
+          <w:bCs/>
+          <w:noProof/>
+        </w:rPr>
+        <mc:AlternateContent>
+          <mc:Choice Requires="wps">
+            <w:drawing>
+              <wp:anchor distT="45720" distB="45720" distL="114300" distR="114300" simplePos="0" relativeHeight="251727872" behindDoc="0" locked="0" layoutInCell="1" allowOverlap="1" wp14:anchorId="1C5ADBED" wp14:editId="4757CB31">
+                <wp:simplePos x="0" y="0"/>
+                <wp:positionH relativeFrom="leftMargin">
+                  <wp:posOffset>1321435</wp:posOffset>
+                </wp:positionH>
+                <wp:positionV relativeFrom="paragraph">
+                  <wp:posOffset>12065</wp:posOffset>
+                </wp:positionV>
+                <wp:extent cx="621792" cy="292608"/>
+                <wp:effectExtent l="0" t="0" r="0" b="0"/>
+                <wp:wrapNone/>
+                <wp:docPr id="7" name="Text Box 2"/>
+                <wp:cNvGraphicFramePr>
+                  <a:graphicFrameLocks xmlns:a="http://schemas.openxmlformats.org/drawingml/2006/main"/>
+                </wp:cNvGraphicFramePr>
+                <a:graphic xmlns:a="http://schemas.openxmlformats.org/drawingml/2006/main">
+                  <a:graphicData uri="http://schemas.microsoft.com/office/word/2010/wordprocessingShape">
+                    <wps:wsp>
+                      <wps:cNvSpPr txBox="1">
+                        <a:spLocks noChangeArrowheads="1"/>
+                      </wps:cNvSpPr>
+                      <wps:spPr bwMode="auto">
+                        <a:xfrm>
+                          <a:off x="0" y="0"/>
+                          <a:ext cx="621792" cy="292608"/>
+                        </a:xfrm>
+                        <a:prstGeom prst="rect">
+                          <a:avLst/>
+                        </a:prstGeom>
+                        <a:noFill/>
+                        <a:ln w="9525">
+                          <a:noFill/>
+                          <a:miter lim="800000"/>
+                          <a:headEnd/>
+                          <a:tailEnd/>
+                        </a:ln>
+                      </wps:spPr>
+                      <wps:txbx>
+                        <w:txbxContent>
+                          <w:p>
+                            <w:pPr>
+                              <w:jc w:val="center"/>
+                              <w:rPr>
+                                <w:rFonts w:ascii="Times New Roman" w:hAnsi="Times New Roman" w:cs="Times New Roman"/>
+                                <w:color w:val="833C0B" w:themeColor="accent2" w:themeShade="80"/>
+                                <w:sz w:val="22"/>
+                                <w:szCs w:val="22"/>
+                              </w:rPr>
+                            </w:pPr>
+                            <w:r>
+                              <w:rPr>
+                                <w:rFonts w:ascii="Times New Roman" w:hAnsi="Times New Roman" w:cs="Times New Roman"/>
+                                <w:color w:val="833C0B" w:themeColor="accent2" w:themeShade="80"/>
+                                <w:sz w:val="22"/>
+                                <w:szCs w:val="22"/>
+                              </w:rPr>
+                              <w:t>dəl</w:t>
+                            </w:r>
+                          </w:p>
+                          <w:p>
+                            <w:pPr>
+                              <w:jc w:val="center"/>
+                              <w:rPr>
+                                <w:rFonts w:ascii="Times New Roman" w:hAnsi="Times New Roman" w:cs="Times New Roman"/>
+                              </w:rPr>
+                            </w:pPr>
+                          </w:p>
+                        </w:txbxContent>
+                      </wps:txbx>
+                      <wps:bodyPr rot="0" vert="horz" wrap="square" lIns="91440" tIns="45720" rIns="91440" bIns="45720" anchor="t" anchorCtr="0">
+                        <a:noAutofit/>
+                      </wps:bodyPr>
+                    </wps:wsp>
+                  </a:graphicData>
+                </a:graphic>
+                <wp14:sizeRelH relativeFrom="margin">
+                  <wp14:pctWidth>0</wp14:pctWidth>
+                </wp14:sizeRelH>
+                <wp14:sizeRelV relativeFrom="margin">
+                  <wp14:pctHeight>0</wp14:pctHeight>
+                </wp14:sizeRelV>
+              </wp:anchor>
+            </w:drawing>
+          </mc:Choice>
+          <mc:Fallback>
+            <w:pict>
+              <v:shape w14:anchorId="1C5ADBED" id="_x0000_s1047" type="#_x0000_t202" style="position:absolute;margin-left:104.05pt;margin-top:.95pt;width:48.95pt;height:23.05pt;z-index:251727872;visibility:visible;mso-wrap-style:square;mso-width-percent:0;mso-height-percent:0;mso-wrap-distance-left:9pt;mso-wrap-distance-top:3.6pt;mso-wrap-distance-right:9pt;mso-wrap-distance-bottom:3.6pt;mso-position-horizontal:absolute;mso-position-horizontal-relative:left-margin-area;mso-position-vertical:absolute;mso-position-vertical-relative:text;mso-width-percent:0;mso-height-percent:0;mso-width-relative:margin;mso-height-relative:margin;v-text-anchor:top" o:gfxdata="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" filled="f" stroked="f">
+                <v:textbox>
+                  <w:txbxContent>
+                    <w:p>
+                      <w:pPr>
+                        <w:jc w:val="center"/>
+                        <w:rPr>
+                          <w:rFonts w:ascii="Times New Roman" w:hAnsi="Times New Roman" w:cs="Times New Roman"/>
+                          <w:color w:val="833C0B" w:themeColor="accent2" w:themeShade="80"/>
+                          <w:sz w:val="22"/>
+                          <w:szCs w:val="22"/>
+                        </w:rPr>
+                      </w:pPr>
+                      <w:r>
+                        <w:rPr>
+                          <w:rFonts w:ascii="Times New Roman" w:hAnsi="Times New Roman" w:cs="Times New Roman"/>
+                          <w:color w:val="833C0B" w:themeColor="accent2" w:themeShade="80"/>
+                          <w:sz w:val="22"/>
+                          <w:szCs w:val="22"/>
+                        </w:rPr>
+                        <w:t>dəl</w:t>
+                      </w:r>
+                    </w:p>
+                    <w:p>
+                      <w:pPr>
+                        <w:jc w:val="center"/>
+                        <w:rPr>
+                          <w:rFonts w:ascii="Times New Roman" w:hAnsi="Times New Roman" w:cs="Times New Roman"/>
+                        </w:rPr>
+                      </w:pPr>
+                    </w:p>
+                  </w:txbxContent>
+                </v:textbox>
+                <w10:wrap anchorx="margin"/>
+              </v:shape>
+            </w:pict>
+          </mc:Fallback>
+        </mc:AlternateContent>
+      </w:r>
+      <w:r>
+        <w:rPr>
+          <w:rFonts w:cstheme="majorBidi"/>
+          <w:bCs/>
+          <w:noProof/>
+        </w:rPr>
+        <mc:AlternateContent>
+          <mc:Choice Requires="wps">
+            <w:drawing>
+              <wp:anchor distT="45720" distB="45720" distL="114300" distR="114300" simplePos="0" relativeHeight="251723776" behindDoc="0" locked="0" layoutInCell="1" allowOverlap="1" wp14:anchorId="61B6B970" wp14:editId="5079D577">
+                <wp:simplePos x="0" y="0"/>
+                <wp:positionH relativeFrom="leftMargin">
+                  <wp:posOffset>1021715</wp:posOffset>
+                </wp:positionH>
+                <wp:positionV relativeFrom="paragraph">
+                  <wp:posOffset>12065</wp:posOffset>
+                </wp:positionV>
+                <wp:extent cx="621792" cy="292608"/>
+                <wp:effectExtent l="0" t="0" r="0" b="0"/>
+                <wp:wrapNone/>
+                <wp:docPr id="5" name="Text Box 2"/>
+                <wp:cNvGraphicFramePr>
+                  <a:graphicFrameLocks xmlns:a="http://schemas.openxmlformats.org/drawingml/2006/main"/>
+                </wp:cNvGraphicFramePr>
+                <a:graphic xmlns:a="http://schemas.openxmlformats.org/drawingml/2006/main">
+                  <a:graphicData uri="http://schemas.microsoft.com/office/word/2010/wordprocessingShape">
+                    <wps:wsp>
+                      <wps:cNvSpPr txBox="1">
+                        <a:spLocks noChangeArrowheads="1"/>
+                      </wps:cNvSpPr>
+                      <wps:spPr bwMode="auto">
+                        <a:xfrm>
+                          <a:off x="0" y="0"/>
+                          <a:ext cx="621792" cy="292608"/>
+                        </a:xfrm>
+                        <a:prstGeom prst="rect">
+                          <a:avLst/>
+                        </a:prstGeom>
+                        <a:noFill/>
+                        <a:ln w="9525">
+                          <a:noFill/>
+                          <a:miter lim="800000"/>
+                          <a:headEnd/>
+                          <a:tailEnd/>
+                        </a:ln>
+                      </wps:spPr>
+                      <wps:txbx>
+                        <w:txbxContent>
+                          <w:p>
+                            <w:pPr>
+                              <w:jc w:val="center"/>
+                              <w:rPr>
+                                <w:rFonts w:ascii="Times New Roman" w:hAnsi="Times New Roman" w:cs="Times New Roman"/>
+                                <w:color w:val="833C0B" w:themeColor="accent2" w:themeShade="80"/>
+                                <w:sz w:val="22"/>
+                                <w:szCs w:val="22"/>
+                              </w:rPr>
+                            </w:pPr>
+                            <w:r>
+                              <w:rPr>
+                                <w:rFonts w:ascii="Times New Roman" w:hAnsi="Times New Roman" w:cs="Times New Roman"/>
+                                <w:color w:val="833C0B" w:themeColor="accent2" w:themeShade="80"/>
+                                <w:sz w:val="22"/>
+                                <w:szCs w:val="22"/>
+                              </w:rPr>
+                              <w:t>pʔdəl</w:t>
+                            </w:r>
+                          </w:p>
+                          <w:p>
+                            <w:pPr>
+                              <w:jc w:val="center"/>
+                              <w:rPr>
+                                <w:rFonts w:ascii="Times New Roman" w:hAnsi="Times New Roman" w:cs="Times New Roman"/>
+                              </w:rPr>
+                            </w:pPr>
+                          </w:p>
+                        </w:txbxContent>
+                      </wps:txbx>
+                      <wps:bodyPr rot="0" vert="horz" wrap="square" lIns="91440" tIns="45720" rIns="91440" bIns="45720" anchor="t" anchorCtr="0">
+                        <a:noAutofit/>
+                      </wps:bodyPr>
+                    </wps:wsp>
+                  </a:graphicData>
+                </a:graphic>
+                <wp14:sizeRelH relativeFrom="margin">
+                  <wp14:pctWidth>0</wp14:pctWidth>
+                </wp14:sizeRelH>
+                <wp14:sizeRelV relativeFrom="margin">
+                  <wp14:pctHeight>0</wp14:pctHeight>
+                </wp14:sizeRelV>
+              </wp:anchor>
+            </w:drawing>
+          </mc:Choice>
+          <mc:Fallback>
+            <w:pict>
+              <v:shape w14:anchorId="61B6B970" id="_x0000_s1048" type="#_x0000_t202" style="position:absolute;margin-left:80.45pt;margin-top:.95pt;width:48.95pt;height:23.05pt;z-index:251723776;visibility:visible;mso-wrap-style:square;mso-width-percent:0;mso-height-percent:0;mso-wrap-distance-left:9pt;mso-wrap-distance-top:3.6pt;mso-wrap-distance-right:9pt;mso-wrap-distance-bottom:3.6pt;mso-position-horizontal:absolute;mso-position-horizontal-relative:left-margin-area;mso-position-vertical:absolute;mso-position-vertical-relative:text;mso-width-percent:0;mso-height-percent:0;mso-width-relative:margin;mso-height-relative:margin;v-text-anchor:top" o:gfxdata="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" filled="f" stroked="f">
+                <v:textbox>
+                  <w:txbxContent>
+                    <w:p>
+                      <w:pPr>
+                        <w:jc w:val="center"/>
+                        <w:rPr>
+                          <w:rFonts w:ascii="Times New Roman" w:hAnsi="Times New Roman" w:cs="Times New Roman"/>
+                          <w:color w:val="833C0B" w:themeColor="accent2" w:themeShade="80"/>
+                          <w:sz w:val="22"/>
+                          <w:szCs w:val="22"/>
+                        </w:rPr>
+                      </w:pPr>
+                      <w:r>
+                        <w:rPr>
+                          <w:rFonts w:ascii="Times New Roman" w:hAnsi="Times New Roman" w:cs="Times New Roman"/>
+                          <w:color w:val="833C0B" w:themeColor="accent2" w:themeShade="80"/>
+                          <w:sz w:val="22"/>
+                          <w:szCs w:val="22"/>
+                        </w:rPr>
+                        <w:t>pʔdəl</w:t>
+                      </w:r>
+                    </w:p>
+                    <w:p>
+                      <w:pPr>
+                        <w:jc w:val="center"/>
+                        <w:rPr>
+                          <w:rFonts w:ascii="Times New Roman" w:hAnsi="Times New Roman" w:cs="Times New Roman"/>
+                        </w:rPr>
+                      </w:pPr>
+                    </w:p>
+                  </w:txbxContent>
+                </v:textbox>
+                <w10:wrap anchorx="margin"/>
+              </v:shape>
+            </w:pict>
+          </mc:Fallback>
+        </mc:AlternateContent>
+      </w:r>
+    </w:p>
+    <w:p>
+      <w:pPr>
+        <w:rPr>
+          <w:rFonts w:cstheme="majorBidi"/>
+          <w:bCs/>
+        </w:rPr>
+      </w:pPr>
+    </w:p>
+    <w:p>
+      <w:pPr>
+        <w:rPr>
+          <w:rFonts w:cstheme="majorBidi"/>
+          <w:bCs/>
+        </w:rPr>
+      </w:pPr>
+    </w:p>
+    <w:p>
+      <w:pPr>
+        <w:rPr>
+          <w:rFonts w:cstheme="majorBidi"/>
+          <w:bCs/>
+        </w:rPr>
+      </w:pPr>
     </w:p>
     <w:p>
       <w:pPr>
@@ -10419,6 +14605,575 @@
           <w:bCs/>
         </w:rPr>
       </w:pPr>
+      <w:r>
+        <w:rPr>
+          <w:rFonts w:cstheme="majorBidi"/>
+          <w:bCs/>
+          <w:noProof/>
+        </w:rPr>
+        <mc:AlternateContent>
+          <mc:Choice Requires="wps">
+            <w:drawing>
+              <wp:anchor distT="45720" distB="45720" distL="114300" distR="114300" simplePos="0" relativeHeight="251711488" behindDoc="0" locked="0" layoutInCell="1" allowOverlap="1" wp14:anchorId="48BA8C9C" wp14:editId="43F4231D">
+                <wp:simplePos x="0" y="0"/>
+                <wp:positionH relativeFrom="margin">
+                  <wp:posOffset>-28575</wp:posOffset>
+                </wp:positionH>
+                <wp:positionV relativeFrom="paragraph">
+                  <wp:posOffset>189230</wp:posOffset>
+                </wp:positionV>
+                <wp:extent cx="638175" cy="292608"/>
+                <wp:effectExtent l="0" t="0" r="9525" b="0"/>
+                <wp:wrapNone/>
+                <wp:docPr id="50" name="Text Box 2"/>
+                <wp:cNvGraphicFramePr>
+                  <a:graphicFrameLocks xmlns:a="http://schemas.openxmlformats.org/drawingml/2006/main"/>
+                </wp:cNvGraphicFramePr>
+                <a:graphic xmlns:a="http://schemas.openxmlformats.org/drawingml/2006/main">
+                  <a:graphicData uri="http://schemas.microsoft.com/office/word/2010/wordprocessingShape">
+                    <wps:wsp>
+                      <wps:cNvSpPr txBox="1">
+                        <a:spLocks noChangeArrowheads="1"/>
+                      </wps:cNvSpPr>
+                      <wps:spPr bwMode="auto">
+                        <a:xfrm>
+                          <a:off x="0" y="0"/>
+                          <a:ext cx="638175" cy="292608"/>
+                        </a:xfrm>
+                        <a:prstGeom prst="rect">
+                          <a:avLst/>
+                        </a:prstGeom>
+                        <a:solidFill>
+                          <a:srgbClr val="FFFFFF"/>
+                        </a:solidFill>
+                        <a:ln w="9525">
+                          <a:noFill/>
+                          <a:miter lim="800000"/>
+                          <a:headEnd/>
+                          <a:tailEnd/>
+                        </a:ln>
+                      </wps:spPr>
+                      <wps:txbx>
+                        <w:txbxContent>
+                          <w:p>
+                            <w:pPr>
+                              <w:jc w:val="center"/>
+                              <w:rPr>
+                                <w:rFonts w:ascii="Times New Roman" w:hAnsi="Times New Roman" w:cs="Times New Roman"/>
+                              </w:rPr>
+                            </w:pPr>
+                            <w:r>
+                              <w:rPr>
+                                <w:rFonts w:ascii="Times New Roman" w:hAnsi="Times New Roman" w:cs="Times New Roman"/>
+                              </w:rPr>
+                              <w:t>ʔənæpl̩</w:t>
+                            </w:r>
+                          </w:p>
+                        </w:txbxContent>
+                      </wps:txbx>
+                      <wps:bodyPr rot="0" vert="horz" wrap="square" lIns="91440" tIns="45720" rIns="91440" bIns="45720" anchor="t" anchorCtr="0">
+                        <a:noAutofit/>
+                      </wps:bodyPr>
+                    </wps:wsp>
+                  </a:graphicData>
+                </a:graphic>
+                <wp14:sizeRelH relativeFrom="margin">
+                  <wp14:pctWidth>0</wp14:pctWidth>
+                </wp14:sizeRelH>
+                <wp14:sizeRelV relativeFrom="margin">
+                  <wp14:pctHeight>0</wp14:pctHeight>
+                </wp14:sizeRelV>
+              </wp:anchor>
+            </w:drawing>
+          </mc:Choice>
+          <mc:Fallback>
+            <w:pict>
+              <v:shape w14:anchorId="48BA8C9C" id="_x0000_s1049" type="#_x0000_t202" style="position:absolute;margin-left:-2.25pt;margin-top:14.9pt;width:50.25pt;height:23.05pt;z-index:251711488;visibility:visible;mso-wrap-style:square;mso-width-percent:0;mso-height-percent:0;mso-wrap-distance-left:9pt;mso-wrap-distance-top:3.6pt;mso-wrap-distance-right:9pt;mso-wrap-distance-bottom:3.6pt;mso-position-horizontal:absolute;mso-position-horizontal-relative:margin;mso-position-vertical:absolute;mso-position-vertical-relative:text;mso-width-percent:0;mso-height-percent:0;mso-width-relative:margin;mso-height-relative:margin;v-text-anchor:top" o:gfxdata="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" stroked="f">
+                <v:textbox>
+                  <w:txbxContent>
+                    <w:p>
+                      <w:pPr>
+                        <w:jc w:val="center"/>
+                        <w:rPr>
+                          <w:rFonts w:ascii="Times New Roman" w:hAnsi="Times New Roman" w:cs="Times New Roman"/>
+                        </w:rPr>
+                      </w:pPr>
+                      <w:r>
+                        <w:rPr>
+                          <w:rFonts w:ascii="Times New Roman" w:hAnsi="Times New Roman" w:cs="Times New Roman"/>
+                        </w:rPr>
+                        <w:t>ʔənæpl̩</w:t>
+                      </w:r>
+                    </w:p>
+                  </w:txbxContent>
+                </v:textbox>
+                <w10:wrap anchorx="margin"/>
+              </v:shape>
+            </w:pict>
+          </mc:Fallback>
+        </mc:AlternateContent>
+      </w:r>
+    </w:p>
+    <w:p>
+      <w:pPr>
+        <w:rPr>
+          <w:rFonts w:cstheme="majorBidi"/>
+          <w:bCs/>
+        </w:rPr>
+      </w:pPr>
+      <w:r>
+        <w:rPr>
+          <w:rFonts w:cstheme="majorBidi"/>
+          <w:bCs/>
+          <w:noProof/>
+        </w:rPr>
+        <mc:AlternateContent>
+          <mc:Choice Requires="wps">
+            <w:drawing>
+              <wp:anchor distT="45720" distB="45720" distL="114300" distR="114300" simplePos="0" relativeHeight="251717632" behindDoc="0" locked="0" layoutInCell="1" allowOverlap="1" wp14:anchorId="56CB9BCE" wp14:editId="653BDFD7">
+                <wp:simplePos x="0" y="0"/>
+                <wp:positionH relativeFrom="margin">
+                  <wp:posOffset>1619250</wp:posOffset>
+                </wp:positionH>
+                <wp:positionV relativeFrom="paragraph">
+                  <wp:posOffset>13970</wp:posOffset>
+                </wp:positionV>
+                <wp:extent cx="590550" cy="292100"/>
+                <wp:effectExtent l="0" t="0" r="0" b="0"/>
+                <wp:wrapNone/>
+                <wp:docPr id="53" name="Text Box 2"/>
+                <wp:cNvGraphicFramePr>
+                  <a:graphicFrameLocks xmlns:a="http://schemas.openxmlformats.org/drawingml/2006/main"/>
+                </wp:cNvGraphicFramePr>
+                <a:graphic xmlns:a="http://schemas.openxmlformats.org/drawingml/2006/main">
+                  <a:graphicData uri="http://schemas.microsoft.com/office/word/2010/wordprocessingShape">
+                    <wps:wsp>
+                      <wps:cNvSpPr txBox="1">
+                        <a:spLocks noChangeArrowheads="1"/>
+                      </wps:cNvSpPr>
+                      <wps:spPr bwMode="auto">
+                        <a:xfrm>
+                          <a:off x="0" y="0"/>
+                          <a:ext cx="590550" cy="292100"/>
+                        </a:xfrm>
+                        <a:prstGeom prst="rect">
+                          <a:avLst/>
+                        </a:prstGeom>
+                        <a:solidFill>
+                          <a:srgbClr val="FFFFFF"/>
+                        </a:solidFill>
+                        <a:ln w="9525">
+                          <a:noFill/>
+                          <a:miter lim="800000"/>
+                          <a:headEnd/>
+                          <a:tailEnd/>
+                        </a:ln>
+                      </wps:spPr>
+                      <wps:txbx>
+                        <w:txbxContent>
+                          <w:p>
+                            <w:pPr>
+                              <w:jc w:val="center"/>
+                              <w:rPr>
+                                <w:rFonts w:ascii="Times New Roman" w:hAnsi="Times New Roman" w:cs="Times New Roman"/>
+                              </w:rPr>
+                            </w:pPr>
+                            <w:r>
+                              <w:rPr>
+                                <w:rFonts w:ascii="Times New Roman" w:hAnsi="Times New Roman" w:cs="Times New Roman"/>
+                              </w:rPr>
+                              <w:t>ʔənæp</w:t>
+                            </w:r>
+                          </w:p>
+                        </w:txbxContent>
+                      </wps:txbx>
+                      <wps:bodyPr rot="0" vert="horz" wrap="square" lIns="91440" tIns="45720" rIns="91440" bIns="45720" anchor="t" anchorCtr="0">
+                        <a:noAutofit/>
+                      </wps:bodyPr>
+                    </wps:wsp>
+                  </a:graphicData>
+                </a:graphic>
+                <wp14:sizeRelH relativeFrom="margin">
+                  <wp14:pctWidth>0</wp14:pctWidth>
+                </wp14:sizeRelH>
+                <wp14:sizeRelV relativeFrom="margin">
+                  <wp14:pctHeight>0</wp14:pctHeight>
+                </wp14:sizeRelV>
+              </wp:anchor>
+            </w:drawing>
+          </mc:Choice>
+          <mc:Fallback>
+            <w:pict>
+              <v:shape w14:anchorId="56CB9BCE" id="_x0000_s1050" type="#_x0000_t202" style="position:absolute;margin-left:127.5pt;margin-top:1.1pt;width:46.5pt;height:23pt;z-index:251717632;visibility:visible;mso-wrap-style:square;mso-width-percent:0;mso-height-percent:0;mso-wrap-distance-left:9pt;mso-wrap-distance-top:3.6pt;mso-wrap-distance-right:9pt;mso-wrap-distance-bottom:3.6pt;mso-position-horizontal:absolute;mso-position-horizontal-relative:margin;mso-position-vertical:absolute;mso-position-vertical-relative:text;mso-width-percent:0;mso-height-percent:0;mso-width-relative:margin;mso-height-relative:margin;v-text-anchor:top" o:gfxdata="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" stroked="f">
+                <v:textbox>
+                  <w:txbxContent>
+                    <w:p>
+                      <w:pPr>
+                        <w:jc w:val="center"/>
+                        <w:rPr>
+                          <w:rFonts w:ascii="Times New Roman" w:hAnsi="Times New Roman" w:cs="Times New Roman"/>
+                        </w:rPr>
+                      </w:pPr>
+                      <w:r>
+                        <w:rPr>
+                          <w:rFonts w:ascii="Times New Roman" w:hAnsi="Times New Roman" w:cs="Times New Roman"/>
+                        </w:rPr>
+                        <w:t>ʔənæp</w:t>
+                      </w:r>
+                    </w:p>
+                  </w:txbxContent>
+                </v:textbox>
+                <w10:wrap anchorx="margin"/>
+              </v:shape>
+            </w:pict>
+          </mc:Fallback>
+        </mc:AlternateContent>
+      </w:r>
+      <w:r>
+        <w:rPr>
+          <w:rFonts w:cstheme="majorBidi"/>
+          <w:bCs/>
+          <w:noProof/>
+        </w:rPr>
+        <mc:AlternateContent>
+          <mc:Choice Requires="wps">
+            <w:drawing>
+              <wp:anchor distT="45720" distB="45720" distL="114300" distR="114300" simplePos="0" relativeHeight="251715584" behindDoc="0" locked="0" layoutInCell="1" allowOverlap="1" wp14:anchorId="74C42422" wp14:editId="2BAE07FC">
+                <wp:simplePos x="0" y="0"/>
+                <wp:positionH relativeFrom="margin">
+                  <wp:posOffset>1076325</wp:posOffset>
+                </wp:positionH>
+                <wp:positionV relativeFrom="paragraph">
+                  <wp:posOffset>13970</wp:posOffset>
+                </wp:positionV>
+                <wp:extent cx="590550" cy="292100"/>
+                <wp:effectExtent l="0" t="0" r="0" b="0"/>
+                <wp:wrapNone/>
+                <wp:docPr id="52" name="Text Box 2"/>
+                <wp:cNvGraphicFramePr>
+                  <a:graphicFrameLocks xmlns:a="http://schemas.openxmlformats.org/drawingml/2006/main"/>
+                </wp:cNvGraphicFramePr>
+                <a:graphic xmlns:a="http://schemas.openxmlformats.org/drawingml/2006/main">
+                  <a:graphicData uri="http://schemas.microsoft.com/office/word/2010/wordprocessingShape">
+                    <wps:wsp>
+                      <wps:cNvSpPr txBox="1">
+                        <a:spLocks noChangeArrowheads="1"/>
+                      </wps:cNvSpPr>
+                      <wps:spPr bwMode="auto">
+                        <a:xfrm>
+                          <a:off x="0" y="0"/>
+                          <a:ext cx="590550" cy="292100"/>
+                        </a:xfrm>
+                        <a:prstGeom prst="rect">
+                          <a:avLst/>
+                        </a:prstGeom>
+                        <a:solidFill>
+                          <a:srgbClr val="FFFFFF"/>
+                        </a:solidFill>
+                        <a:ln w="9525">
+                          <a:noFill/>
+                          <a:miter lim="800000"/>
+                          <a:headEnd/>
+                          <a:tailEnd/>
+                        </a:ln>
+                      </wps:spPr>
+                      <wps:txbx>
+                        <w:txbxContent>
+                          <w:p>
+                            <w:pPr>
+                              <w:jc w:val="center"/>
+                              <w:rPr>
+                                <w:rFonts w:ascii="Times New Roman" w:hAnsi="Times New Roman" w:cs="Times New Roman"/>
+                              </w:rPr>
+                            </w:pPr>
+                            <w:r>
+                              <w:rPr>
+                                <w:rFonts w:ascii="Times New Roman" w:hAnsi="Times New Roman" w:cs="Times New Roman"/>
+                              </w:rPr>
+                              <w:t>ʔənæp</w:t>
+                            </w:r>
+                          </w:p>
+                        </w:txbxContent>
+                      </wps:txbx>
+                      <wps:bodyPr rot="0" vert="horz" wrap="square" lIns="91440" tIns="45720" rIns="91440" bIns="45720" anchor="t" anchorCtr="0">
+                        <a:noAutofit/>
+                      </wps:bodyPr>
+                    </wps:wsp>
+                  </a:graphicData>
+                </a:graphic>
+                <wp14:sizeRelH relativeFrom="margin">
+                  <wp14:pctWidth>0</wp14:pctWidth>
+                </wp14:sizeRelH>
+                <wp14:sizeRelV relativeFrom="margin">
+                  <wp14:pctHeight>0</wp14:pctHeight>
+                </wp14:sizeRelV>
+              </wp:anchor>
+            </w:drawing>
+          </mc:Choice>
+          <mc:Fallback>
+            <w:pict>
+              <v:shape w14:anchorId="74C42422" id="_x0000_s1051" type="#_x0000_t202" style="position:absolute;margin-left:84.75pt;margin-top:1.1pt;width:46.5pt;height:23pt;z-index:251715584;visibility:visible;mso-wrap-style:square;mso-width-percent:0;mso-height-percent:0;mso-wrap-distance-left:9pt;mso-wrap-distance-top:3.6pt;mso-wrap-distance-right:9pt;mso-wrap-distance-bottom:3.6pt;mso-position-horizontal:absolute;mso-position-horizontal-relative:margin;mso-position-vertical:absolute;mso-position-vertical-relative:text;mso-width-percent:0;mso-height-percent:0;mso-width-relative:margin;mso-height-relative:margin;v-text-anchor:top" o:gfxdata="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" stroked="f">
+                <v:textbox>
+                  <w:txbxContent>
+                    <w:p>
+                      <w:pPr>
+                        <w:jc w:val="center"/>
+                        <w:rPr>
+                          <w:rFonts w:ascii="Times New Roman" w:hAnsi="Times New Roman" w:cs="Times New Roman"/>
+                        </w:rPr>
+                      </w:pPr>
+                      <w:r>
+                        <w:rPr>
+                          <w:rFonts w:ascii="Times New Roman" w:hAnsi="Times New Roman" w:cs="Times New Roman"/>
+                        </w:rPr>
+                        <w:t>ʔənæp</w:t>
+                      </w:r>
+                    </w:p>
+                  </w:txbxContent>
+                </v:textbox>
+                <w10:wrap anchorx="margin"/>
+              </v:shape>
+            </w:pict>
+          </mc:Fallback>
+        </mc:AlternateContent>
+      </w:r>
+      <w:r>
+        <w:rPr>
+          <w:rFonts w:cstheme="majorBidi"/>
+          <w:bCs/>
+          <w:noProof/>
+        </w:rPr>
+        <mc:AlternateContent>
+          <mc:Choice Requires="wps">
+            <w:drawing>
+              <wp:anchor distT="45720" distB="45720" distL="114300" distR="114300" simplePos="0" relativeHeight="251713536" behindDoc="0" locked="0" layoutInCell="1" allowOverlap="1" wp14:anchorId="5F722E64" wp14:editId="324B40FA">
+                <wp:simplePos x="0" y="0"/>
+                <wp:positionH relativeFrom="margin">
+                  <wp:posOffset>564515</wp:posOffset>
+                </wp:positionH>
+                <wp:positionV relativeFrom="paragraph">
+                  <wp:posOffset>13970</wp:posOffset>
+                </wp:positionV>
+                <wp:extent cx="561975" cy="292100"/>
+                <wp:effectExtent l="0" t="0" r="9525" b="0"/>
+                <wp:wrapNone/>
+                <wp:docPr id="51" name="Text Box 2"/>
+                <wp:cNvGraphicFramePr>
+                  <a:graphicFrameLocks xmlns:a="http://schemas.openxmlformats.org/drawingml/2006/main"/>
+                </wp:cNvGraphicFramePr>
+                <a:graphic xmlns:a="http://schemas.openxmlformats.org/drawingml/2006/main">
+                  <a:graphicData uri="http://schemas.microsoft.com/office/word/2010/wordprocessingShape">
+                    <wps:wsp>
+                      <wps:cNvSpPr txBox="1">
+                        <a:spLocks noChangeArrowheads="1"/>
+                      </wps:cNvSpPr>
+                      <wps:spPr bwMode="auto">
+                        <a:xfrm>
+                          <a:off x="0" y="0"/>
+                          <a:ext cx="561975" cy="292100"/>
+                        </a:xfrm>
+                        <a:prstGeom prst="rect">
+                          <a:avLst/>
+                        </a:prstGeom>
+                        <a:solidFill>
+                          <a:srgbClr val="FFFFFF"/>
+                        </a:solidFill>
+                        <a:ln w="9525">
+                          <a:noFill/>
+                          <a:miter lim="800000"/>
+                          <a:headEnd/>
+                          <a:tailEnd/>
+                        </a:ln>
+                      </wps:spPr>
+                      <wps:txbx>
+                        <w:txbxContent>
+                          <w:p>
+                            <w:pPr>
+                              <w:jc w:val="center"/>
+                              <w:rPr>
+                                <w:rFonts w:ascii="Times New Roman" w:hAnsi="Times New Roman" w:cs="Times New Roman"/>
+                              </w:rPr>
+                            </w:pPr>
+                            <w:r>
+                              <w:rPr>
+                                <w:rFonts w:ascii="Times New Roman" w:hAnsi="Times New Roman" w:cs="Times New Roman"/>
+                              </w:rPr>
+                              <w:t>ʔnæpl̩</w:t>
+                            </w:r>
+                          </w:p>
+                        </w:txbxContent>
+                      </wps:txbx>
+                      <wps:bodyPr rot="0" vert="horz" wrap="square" lIns="91440" tIns="45720" rIns="91440" bIns="45720" anchor="t" anchorCtr="0">
+                        <a:noAutofit/>
+                      </wps:bodyPr>
+                    </wps:wsp>
+                  </a:graphicData>
+                </a:graphic>
+                <wp14:sizeRelH relativeFrom="margin">
+                  <wp14:pctWidth>0</wp14:pctWidth>
+                </wp14:sizeRelH>
+                <wp14:sizeRelV relativeFrom="margin">
+                  <wp14:pctHeight>0</wp14:pctHeight>
+                </wp14:sizeRelV>
+              </wp:anchor>
+            </w:drawing>
+          </mc:Choice>
+          <mc:Fallback>
+            <w:pict>
+              <v:shape w14:anchorId="5F722E64" id="_x0000_s1052" type="#_x0000_t202" style="position:absolute;margin-left:44.45pt;margin-top:1.1pt;width:44.25pt;height:23pt;z-index:251713536;visibility:visible;mso-wrap-style:square;mso-width-percent:0;mso-height-percent:0;mso-wrap-distance-left:9pt;mso-wrap-distance-top:3.6pt;mso-wrap-distance-right:9pt;mso-wrap-distance-bottom:3.6pt;mso-position-horizontal:absolute;mso-position-horizontal-relative:margin;mso-position-vertical:absolute;mso-position-vertical-relative:text;mso-width-percent:0;mso-height-percent:0;mso-width-relative:margin;mso-height-relative:margin;v-text-anchor:top" o:gfxdata="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" stroked="f">
+                <v:textbox>
+                  <w:txbxContent>
+                    <w:p>
+                      <w:pPr>
+                        <w:jc w:val="center"/>
+                        <w:rPr>
+                          <w:rFonts w:ascii="Times New Roman" w:hAnsi="Times New Roman" w:cs="Times New Roman"/>
+                        </w:rPr>
+                      </w:pPr>
+                      <w:r>
+                        <w:rPr>
+                          <w:rFonts w:ascii="Times New Roman" w:hAnsi="Times New Roman" w:cs="Times New Roman"/>
+                        </w:rPr>
+                        <w:t>ʔnæpl̩</w:t>
+                      </w:r>
+                    </w:p>
+                  </w:txbxContent>
+                </v:textbox>
+                <w10:wrap anchorx="margin"/>
+              </v:shape>
+            </w:pict>
+          </mc:Fallback>
+        </mc:AlternateContent>
+      </w:r>
+    </w:p>
+    <w:p>
+      <w:pPr>
+        <w:rPr>
+          <w:rFonts w:cstheme="majorBidi"/>
+          <w:bCs/>
+        </w:rPr>
+      </w:pPr>
+    </w:p>
+    <w:p>
+      <w:pPr>
+        <w:rPr>
+          <w:rFonts w:cstheme="majorBidi"/>
+          <w:bCs/>
+        </w:rPr>
+      </w:pPr>
+    </w:p>
+    <w:p>
+      <w:pPr>
+        <w:rPr>
+          <w:rFonts w:cstheme="majorBidi"/>
+          <w:bCs/>
+        </w:rPr>
+      </w:pPr>
+    </w:p>
+    <w:p>
+      <w:pPr>
+        <w:rPr>
+          <w:rFonts w:cstheme="majorBidi"/>
+          <w:bCs/>
+        </w:rPr>
+      </w:pPr>
+      <w:r>
+        <w:rPr>
+          <w:rFonts w:cstheme="majorBidi"/>
+          <w:bCs/>
+        </w:rPr>
+        <w:t>How tree search proceeds:</w:t>
+      </w:r>
+    </w:p>
+    <w:p>
+      <w:pPr>
+        <w:rPr>
+          <w:rFonts w:cstheme="majorBidi"/>
+          <w:bCs/>
+        </w:rPr>
+      </w:pPr>
+      <w:r>
+        <w:rPr>
+          <w:rFonts w:cstheme="majorBidi"/>
+          <w:bCs/>
+        </w:rPr>
+        <w:t>Beginning with the root node, the faithful candidate, operations are considered with probabili</w:t>
+      </w:r>
+    </w:p>
+    <w:p>
+      <w:pPr>
+        <w:rPr>
+          <w:rFonts w:cstheme="majorBidi"/>
+          <w:bCs/>
+        </w:rPr>
+      </w:pPr>
+      <w:r>
+        <w:rPr>
+          <w:rFonts w:cstheme="majorBidi"/>
+          <w:bCs/>
+        </w:rPr>
+        <w:t xml:space="preserve">Rules about tree search: </w:t>
+      </w:r>
+    </w:p>
+    <w:p>
+      <w:pPr>
+        <w:pStyle w:val="ListParagraph"/>
+        <w:numPr>
+          <w:ilvl w:val="0"/>
+          <w:numId w:val="7"/>
+        </w:numPr>
+        <w:rPr>
+          <w:rFonts w:cstheme="majorBidi"/>
+          <w:bCs/>
+        </w:rPr>
+      </w:pPr>
+      <w:r>
+        <w:rPr>
+          <w:rFonts w:cstheme="majorBidi"/>
+          <w:bCs/>
+        </w:rPr>
+        <w:t>If a candidate is already in the candidate set, it is never added again</w:t>
+      </w:r>
+    </w:p>
+    <w:p>
+      <w:pPr>
+        <w:pStyle w:val="ListParagraph"/>
+        <w:numPr>
+          <w:ilvl w:val="1"/>
+          <w:numId w:val="7"/>
+        </w:numPr>
+        <w:rPr>
+          <w:rFonts w:cstheme="majorBidi"/>
+          <w:bCs/>
+        </w:rPr>
+      </w:pPr>
+      <w:r>
+        <w:rPr>
+          <w:rFonts w:cstheme="majorBidi"/>
+          <w:bCs/>
+        </w:rPr>
+        <w:t>This means its daughters won’t be generated again</w:t>
+      </w:r>
+    </w:p>
+    <w:p>
+      <w:pPr>
+        <w:pStyle w:val="ListParagraph"/>
+        <w:numPr>
+          <w:ilvl w:val="0"/>
+          <w:numId w:val="7"/>
+        </w:numPr>
+        <w:rPr>
+          <w:rFonts w:cstheme="majorBidi"/>
+          <w:bCs/>
+        </w:rPr>
+      </w:pPr>
+      <w:r>
+        <w:rPr>
+          <w:rFonts w:cstheme="majorBidi"/>
+          <w:bCs/>
+        </w:rPr>
+        <w:t>Operations are considered as a wgo</w:t>
+      </w:r>
     </w:p>
     <w:p>
       <w:pPr>
@@ -10704,6 +15459,13 @@
           <w:bCs/>
         </w:rPr>
         <w:t>.9*.016*.9 = 0.013</w:t>
+      </w:r>
+      <w:r>
+        <w:rPr>
+          <w:rFonts w:cstheme="majorBidi"/>
+          <w:bCs/>
+        </w:rPr>
+        <w:t>]</w:t>
       </w:r>
     </w:p>
     <w:p>
@@ -12084,6 +16846,7 @@
                 <w:i/>
                 <w:iCs/>
               </w:rPr>
+              <w:lastRenderedPageBreak/>
               <w:t>cand</w:t>
             </w:r>
             <w:r>
@@ -14505,15 +19268,7 @@
           <w:rFonts w:cstheme="majorBidi"/>
           <w:bCs/>
         </w:rPr>
-        <w:t xml:space="preserve">You should use observed probabilities, and therefore cross entropy, when you want to fit to type frequency only, and you don't want any input's distribution to be more important than another's.  You should use observed counts, and therefore likelihood, when you want to fit to token and type </w:t>
-      </w:r>
-      <w:r>
-        <w:rPr>
-          <w:rFonts w:cstheme="majorBidi"/>
-          <w:bCs/>
-        </w:rPr>
-        <w:lastRenderedPageBreak/>
-        <w:t xml:space="preserve">frequency.  With observed counts, inputs with fewer total observations will contribute less to the likelihood calculation, and therefore </w:t>
+        <w:t xml:space="preserve">You should use observed probabilities, and therefore cross entropy, when you want to fit to type frequency only, and you don't want any input's distribution to be more important than another's.  You should use observed counts, and therefore likelihood, when you want to fit to token and type frequency.  With observed counts, inputs with fewer total observations will contribute less to the likelihood calculation, and therefore </w:t>
       </w:r>
       <w:r>
         <w:rPr>
@@ -24330,6 +29085,95 @@
     </w:lvl>
   </w:abstractNum>
   <w:abstractNum w:abstractNumId="3" w15:restartNumberingAfterBreak="0">
+    <w:nsid w:val="3A8A082D"/>
+    <w:multiLevelType w:val="hybridMultilevel"/>
+    <w:tmpl w:val="B81C8160"/>
+    <w:lvl w:ilvl="0" w:tplc="04090011">
+      <w:start w:val="1"/>
+      <w:numFmt w:val="decimal"/>
+      <w:lvlText w:val="%1)"/>
+      <w:lvlJc w:val="left"/>
+      <w:pPr>
+        <w:ind w:left="720" w:hanging="360"/>
+      </w:pPr>
+      <w:rPr>
+        <w:rFonts w:hint="default"/>
+      </w:rPr>
+    </w:lvl>
+    <w:lvl w:ilvl="1" w:tplc="04090019">
+      <w:start w:val="1"/>
+      <w:numFmt w:val="lowerLetter"/>
+      <w:lvlText w:val="%2."/>
+      <w:lvlJc w:val="left"/>
+      <w:pPr>
+        <w:ind w:left="1440" w:hanging="360"/>
+      </w:pPr>
+    </w:lvl>
+    <w:lvl w:ilvl="2" w:tplc="0409001B" w:tentative="1">
+      <w:start w:val="1"/>
+      <w:numFmt w:val="lowerRoman"/>
+      <w:lvlText w:val="%3."/>
+      <w:lvlJc w:val="right"/>
+      <w:pPr>
+        <w:ind w:left="2160" w:hanging="180"/>
+      </w:pPr>
+    </w:lvl>
+    <w:lvl w:ilvl="3" w:tplc="0409000F" w:tentative="1">
+      <w:start w:val="1"/>
+      <w:numFmt w:val="decimal"/>
+      <w:lvlText w:val="%4."/>
+      <w:lvlJc w:val="left"/>
+      <w:pPr>
+        <w:ind w:left="2880" w:hanging="360"/>
+      </w:pPr>
+    </w:lvl>
+    <w:lvl w:ilvl="4" w:tplc="04090019" w:tentative="1">
+      <w:start w:val="1"/>
+      <w:numFmt w:val="lowerLetter"/>
+      <w:lvlText w:val="%5."/>
+      <w:lvlJc w:val="left"/>
+      <w:pPr>
+        <w:ind w:left="3600" w:hanging="360"/>
+      </w:pPr>
+    </w:lvl>
+    <w:lvl w:ilvl="5" w:tplc="0409001B" w:tentative="1">
+      <w:start w:val="1"/>
+      <w:numFmt w:val="lowerRoman"/>
+      <w:lvlText w:val="%6."/>
+      <w:lvlJc w:val="right"/>
+      <w:pPr>
+        <w:ind w:left="4320" w:hanging="180"/>
+      </w:pPr>
+    </w:lvl>
+    <w:lvl w:ilvl="6" w:tplc="0409000F" w:tentative="1">
+      <w:start w:val="1"/>
+      <w:numFmt w:val="decimal"/>
+      <w:lvlText w:val="%7."/>
+      <w:lvlJc w:val="left"/>
+      <w:pPr>
+        <w:ind w:left="5040" w:hanging="360"/>
+      </w:pPr>
+    </w:lvl>
+    <w:lvl w:ilvl="7" w:tplc="04090019" w:tentative="1">
+      <w:start w:val="1"/>
+      <w:numFmt w:val="lowerLetter"/>
+      <w:lvlText w:val="%8."/>
+      <w:lvlJc w:val="left"/>
+      <w:pPr>
+        <w:ind w:left="5760" w:hanging="360"/>
+      </w:pPr>
+    </w:lvl>
+    <w:lvl w:ilvl="8" w:tplc="0409001B" w:tentative="1">
+      <w:start w:val="1"/>
+      <w:numFmt w:val="lowerRoman"/>
+      <w:lvlText w:val="%9."/>
+      <w:lvlJc w:val="right"/>
+      <w:pPr>
+        <w:ind w:left="6480" w:hanging="180"/>
+      </w:pPr>
+    </w:lvl>
+  </w:abstractNum>
+  <w:abstractNum w:abstractNumId="4" w15:restartNumberingAfterBreak="0">
     <w:nsid w:val="498B2F93"/>
     <w:multiLevelType w:val="hybridMultilevel"/>
     <w:tmpl w:val="A4B8C072"/>
@@ -24442,7 +29286,7 @@
       </w:rPr>
     </w:lvl>
   </w:abstractNum>
-  <w:abstractNum w:abstractNumId="4" w15:restartNumberingAfterBreak="0">
+  <w:abstractNum w:abstractNumId="5" w15:restartNumberingAfterBreak="0">
     <w:nsid w:val="59FF5DA2"/>
     <w:multiLevelType w:val="hybridMultilevel"/>
     <w:tmpl w:val="D4240C2C"/>
@@ -24555,7 +29399,7 @@
       </w:rPr>
     </w:lvl>
   </w:abstractNum>
-  <w:abstractNum w:abstractNumId="5" w15:restartNumberingAfterBreak="0">
+  <w:abstractNum w:abstractNumId="6" w15:restartNumberingAfterBreak="0">
     <w:nsid w:val="739E4463"/>
     <w:multiLevelType w:val="hybridMultilevel"/>
     <w:tmpl w:val="B7223A3E"/>
@@ -24672,19 +29516,22 @@
     <w:abstractNumId w:val="2"/>
   </w:num>
   <w:num w:numId="2">
-    <w:abstractNumId w:val="4"/>
+    <w:abstractNumId w:val="5"/>
   </w:num>
   <w:num w:numId="3">
-    <w:abstractNumId w:val="5"/>
+    <w:abstractNumId w:val="6"/>
   </w:num>
   <w:num w:numId="4">
-    <w:abstractNumId w:val="3"/>
+    <w:abstractNumId w:val="4"/>
   </w:num>
   <w:num w:numId="5">
     <w:abstractNumId w:val="1"/>
   </w:num>
   <w:num w:numId="6">
     <w:abstractNumId w:val="0"/>
+  </w:num>
+  <w:num w:numId="7">
+    <w:abstractNumId w:val="3"/>
   </w:num>
 </w:numbering>
 </file>

</xml_diff>

<commit_message>
added IO faithfulness calculation
</commit_message>
<xml_diff>
--- a/Combo/manual.docx
+++ b/Combo/manual.docx
@@ -298,7 +298,7 @@
                     </wp:anchor>
                   </w:drawing>
                 </mc:Choice>
-                <mc:Fallback xmlns:w16cex="http://schemas.microsoft.com/office/word/2018/wordml/cex" xmlns:w16="http://schemas.microsoft.com/office/word/2018/wordml" xmlns:w16sdtdh="http://schemas.microsoft.com/office/word/2020/wordml/sdtdatahash">
+                <mc:Fallback xmlns:w16sdtdh="http://schemas.microsoft.com/office/word/2020/wordml/sdtdatahash" xmlns:w16="http://schemas.microsoft.com/office/word/2018/wordml" xmlns:w16cex="http://schemas.microsoft.com/office/word/2018/wordml/cex">
                   <w:pict>
                     <v:shapetype w14:anchorId="45A23D26" id="_x0000_t34" coordsize="21600,21600" o:spt="34" o:oned="t" adj="10800" path="m,l@0,0@0,21600,21600,21600e" filled="f">
                       <v:stroke joinstyle="miter"/>
@@ -413,7 +413,7 @@
                     </wp:anchor>
                   </w:drawing>
                 </mc:Choice>
-                <mc:Fallback xmlns:w16cex="http://schemas.microsoft.com/office/word/2018/wordml/cex" xmlns:w16="http://schemas.microsoft.com/office/word/2018/wordml" xmlns:w16sdtdh="http://schemas.microsoft.com/office/word/2020/wordml/sdtdatahash">
+                <mc:Fallback xmlns:w16sdtdh="http://schemas.microsoft.com/office/word/2020/wordml/sdtdatahash" xmlns:w16="http://schemas.microsoft.com/office/word/2018/wordml" xmlns:w16cex="http://schemas.microsoft.com/office/word/2018/wordml/cex">
                   <w:pict>
                     <v:shape w14:anchorId="0DCFFA58" id="Elbow Connector 2" o:spid="_x0000_s1026" type="#_x0000_t34" style="position:absolute;margin-left:237.05pt;margin-top:6.1pt;width:165pt;height:9.5pt;z-index:251660288;visibility:visible;mso-wrap-style:square;mso-wrap-distance-left:9pt;mso-wrap-distance-top:0;mso-wrap-distance-right:9pt;mso-wrap-distance-bottom:0;mso-position-horizontal:absolute;mso-position-horizontal-relative:text;mso-position-vertical:absolute;mso-position-vertical-relative:text" o:gfxdata="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" adj="21535" strokecolor="black [3213]" strokeweight=".5pt"/>
                   </w:pict>
@@ -2585,6 +2585,45 @@
           <w:bCs/>
         </w:rPr>
       </w:pPr>
+    </w:p>
+    <w:p>
+      <w:pPr>
+        <w:rPr>
+          <w:rFonts w:cstheme="majorBidi"/>
+          <w:bCs/>
+        </w:rPr>
+      </w:pPr>
+      <w:r>
+        <w:rPr>
+          <w:rFonts w:cstheme="majorBidi"/>
+          <w:b/>
+          <w:bCs/>
+        </w:rPr>
+        <w:t xml:space="preserve">Note: </w:t>
+      </w:r>
+      <w:r>
+        <w:rPr>
+          <w:rFonts w:cstheme="majorBidi"/>
+          <w:bCs/>
+        </w:rPr>
+        <w:t>You must avoid specifying features that are completely complementary:  For example, if I specify every vowel as +back -front OR +front -back, then morphing back-to-front will not work well.  Instead, if they are completely predictable from each other, choose one.</w:t>
+      </w:r>
+    </w:p>
+    <w:p>
+      <w:pPr>
+        <w:rPr>
+          <w:rFonts w:cstheme="majorBidi"/>
+          <w:bCs/>
+        </w:rPr>
+      </w:pPr>
+    </w:p>
+    <w:p>
+      <w:pPr>
+        <w:rPr>
+          <w:rFonts w:cstheme="majorBidi"/>
+          <w:bCs/>
+        </w:rPr>
+      </w:pPr>
       <w:r>
         <w:rPr>
           <w:rFonts w:cstheme="majorBidi"/>
@@ -2869,6 +2908,7 @@
           <w:rFonts w:cstheme="majorBidi"/>
           <w:bCs/>
         </w:rPr>
+        <w:lastRenderedPageBreak/>
         <w:t xml:space="preserve">**predProbsList** A list of each candidate's predicted probability based on the last time `getPredWinner()` was called. </w:t>
       </w:r>
     </w:p>
@@ -2929,390 +2969,389 @@
           <w:rFonts w:cstheme="majorBidi"/>
           <w:bCs/>
         </w:rPr>
+        <w:t>**hiddenStructure**</w:t>
+      </w:r>
+    </w:p>
+    <w:p>
+      <w:pPr>
+        <w:rPr>
+          <w:rFonts w:cstheme="majorBidi"/>
+          <w:bCs/>
+        </w:rPr>
+      </w:pPr>
+      <w:r>
+        <w:rPr>
+          <w:rFonts w:cstheme="majorBidi"/>
+          <w:bCs/>
+        </w:rPr>
+        <w:t>**probDenom**</w:t>
+      </w:r>
+    </w:p>
+    <w:p>
+      <w:pPr>
+        <w:rPr>
+          <w:rFonts w:cstheme="majorBidi"/>
+          <w:bCs/>
+        </w:rPr>
+      </w:pPr>
+    </w:p>
+    <w:p>
+      <w:pPr>
+        <w:rPr>
+          <w:rFonts w:cstheme="majorBidi"/>
+          <w:bCs/>
+        </w:rPr>
+      </w:pPr>
+      <w:r>
+        <w:rPr>
+          <w:rFonts w:cstheme="majorBidi"/>
+          <w:bCs/>
+        </w:rPr>
+        <w:t>`addCandidate(cand)` Adds `candidate` `cand` to the tableau</w:t>
+      </w:r>
+    </w:p>
+    <w:p>
+      <w:pPr>
+        <w:rPr>
+          <w:rFonts w:cstheme="majorBidi"/>
+          <w:bCs/>
+        </w:rPr>
+      </w:pPr>
+    </w:p>
+    <w:p>
+      <w:pPr>
+        <w:rPr>
+          <w:rFonts w:cstheme="majorBidi"/>
+          <w:bCs/>
+        </w:rPr>
+      </w:pPr>
+      <w:r>
+        <w:rPr>
+          <w:rFonts w:cstheme="majorBidi"/>
+          <w:bCs/>
+        </w:rPr>
+        <w:t>`rect()` Checks the tableau for candidate violation length and violation sign.  Returns 1 if the tableau is well-formed, 0 otherwise</w:t>
+      </w:r>
+    </w:p>
+    <w:p>
+      <w:pPr>
+        <w:rPr>
+          <w:rFonts w:cstheme="majorBidi"/>
+          <w:bCs/>
+        </w:rPr>
+      </w:pPr>
+    </w:p>
+    <w:p>
+      <w:pPr>
+        <w:rPr>
+          <w:rFonts w:cstheme="majorBidi"/>
+          <w:bCs/>
+        </w:rPr>
+      </w:pPr>
+      <w:r>
+        <w:rPr>
+          <w:rFonts w:cstheme="majorBidi"/>
+          <w:bCs/>
+        </w:rPr>
+        <w:t>`getPredWinner(w,theory=MaxEnt)` Returns a single candidate object that wins under `theory`, with constraint weights `w`.  If multiple candidates win, one is sampled.  In MaxEnt, sampling is done according to the predicted probability distribution.  In HG or Noisy HG, sampling is done from a uniform distribution.  Options for specifying `theory` are 'MaxEnt', 'HG', and 'NoisyHG'.</w:t>
+      </w:r>
+    </w:p>
+    <w:p>
+      <w:pPr>
+        <w:rPr>
+          <w:rFonts w:cstheme="majorBidi"/>
+          <w:bCs/>
+        </w:rPr>
+      </w:pPr>
+    </w:p>
+    <w:p>
+      <w:pPr>
+        <w:rPr>
+          <w:rFonts w:cstheme="majorBidi"/>
+          <w:bCs/>
+        </w:rPr>
+      </w:pPr>
+      <w:r>
+        <w:rPr>
+          <w:rFonts w:cstheme="majorBidi"/>
+          <w:bCs/>
+        </w:rPr>
+        <w:t>`getObsCandidate(w,theory='MaxEnt')` Returns a single candidate object that is the 'observed' candidate for learning.  If more than one candidate has observed probability, then an observed candidate is sampled from the observed distribution.  If the tableau has hidden structure, then an observed candidate is calculated using Expected Interpretive Parsing (EIP, Jaroscz, 2013).</w:t>
+      </w:r>
+    </w:p>
+    <w:p>
+      <w:pPr>
+        <w:rPr>
+          <w:rFonts w:cstheme="majorBidi"/>
+          <w:bCs/>
+        </w:rPr>
+      </w:pPr>
+    </w:p>
+    <w:p>
+      <w:pPr>
+        <w:rPr>
+          <w:rFonts w:cstheme="majorBidi"/>
+          <w:bCs/>
+        </w:rPr>
+      </w:pPr>
+      <w:r>
+        <w:rPr>
+          <w:rFonts w:cstheme="majorBidi"/>
+          <w:bCs/>
+        </w:rPr>
+        <w:t>`compareObsPred(w,theory='MaxEnt')` Generates an observed candidate and a predicted candidate, and compares their surface forms.  Returns a tuple containing the error value, the observed candidate, and the predicted candidate, in that order.  The error value is 1 if there was a mismatch between the two surface forms, and 0 otherwise.</w:t>
+      </w:r>
+    </w:p>
+    <w:p>
+      <w:pPr>
+        <w:rPr>
+          <w:rFonts w:cstheme="majorBidi"/>
+          <w:bCs/>
+        </w:rPr>
+      </w:pPr>
+    </w:p>
+    <w:p>
+      <w:pPr>
+        <w:rPr>
+          <w:rFonts w:cstheme="majorBidi"/>
+          <w:bCs/>
+        </w:rPr>
+      </w:pPr>
+    </w:p>
+    <w:p>
+      <w:pPr>
+        <w:rPr>
+          <w:rFonts w:cstheme="majorBidi"/>
+          <w:bCs/>
+        </w:rPr>
+      </w:pPr>
+      <w:r>
+        <w:rPr>
+          <w:rFonts w:cstheme="majorBidi"/>
+          <w:b/>
+        </w:rPr>
+        <w:t>Candidate:</w:t>
+      </w:r>
+    </w:p>
+    <w:p>
+      <w:pPr>
+        <w:rPr>
+          <w:rFonts w:cstheme="majorBidi"/>
+          <w:bCs/>
+        </w:rPr>
+      </w:pPr>
+      <w:r>
+        <w:rPr>
+          <w:rFonts w:cstheme="majorBidi"/>
+          <w:bCs/>
+        </w:rPr>
+        <w:t xml:space="preserve">Simply holds </w:t>
+      </w:r>
+      <w:r>
+        <w:rPr>
+          <w:rFonts w:cstheme="majorBidi"/>
+          <w:bCs/>
+        </w:rPr>
+        <w:t>all the info for one candidate.  Must be initialized with:</w:t>
+      </w:r>
+    </w:p>
+    <w:p>
+      <w:pPr>
+        <w:rPr>
+          <w:rFonts w:cstheme="majorBidi"/>
+          <w:bCs/>
+        </w:rPr>
+      </w:pPr>
+    </w:p>
+    <w:p>
+      <w:pPr>
+        <w:rPr>
+          <w:rFonts w:cstheme="majorBidi"/>
+          <w:bCs/>
+        </w:rPr>
+      </w:pPr>
+      <w:r>
+        <w:rPr>
+          <w:rFonts w:cstheme="majorBidi"/>
+          <w:bCs/>
+        </w:rPr>
+        <w:t>c: a string representation of the candidate.  Something that can interface correctly with a Features object you are using, or it can be human-readable any way you want if you're not using a Features object.</w:t>
+      </w:r>
+    </w:p>
+    <w:p>
+      <w:pPr>
+        <w:rPr>
+          <w:rFonts w:cstheme="majorBidi"/>
+          <w:bCs/>
+        </w:rPr>
+      </w:pPr>
+    </w:p>
+    <w:p>
+      <w:pPr>
+        <w:rPr>
+          <w:rFonts w:cstheme="majorBidi"/>
+          <w:bCs/>
+        </w:rPr>
+      </w:pPr>
+      <w:r>
+        <w:rPr>
+          <w:rFonts w:cstheme="majorBidi"/>
+          <w:bCs/>
+        </w:rPr>
+        <w:t>violations: a list of violations for the candidate.  Must be numbers. The Tableau.rect() function will yell at you though if they are negative, or all zero, or something.</w:t>
+      </w:r>
+    </w:p>
+    <w:p>
+      <w:pPr>
+        <w:rPr>
+          <w:rFonts w:cstheme="majorBidi"/>
+          <w:bCs/>
+        </w:rPr>
+      </w:pPr>
+    </w:p>
+    <w:p>
+      <w:pPr>
+        <w:rPr>
+          <w:rFonts w:cstheme="majorBidi"/>
+          <w:bCs/>
+        </w:rPr>
+      </w:pPr>
+      <w:r>
+        <w:rPr>
+          <w:rFonts w:cstheme="majorBidi"/>
+          <w:bCs/>
+        </w:rPr>
+        <w:t>observedProb: the observed probability that this candidate surfaces in its tableau</w:t>
+      </w:r>
+    </w:p>
+    <w:p>
+      <w:pPr>
+        <w:rPr>
+          <w:rFonts w:cstheme="majorBidi"/>
+          <w:bCs/>
+        </w:rPr>
+      </w:pPr>
+    </w:p>
+    <w:p>
+      <w:pPr>
+        <w:rPr>
+          <w:rFonts w:cstheme="majorBidi"/>
+          <w:bCs/>
+        </w:rPr>
+      </w:pPr>
+      <w:r>
+        <w:rPr>
+          <w:rFonts w:cstheme="majorBidi"/>
+          <w:bCs/>
+        </w:rPr>
+        <w:t>surfaceForm: the surface form if using hidden structure.  If you're not using hidden structure, this does not need to be initialized, it will be set to the same string as c.</w:t>
+      </w:r>
+    </w:p>
+    <w:p>
+      <w:pPr>
+        <w:rPr>
+          <w:rFonts w:cstheme="majorBidi"/>
+          <w:bCs/>
+        </w:rPr>
+      </w:pPr>
+    </w:p>
+    <w:p>
+      <w:pPr>
+        <w:rPr>
+          <w:rFonts w:cstheme="majorBidi"/>
+          <w:bCs/>
+        </w:rPr>
+      </w:pPr>
+      <w:r>
+        <w:rPr>
+          <w:rFonts w:cstheme="majorBidi"/>
+          <w:bCs/>
+        </w:rPr>
+        <w:t>After initializing, the candidate has these 4 attributes, plus:</w:t>
+      </w:r>
+    </w:p>
+    <w:p>
+      <w:pPr>
+        <w:rPr>
+          <w:rFonts w:cstheme="majorBidi"/>
+          <w:bCs/>
+        </w:rPr>
+      </w:pPr>
+      <w:r>
+        <w:rPr>
+          <w:rFonts w:cstheme="majorBidi"/>
+          <w:bCs/>
+        </w:rPr>
         <w:lastRenderedPageBreak/>
-        <w:t>**hiddenStructure**</w:t>
-      </w:r>
-    </w:p>
-    <w:p>
-      <w:pPr>
-        <w:rPr>
-          <w:rFonts w:cstheme="majorBidi"/>
-          <w:bCs/>
-        </w:rPr>
-      </w:pPr>
-      <w:r>
-        <w:rPr>
-          <w:rFonts w:cstheme="majorBidi"/>
-          <w:bCs/>
-        </w:rPr>
-        <w:t>**probDenom**</w:t>
-      </w:r>
-    </w:p>
-    <w:p>
-      <w:pPr>
-        <w:rPr>
-          <w:rFonts w:cstheme="majorBidi"/>
-          <w:bCs/>
-        </w:rPr>
-      </w:pPr>
-    </w:p>
-    <w:p>
-      <w:pPr>
-        <w:rPr>
-          <w:rFonts w:cstheme="majorBidi"/>
-          <w:bCs/>
-        </w:rPr>
-      </w:pPr>
-      <w:r>
-        <w:rPr>
-          <w:rFonts w:cstheme="majorBidi"/>
-          <w:bCs/>
-        </w:rPr>
-        <w:t>`addCandidate(cand)` Adds `candidate` `cand` to the tableau</w:t>
-      </w:r>
-    </w:p>
-    <w:p>
-      <w:pPr>
-        <w:rPr>
-          <w:rFonts w:cstheme="majorBidi"/>
-          <w:bCs/>
-        </w:rPr>
-      </w:pPr>
-    </w:p>
-    <w:p>
-      <w:pPr>
-        <w:rPr>
-          <w:rFonts w:cstheme="majorBidi"/>
-          <w:bCs/>
-        </w:rPr>
-      </w:pPr>
-      <w:r>
-        <w:rPr>
-          <w:rFonts w:cstheme="majorBidi"/>
-          <w:bCs/>
-        </w:rPr>
-        <w:t>`rect()` Checks the tableau for candidate violation length and violation sign.  Returns 1 if the tableau is well-formed, 0 otherwise</w:t>
-      </w:r>
-    </w:p>
-    <w:p>
-      <w:pPr>
-        <w:rPr>
-          <w:rFonts w:cstheme="majorBidi"/>
-          <w:bCs/>
-        </w:rPr>
-      </w:pPr>
-    </w:p>
-    <w:p>
-      <w:pPr>
-        <w:rPr>
-          <w:rFonts w:cstheme="majorBidi"/>
-          <w:bCs/>
-        </w:rPr>
-      </w:pPr>
-      <w:r>
-        <w:rPr>
-          <w:rFonts w:cstheme="majorBidi"/>
-          <w:bCs/>
-        </w:rPr>
-        <w:t>`getPredWinner(w,theory=MaxEnt)` Returns a single candidate object that wins under `theory`, with constraint weights `w`.  If multiple candidates win, one is sampled.  In MaxEnt, sampling is done according to the predicted probability distribution.  In HG or Noisy HG, sampling is done from a uniform distribution.  Options for specifying `theory` are 'MaxEnt', 'HG', and 'NoisyHG'.</w:t>
-      </w:r>
-    </w:p>
-    <w:p>
-      <w:pPr>
-        <w:rPr>
-          <w:rFonts w:cstheme="majorBidi"/>
-          <w:bCs/>
-        </w:rPr>
-      </w:pPr>
-    </w:p>
-    <w:p>
-      <w:pPr>
-        <w:rPr>
-          <w:rFonts w:cstheme="majorBidi"/>
-          <w:bCs/>
-        </w:rPr>
-      </w:pPr>
-      <w:r>
-        <w:rPr>
-          <w:rFonts w:cstheme="majorBidi"/>
-          <w:bCs/>
-        </w:rPr>
-        <w:t>`getObsCandidate(w,theory='MaxEnt')` Returns a single candidate object that is the 'observed' candidate for learning.  If more than one candidate has observed probability, then an observed candidate is sampled from the observed distribution.  If the tableau has hidden structure, then an observed candidate is calculated using Expected Interpretive Parsing (EIP, Jaroscz, 2013).</w:t>
-      </w:r>
-    </w:p>
-    <w:p>
-      <w:pPr>
-        <w:rPr>
-          <w:rFonts w:cstheme="majorBidi"/>
-          <w:bCs/>
-        </w:rPr>
-      </w:pPr>
-    </w:p>
-    <w:p>
-      <w:pPr>
-        <w:rPr>
-          <w:rFonts w:cstheme="majorBidi"/>
-          <w:bCs/>
-        </w:rPr>
-      </w:pPr>
-      <w:r>
-        <w:rPr>
-          <w:rFonts w:cstheme="majorBidi"/>
-          <w:bCs/>
-        </w:rPr>
-        <w:t>`compareObsPred(w,theory='MaxEnt')` Generates an observed candidate and a predicted candidate, and compares their surface forms.  Returns a tuple containing the error value, the observed candidate, and the predicted candidate, in that order.  The error value is 1 if there was a mismatch between the two surface forms, and 0 otherwise.</w:t>
-      </w:r>
-    </w:p>
-    <w:p>
-      <w:pPr>
-        <w:rPr>
-          <w:rFonts w:cstheme="majorBidi"/>
-          <w:bCs/>
-        </w:rPr>
-      </w:pPr>
-    </w:p>
-    <w:p>
-      <w:pPr>
-        <w:rPr>
-          <w:rFonts w:cstheme="majorBidi"/>
-          <w:bCs/>
-        </w:rPr>
-      </w:pPr>
-    </w:p>
-    <w:p>
-      <w:pPr>
-        <w:rPr>
-          <w:rFonts w:cstheme="majorBidi"/>
-          <w:bCs/>
-        </w:rPr>
-      </w:pPr>
-      <w:r>
+        <w:t>harmony</w:t>
+      </w:r>
+    </w:p>
+    <w:p>
+      <w:pPr>
+        <w:rPr>
+          <w:rFonts w:cstheme="majorBidi"/>
+          <w:bCs/>
+        </w:rPr>
+      </w:pPr>
+      <w:r>
+        <w:rPr>
+          <w:rFonts w:cstheme="majorBidi"/>
+          <w:bCs/>
+        </w:rPr>
+        <w:t>predictedProb</w:t>
+      </w:r>
+    </w:p>
+    <w:p>
+      <w:pPr>
+        <w:rPr>
+          <w:rFonts w:cstheme="majorBidi"/>
+          <w:bCs/>
+        </w:rPr>
+      </w:pPr>
+    </w:p>
+    <w:p>
+      <w:pPr>
+        <w:rPr>
+          <w:rFonts w:cstheme="majorBidi"/>
+          <w:bCs/>
+        </w:rPr>
+      </w:pPr>
+      <w:r>
+        <w:rPr>
+          <w:rFonts w:cstheme="majorBidi"/>
+          <w:bCs/>
+        </w:rPr>
+        <w:t>^ these are both set to zero initially, and filled out during tableau evaluation.</w:t>
+      </w:r>
+    </w:p>
+    <w:p>
+      <w:pPr>
+        <w:rPr>
+          <w:rFonts w:cstheme="majorBidi"/>
+          <w:bCs/>
+        </w:rPr>
+      </w:pPr>
+    </w:p>
+    <w:p>
+      <w:pPr>
+        <w:rPr>
+          <w:rFonts w:cstheme="majorBidi"/>
+          <w:bCs/>
+        </w:rPr>
+      </w:pPr>
+    </w:p>
+    <w:p>
+      <w:pPr>
         <w:rPr>
           <w:rFonts w:cstheme="majorBidi"/>
           <w:b/>
         </w:rPr>
-        <w:t>Candidate:</w:t>
-      </w:r>
-    </w:p>
-    <w:p>
-      <w:pPr>
-        <w:rPr>
-          <w:rFonts w:cstheme="majorBidi"/>
-          <w:bCs/>
-        </w:rPr>
-      </w:pPr>
-      <w:r>
-        <w:rPr>
-          <w:rFonts w:cstheme="majorBidi"/>
-          <w:bCs/>
-        </w:rPr>
-        <w:t xml:space="preserve">Simply holds </w:t>
-      </w:r>
-      <w:r>
-        <w:rPr>
-          <w:rFonts w:cstheme="majorBidi"/>
-          <w:bCs/>
-        </w:rPr>
-        <w:t>all the info for one candidate.  Must be initialized with:</w:t>
-      </w:r>
-    </w:p>
-    <w:p>
-      <w:pPr>
-        <w:rPr>
-          <w:rFonts w:cstheme="majorBidi"/>
-          <w:bCs/>
-        </w:rPr>
-      </w:pPr>
-    </w:p>
-    <w:p>
-      <w:pPr>
-        <w:rPr>
-          <w:rFonts w:cstheme="majorBidi"/>
-          <w:bCs/>
-        </w:rPr>
-      </w:pPr>
-      <w:r>
-        <w:rPr>
-          <w:rFonts w:cstheme="majorBidi"/>
-          <w:bCs/>
-        </w:rPr>
-        <w:t>c: a string representation of the candidate.  Something that can interface correctly with a Features object you are using, or it can be human-readable any way you want if you're not using a Features object.</w:t>
-      </w:r>
-    </w:p>
-    <w:p>
-      <w:pPr>
-        <w:rPr>
-          <w:rFonts w:cstheme="majorBidi"/>
-          <w:bCs/>
-        </w:rPr>
-      </w:pPr>
-    </w:p>
-    <w:p>
-      <w:pPr>
-        <w:rPr>
-          <w:rFonts w:cstheme="majorBidi"/>
-          <w:bCs/>
-        </w:rPr>
-      </w:pPr>
-      <w:r>
-        <w:rPr>
-          <w:rFonts w:cstheme="majorBidi"/>
-          <w:bCs/>
-        </w:rPr>
-        <w:t>violations: a list of violations for the candidate.  Must be numbers. The Tableau.rect() function will yell at you though if they are negative, or all zero, or something.</w:t>
-      </w:r>
-    </w:p>
-    <w:p>
-      <w:pPr>
-        <w:rPr>
-          <w:rFonts w:cstheme="majorBidi"/>
-          <w:bCs/>
-        </w:rPr>
-      </w:pPr>
-    </w:p>
-    <w:p>
-      <w:pPr>
-        <w:rPr>
-          <w:rFonts w:cstheme="majorBidi"/>
-          <w:bCs/>
-        </w:rPr>
-      </w:pPr>
-      <w:r>
-        <w:rPr>
-          <w:rFonts w:cstheme="majorBidi"/>
-          <w:bCs/>
-        </w:rPr>
-        <w:t>observedProb: the observed probability that this candidate surfaces in its tableau</w:t>
-      </w:r>
-    </w:p>
-    <w:p>
-      <w:pPr>
-        <w:rPr>
-          <w:rFonts w:cstheme="majorBidi"/>
-          <w:bCs/>
-        </w:rPr>
-      </w:pPr>
-    </w:p>
-    <w:p>
-      <w:pPr>
-        <w:rPr>
-          <w:rFonts w:cstheme="majorBidi"/>
-          <w:bCs/>
-        </w:rPr>
-      </w:pPr>
-      <w:r>
-        <w:rPr>
-          <w:rFonts w:cstheme="majorBidi"/>
-          <w:bCs/>
-        </w:rPr>
-        <w:t>surfaceForm: the surface form if using hidden structure.  If you're not using hidden structure, this does not need to be initialized, it will be set to the same string as c.</w:t>
-      </w:r>
-    </w:p>
-    <w:p>
-      <w:pPr>
-        <w:rPr>
-          <w:rFonts w:cstheme="majorBidi"/>
-          <w:bCs/>
-        </w:rPr>
-      </w:pPr>
-    </w:p>
-    <w:p>
-      <w:pPr>
-        <w:rPr>
-          <w:rFonts w:cstheme="majorBidi"/>
-          <w:bCs/>
-        </w:rPr>
-      </w:pPr>
-      <w:r>
-        <w:rPr>
-          <w:rFonts w:cstheme="majorBidi"/>
-          <w:bCs/>
-        </w:rPr>
-        <w:t>After initializing, the candidate has these 4 attributes, plus:</w:t>
-      </w:r>
-    </w:p>
-    <w:p>
-      <w:pPr>
-        <w:rPr>
-          <w:rFonts w:cstheme="majorBidi"/>
-          <w:bCs/>
-        </w:rPr>
-      </w:pPr>
-      <w:r>
-        <w:rPr>
-          <w:rFonts w:cstheme="majorBidi"/>
-          <w:bCs/>
-        </w:rPr>
-        <w:t>harmony</w:t>
-      </w:r>
-    </w:p>
-    <w:p>
-      <w:pPr>
-        <w:rPr>
-          <w:rFonts w:cstheme="majorBidi"/>
-          <w:bCs/>
-        </w:rPr>
-      </w:pPr>
-      <w:r>
-        <w:rPr>
-          <w:rFonts w:cstheme="majorBidi"/>
-          <w:bCs/>
-        </w:rPr>
-        <w:t>predictedProb</w:t>
-      </w:r>
-    </w:p>
-    <w:p>
-      <w:pPr>
-        <w:rPr>
-          <w:rFonts w:cstheme="majorBidi"/>
-          <w:bCs/>
-        </w:rPr>
-      </w:pPr>
-    </w:p>
-    <w:p>
-      <w:pPr>
-        <w:rPr>
-          <w:rFonts w:cstheme="majorBidi"/>
-          <w:bCs/>
-        </w:rPr>
-      </w:pPr>
-      <w:r>
-        <w:rPr>
-          <w:rFonts w:cstheme="majorBidi"/>
-          <w:bCs/>
-        </w:rPr>
-        <w:t>^ these are both set to zero initially, and filled out during tableau evaluation.</w:t>
-      </w:r>
-    </w:p>
-    <w:p>
-      <w:pPr>
-        <w:rPr>
-          <w:rFonts w:cstheme="majorBidi"/>
-          <w:bCs/>
-        </w:rPr>
-      </w:pPr>
-    </w:p>
-    <w:p>
-      <w:pPr>
-        <w:rPr>
-          <w:rFonts w:cstheme="majorBidi"/>
-          <w:bCs/>
-        </w:rPr>
-      </w:pPr>
-    </w:p>
-    <w:p>
-      <w:pPr>
+      </w:pPr>
+      <w:r>
         <w:rPr>
           <w:rFonts w:cstheme="majorBidi"/>
           <w:b/>
         </w:rPr>
-      </w:pPr>
-      <w:r>
-        <w:rPr>
-          <w:rFonts w:cstheme="majorBidi"/>
-          <w:b/>
-        </w:rPr>
-        <w:lastRenderedPageBreak/>
         <w:t>richCand()</w:t>
       </w:r>
     </w:p>
@@ -4224,6 +4263,7 @@
           <w:sz w:val="18"/>
           <w:szCs w:val="18"/>
         </w:rPr>
+        <w:lastRenderedPageBreak/>
         <w:t xml:space="preserve">By default, specifies the same order that segments appear in the list: if </w:t>
       </w:r>
       <w:r>
@@ -4811,6 +4851,7 @@
     </w:p>
     <w:p>
       <w:r>
+        <w:lastRenderedPageBreak/>
         <w:tab/>
       </w:r>
       <w:r>
@@ -4877,7 +4918,6 @@
         <w:rPr>
           <w:rStyle w:val="code"/>
         </w:rPr>
-        <w:lastRenderedPageBreak/>
         <w:t>stringFaith</w:t>
       </w:r>
       <w:r>
@@ -5493,6 +5533,7 @@
           <w:rFonts w:cstheme="majorBidi"/>
           <w:bCs/>
         </w:rPr>
+        <w:lastRenderedPageBreak/>
         <w:t>simple training data, candidates to be generated on the fly</w:t>
       </w:r>
     </w:p>
@@ -5570,7 +5611,6 @@
         <w:rPr>
           <w:rFonts w:cstheme="majorBidi"/>
         </w:rPr>
-        <w:lastRenderedPageBreak/>
         <w:t>The Tableaux file is similar to what you would use in other phonological learning software, such as OTSoft, OT-Help, or hgr.</w:t>
       </w:r>
     </w:p>
@@ -6875,6 +6915,7 @@
         <w:rPr>
           <w:rFonts w:cstheme="majorBidi"/>
         </w:rPr>
+        <w:lastRenderedPageBreak/>
         <w:t>Suppose 'an apple' surfaced most but not all of the time with the 'n'.  Maybe 10% of the time, you get glottal stop insertion:</w:t>
       </w:r>
     </w:p>
@@ -7210,7 +7251,6 @@
                 <w:rFonts w:ascii="Calibri" w:eastAsia="Times New Roman" w:hAnsi="Calibri" w:cs="Calibri"/>
                 <w:color w:val="000000"/>
               </w:rPr>
-              <w:lastRenderedPageBreak/>
               <w:t>xn_tri</w:t>
             </w:r>
           </w:p>
@@ -9001,6 +9041,7 @@
         <w:rPr>
           <w:rFonts w:cstheme="majorBidi"/>
         </w:rPr>
+        <w:lastRenderedPageBreak/>
         <w:t>Here is an example of the first use:</w:t>
       </w:r>
     </w:p>
@@ -9533,7 +9574,6 @@
                 <w:rFonts w:ascii="Calibri" w:eastAsia="Times New Roman" w:hAnsi="Calibri" w:cs="Calibri"/>
                 <w:color w:val="000000"/>
               </w:rPr>
-              <w:lastRenderedPageBreak/>
               <w:t>an</w:t>
             </w:r>
           </w:p>
@@ -10352,9 +10392,48 @@
           <w:rFonts w:cstheme="majorBidi"/>
           <w:bCs/>
         </w:rPr>
-        <w:lastRenderedPageBreak/>
         <w:t>Candidate Generation function:</w:t>
       </w:r>
+    </w:p>
+    <w:p>
+      <w:pPr>
+        <w:rPr>
+          <w:rFonts w:cstheme="majorBidi"/>
+          <w:bCs/>
+        </w:rPr>
+      </w:pPr>
+    </w:p>
+    <w:p>
+      <w:pPr>
+        <w:rPr>
+          <w:rFonts w:cstheme="majorBidi"/>
+          <w:bCs/>
+        </w:rPr>
+      </w:pPr>
+      <w:r>
+        <w:rPr>
+          <w:rFonts w:cstheme="majorBidi"/>
+          <w:b/>
+          <w:bCs/>
+        </w:rPr>
+        <w:t xml:space="preserve">NOTE: </w:t>
+      </w:r>
+      <w:r>
+        <w:rPr>
+          <w:rFonts w:cstheme="majorBidi"/>
+          <w:bCs/>
+        </w:rPr>
+        <w:t xml:space="preserve">there are some odd dependencies with the morphFeature operation – as defined now, you won’t ever get </w:t>
+      </w:r>
+      <w:r>
+        <w:rPr>
+          <w:rFonts w:cstheme="majorBidi"/>
+          <w:bCs/>
+        </w:rPr>
+        <w:t>a candidate that changes, say, backness AND rounding unless there’s a segment in the language that just does one of those.  Need to fix!</w:t>
+      </w:r>
+      <w:bookmarkStart w:id="0" w:name="_GoBack"/>
+      <w:bookmarkEnd w:id="0"/>
     </w:p>
     <w:p>
       <w:pPr>
@@ -14595,8 +14674,6 @@
           <w:bCs/>
         </w:rPr>
       </w:pPr>
-      <w:bookmarkStart w:id="0" w:name="_GoBack"/>
-      <w:bookmarkEnd w:id="0"/>
     </w:p>
     <w:p>
       <w:pPr>
@@ -14727,6 +14804,7 @@
           <w:bCs/>
           <w:noProof/>
         </w:rPr>
+        <w:lastRenderedPageBreak/>
         <mc:AlternateContent>
           <mc:Choice Requires="wps">
             <w:drawing>
@@ -15511,6 +15589,7 @@
           <w:rFonts w:cstheme="majorBidi"/>
           <w:bCs/>
         </w:rPr>
+        <w:lastRenderedPageBreak/>
         <w:t>So, how do we scale up this likelihood calculation?  Let's assume we've got a set of tableaux, with a bunch of observed counts, and predicted probabilities.</w:t>
       </w:r>
     </w:p>
@@ -16846,7 +16925,6 @@
                 <w:i/>
                 <w:iCs/>
               </w:rPr>
-              <w:lastRenderedPageBreak/>
               <w:t>cand</w:t>
             </w:r>
             <w:r>
@@ -19268,6 +19346,7 @@
           <w:rFonts w:cstheme="majorBidi"/>
           <w:bCs/>
         </w:rPr>
+        <w:lastRenderedPageBreak/>
         <w:t xml:space="preserve">You should use observed probabilities, and therefore cross entropy, when you want to fit to type frequency only, and you don't want any input's distribution to be more important than another's.  You should use observed counts, and therefore likelihood, when you want to fit to token and type frequency.  With observed counts, inputs with fewer total observations will contribute less to the likelihood calculation, and therefore </w:t>
       </w:r>
       <w:r>
@@ -27527,6 +27606,7 @@
           <w:rFonts w:eastAsiaTheme="minorEastAsia" w:cstheme="majorBidi"/>
           <w:bCs/>
         </w:rPr>
+        <w:lastRenderedPageBreak/>
         <w:t xml:space="preserve">So, </w:t>
       </w:r>
     </w:p>

</xml_diff>